<commit_message>
Design Document/ Desiign Issues
Design Document/ Desiign Issues
</commit_message>
<xml_diff>
--- a/Design Document.docx
+++ b/Design Document.docx
@@ -1,6 +1,6 @@
 
 <file path=word/document.xml><?xml version="1.0" encoding="utf-8"?>
-<w:document xmlns:wpc="http://schemas.microsoft.com/office/word/2010/wordprocessingCanvas" xmlns:mc="http://schemas.openxmlformats.org/markup-compatibility/2006" xmlns:o="urn:schemas-microsoft-com:office:office" xmlns:r="http://schemas.openxmlformats.org/officeDocument/2006/relationships" xmlns:m="http://schemas.openxmlformats.org/officeDocument/2006/math" xmlns:v="urn:schemas-microsoft-com:vml" xmlns:wp14="http://schemas.microsoft.com/office/word/2010/wordprocessingDrawing" xmlns:wp="http://schemas.openxmlformats.org/drawingml/2006/wordprocessingDrawing" xmlns:w10="urn:schemas-microsoft-com:office:word" xmlns:w="http://schemas.openxmlformats.org/wordprocessingml/2006/main" xmlns:w14="http://schemas.microsoft.com/office/word/2010/wordml" xmlns:wpg="http://schemas.microsoft.com/office/word/2010/wordprocessingGroup" xmlns:wpi="http://schemas.microsoft.com/office/word/2010/wordprocessingInk" xmlns:wne="http://schemas.microsoft.com/office/word/2006/wordml" xmlns:wps="http://schemas.microsoft.com/office/word/2010/wordprocessingShape" mc:Ignorable="w14 wp14">
+<w:document xmlns:wpc="http://schemas.microsoft.com/office/word/2010/wordprocessingCanvas" xmlns:mc="http://schemas.openxmlformats.org/markup-compatibility/2006" xmlns:o="urn:schemas-microsoft-com:office:office" xmlns:r="http://schemas.openxmlformats.org/officeDocument/2006/relationships" xmlns:m="http://schemas.openxmlformats.org/officeDocument/2006/math" xmlns:v="urn:schemas-microsoft-com:vml" xmlns:wp14="http://schemas.microsoft.com/office/word/2010/wordprocessingDrawing" xmlns:wp="http://schemas.openxmlformats.org/drawingml/2006/wordprocessingDrawing" xmlns:w10="urn:schemas-microsoft-com:office:word" xmlns:w="http://schemas.openxmlformats.org/wordprocessingml/2006/main" xmlns:w14="http://schemas.microsoft.com/office/word/2010/wordml" xmlns:w15="http://schemas.microsoft.com/office/word/2012/wordml" xmlns:wpg="http://schemas.microsoft.com/office/word/2010/wordprocessingGroup" xmlns:wpi="http://schemas.microsoft.com/office/word/2010/wordprocessingInk" xmlns:wne="http://schemas.microsoft.com/office/word/2006/wordml" xmlns:wps="http://schemas.microsoft.com/office/word/2010/wordprocessingShape" mc:Ignorable="w14 w15 wp14">
   <w:body>
     <w:sdt>
       <w:sdtPr>
@@ -316,7 +316,7 @@
               </mc:Choice>
               <mc:Fallback>
                 <w:pict>
-                  <v:group id="Group 119" o:spid="_x0000_s1026" style="position:absolute;margin-left:0;margin-top:0;width:539.6pt;height:719.9pt;z-index:-251657216;mso-width-percent:882;mso-height-percent:909;mso-position-horizontal:center;mso-position-horizontal-relative:page;mso-position-vertical:center;mso-position-vertical-relative:page;mso-width-percent:882;mso-height-percent:909" coordsize="68580,92717" o:gfxdata="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">
+                  <v:group w14:anchorId="7925788F" id="Group 119" o:spid="_x0000_s1026" style="position:absolute;margin-left:0;margin-top:0;width:539.6pt;height:719.9pt;z-index:-251657216;mso-width-percent:882;mso-height-percent:909;mso-position-horizontal:center;mso-position-horizontal-relative:page;mso-position-vertical:center;mso-position-vertical-relative:page;mso-width-percent:882;mso-height-percent:909" coordsize="68580,92717" o:gfxdata="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">
                     <v:rect id="Rectangle 120" o:spid="_x0000_s1027" style="position:absolute;top:73152;width:68580;height:1431;visibility:visible;mso-wrap-style:square;v-text-anchor:middle" o:gfxdata="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" fillcolor="#5b9bd5 [3204]" stroked="f" strokeweight="1pt"/>
                     <v:rect id="Rectangle 121" o:spid="_x0000_s1028" style="position:absolute;top:74390;width:68580;height:18327;visibility:visible;mso-wrap-style:square;v-text-anchor:bottom" o:gfxdata="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" fillcolor="#ed7d31 [3205]" stroked="f" strokeweight="1pt">
                       <v:textbox inset="36pt,14.4pt,36pt,36pt">
@@ -1008,9 +1008,9 @@
               </wp:anchor>
             </w:drawing>
           </mc:Choice>
-          <mc:Fallback xmlns:w15="http://schemas.microsoft.com/office/word/2012/wordml">
+          <mc:Fallback>
             <w:pict>
-              <v:shapetype w14:anchorId="79F5B2B1" id="_x0000_t32" coordsize="21600,21600" o:spt="32" o:oned="t" path="m,l21600,21600e" filled="f">
+              <v:shapetype w14:anchorId="7E87BEEB" id="_x0000_t32" coordsize="21600,21600" o:spt="32" o:oned="t" path="m,l21600,21600e" filled="f">
                 <v:path arrowok="t" fillok="f" o:connecttype="none"/>
                 <o:lock v:ext="edit" shapetype="t"/>
               </v:shapetype>
@@ -1097,9 +1097,9 @@
               </wp:anchor>
             </w:drawing>
           </mc:Choice>
-          <mc:Fallback xmlns:w15="http://schemas.microsoft.com/office/word/2012/wordml">
+          <mc:Fallback>
             <w:pict>
-              <v:shape id="Text Box 2" o:spid="_x0000_s1030" type="#_x0000_t202" style="position:absolute;margin-left:343.5pt;margin-top:113pt;width:47.25pt;height:20.25pt;z-index:251665408;visibility:visible;mso-wrap-style:square;mso-width-percent:0;mso-height-percent:0;mso-wrap-distance-left:9pt;mso-wrap-distance-top:3.6pt;mso-wrap-distance-right:9pt;mso-wrap-distance-bottom:3.6pt;mso-position-horizontal:absolute;mso-position-horizontal-relative:text;mso-position-vertical:absolute;mso-position-vertical-relative:text;mso-width-percent:0;mso-height-percent:0;mso-width-relative:margin;mso-height-relative:margin;v-text-anchor:top" o:gfxdata="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">
+              <v:shape w14:anchorId="522AB3E6" id="Text Box 2" o:spid="_x0000_s1030" type="#_x0000_t202" style="position:absolute;margin-left:343.5pt;margin-top:113pt;width:47.25pt;height:20.25pt;z-index:251665408;visibility:visible;mso-wrap-style:square;mso-width-percent:0;mso-height-percent:0;mso-wrap-distance-left:9pt;mso-wrap-distance-top:3.6pt;mso-wrap-distance-right:9pt;mso-wrap-distance-bottom:3.6pt;mso-position-horizontal:absolute;mso-position-horizontal-relative:text;mso-position-vertical:absolute;mso-position-vertical-relative:text;mso-width-percent:0;mso-height-percent:0;mso-width-relative:margin;mso-height-relative:margin;v-text-anchor:top" o:gfxdata="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">
                 <v:textbox>
                   <w:txbxContent>
                     <w:p>
@@ -1191,9 +1191,9 @@
               </wp:anchor>
             </w:drawing>
           </mc:Choice>
-          <mc:Fallback xmlns:w15="http://schemas.microsoft.com/office/word/2012/wordml">
+          <mc:Fallback>
             <w:pict>
-              <v:shape id="_x0000_s1031" type="#_x0000_t202" style="position:absolute;margin-left:57pt;margin-top:111.5pt;width:48.75pt;height:19.5pt;z-index:251663360;visibility:visible;mso-wrap-style:square;mso-width-percent:0;mso-height-percent:0;mso-wrap-distance-left:9pt;mso-wrap-distance-top:3.6pt;mso-wrap-distance-right:9pt;mso-wrap-distance-bottom:3.6pt;mso-position-horizontal:absolute;mso-position-horizontal-relative:text;mso-position-vertical:absolute;mso-position-vertical-relative:text;mso-width-percent:0;mso-height-percent:0;mso-width-relative:margin;mso-height-relative:margin;v-text-anchor:top" o:gfxdata="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">
+              <v:shape w14:anchorId="1BDCBFE1" id="_x0000_s1031" type="#_x0000_t202" style="position:absolute;margin-left:57pt;margin-top:111.5pt;width:48.75pt;height:19.5pt;z-index:251663360;visibility:visible;mso-wrap-style:square;mso-width-percent:0;mso-height-percent:0;mso-wrap-distance-left:9pt;mso-wrap-distance-top:3.6pt;mso-wrap-distance-right:9pt;mso-wrap-distance-bottom:3.6pt;mso-position-horizontal:absolute;mso-position-horizontal-relative:text;mso-position-vertical:absolute;mso-position-vertical-relative:text;mso-width-percent:0;mso-height-percent:0;mso-width-relative:margin;mso-height-relative:margin;v-text-anchor:top" o:gfxdata="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">
                 <v:textbox>
                   <w:txbxContent>
                     <w:p>
@@ -1280,9 +1280,9 @@
               </wp:anchor>
             </w:drawing>
           </mc:Choice>
-          <mc:Fallback xmlns:w15="http://schemas.microsoft.com/office/word/2012/wordml">
+          <mc:Fallback>
             <w:pict>
-              <v:shape w14:anchorId="05216BF0" id="Frame 3" o:spid="_x0000_s1026" style="position:absolute;margin-left:44.25pt;margin-top:41pt;width:75pt;height:51.75pt;z-index:251661312;visibility:visible;mso-wrap-style:square;mso-width-percent:0;mso-height-percent:0;mso-wrap-distance-left:9pt;mso-wrap-distance-top:0;mso-wrap-distance-right:9pt;mso-wrap-distance-bottom:0;mso-position-horizontal:absolute;mso-position-horizontal-relative:text;mso-position-vertical:absolute;mso-position-vertical-relative:text;mso-width-percent:0;mso-height-percent:0;mso-width-relative:margin;mso-height-relative:margin;v-text-anchor:middle" coordsize="952500,657225" o:gfxdata="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" path="m,l952500,r,657225l,657225,,xm82153,82153r,492919l870347,575072r,-492919l82153,82153xe" fillcolor="#5b9bd5 [3204]" strokecolor="#1f4d78 [1604]" strokeweight="1pt">
+              <v:shape w14:anchorId="112FE0C6" id="Frame 3" o:spid="_x0000_s1026" style="position:absolute;margin-left:44.25pt;margin-top:41pt;width:75pt;height:51.75pt;z-index:251661312;visibility:visible;mso-wrap-style:square;mso-width-percent:0;mso-height-percent:0;mso-wrap-distance-left:9pt;mso-wrap-distance-top:0;mso-wrap-distance-right:9pt;mso-wrap-distance-bottom:0;mso-position-horizontal:absolute;mso-position-horizontal-relative:text;mso-position-vertical:absolute;mso-position-vertical-relative:text;mso-width-percent:0;mso-height-percent:0;mso-width-relative:margin;mso-height-relative:margin;v-text-anchor:middle" coordsize="952500,657225" o:gfxdata="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" path="m,l952500,r,657225l,657225,,xm82153,82153r,492919l870347,575072r,-492919l82153,82153xe" fillcolor="#5b9bd5 [3204]" strokecolor="#1f4d78 [1604]" strokeweight="1pt">
                 <v:stroke joinstyle="miter"/>
                 <v:path arrowok="t" o:connecttype="custom" o:connectlocs="0,0;952500,0;952500,657225;0,657225;0,0;82153,82153;82153,575072;870347,575072;870347,82153;82153,82153" o:connectangles="0,0,0,0,0,0,0,0,0,0"/>
               </v:shape>
@@ -1308,21 +1308,21 @@
               <wp:posOffset>482600</wp:posOffset>
             </wp:positionV>
             <wp:extent cx="1409700" cy="695325"/>
-            <wp:effectExtent l="0" t="38100" r="0" b="9525"/>
+            <wp:effectExtent l="0" t="19050" r="0" b="9525"/>
             <wp:wrapThrough wrapText="bothSides">
               <wp:wrapPolygon edited="0">
-                <wp:start x="3503" y="-1184"/>
+                <wp:start x="3503" y="-592"/>
                 <wp:lineTo x="3503" y="21304"/>
                 <wp:lineTo x="18097" y="21304"/>
-                <wp:lineTo x="18097" y="-1184"/>
-                <wp:lineTo x="3503" y="-1184"/>
+                <wp:lineTo x="18097" y="-592"/>
+                <wp:lineTo x="3503" y="-592"/>
               </wp:wrapPolygon>
             </wp:wrapThrough>
             <wp:docPr id="2" name="Diagram 2"/>
             <wp:cNvGraphicFramePr/>
             <a:graphic xmlns:a="http://schemas.openxmlformats.org/drawingml/2006/main">
               <a:graphicData uri="http://schemas.openxmlformats.org/drawingml/2006/diagram">
-                <dgm:relIds xmlns:dgm="http://schemas.openxmlformats.org/drawingml/2006/diagram" xmlns:r="http://schemas.openxmlformats.org/officeDocument/2006/relationships" r:dm="rId7" r:lo="rId8" r:qs="rId9" r:cs="rId10"/>
+                <dgm:relIds xmlns:dgm="http://schemas.openxmlformats.org/drawingml/2006/diagram" xmlns:r="http://schemas.openxmlformats.org/officeDocument/2006/relationships" r:dm="rId6" r:lo="rId7" r:qs="rId8" r:cs="rId9"/>
               </a:graphicData>
             </a:graphic>
           </wp:anchor>
@@ -1711,7 +1711,7 @@
           </mc:Choice>
           <mc:Fallback>
             <w:pict>
-              <v:shape id="_x0000_s1032" type="#_x0000_t202" style="position:absolute;margin-left:162pt;margin-top:2.05pt;width:90pt;height:21.75pt;z-index:251657214;visibility:visible;mso-wrap-style:square;mso-width-percent:0;mso-height-percent:0;mso-wrap-distance-left:9pt;mso-wrap-distance-top:0;mso-wrap-distance-right:9pt;mso-wrap-distance-bottom:0;mso-position-horizontal:absolute;mso-position-horizontal-relative:text;mso-position-vertical:absolute;mso-position-vertical-relative:text;mso-width-percent:0;mso-height-percent:0;mso-width-relative:margin;mso-height-relative:margin;v-text-anchor:top" o:gfxdata="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" stroked="f">
+              <v:shape w14:anchorId="7B241899" id="_x0000_s1032" type="#_x0000_t202" style="position:absolute;margin-left:162pt;margin-top:2.05pt;width:90pt;height:21.75pt;z-index:251657214;visibility:visible;mso-wrap-style:square;mso-width-percent:0;mso-height-percent:0;mso-wrap-distance-left:9pt;mso-wrap-distance-top:0;mso-wrap-distance-right:9pt;mso-wrap-distance-bottom:0;mso-position-horizontal:absolute;mso-position-horizontal-relative:text;mso-position-vertical:absolute;mso-position-vertical-relative:text;mso-width-percent:0;mso-height-percent:0;mso-width-relative:margin;mso-height-relative:margin;v-text-anchor:top" o:gfxdata="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" stroked="f">
                 <v:textbox>
                   <w:txbxContent>
                     <w:p>
@@ -1820,7 +1820,7 @@
           </mc:Choice>
           <mc:Fallback>
             <w:pict>
-              <v:shape id="_x0000_s1033" type="#_x0000_t202" style="position:absolute;margin-left:91.4pt;margin-top:2.25pt;width:1in;height:27.75pt;z-index:251658239;visibility:visible;mso-wrap-style:square;mso-width-percent:0;mso-height-percent:0;mso-wrap-distance-left:9pt;mso-wrap-distance-top:0;mso-wrap-distance-right:9pt;mso-wrap-distance-bottom:0;mso-position-horizontal:absolute;mso-position-horizontal-relative:text;mso-position-vertical:absolute;mso-position-vertical-relative:text;mso-width-percent:0;mso-height-percent:0;mso-width-relative:margin;mso-height-relative:margin;v-text-anchor:top" o:gfxdata="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" stroked="f">
+              <v:shape w14:anchorId="077AF888" id="_x0000_s1033" type="#_x0000_t202" style="position:absolute;margin-left:91.4pt;margin-top:2.25pt;width:1in;height:27.75pt;z-index:251658239;visibility:visible;mso-wrap-style:square;mso-width-percent:0;mso-height-percent:0;mso-wrap-distance-left:9pt;mso-wrap-distance-top:0;mso-wrap-distance-right:9pt;mso-wrap-distance-bottom:0;mso-position-horizontal:absolute;mso-position-horizontal-relative:text;mso-position-vertical:absolute;mso-position-vertical-relative:text;mso-width-percent:0;mso-height-percent:0;mso-width-relative:margin;mso-height-relative:margin;v-text-anchor:top" o:gfxdata="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" stroked="f">
                 <v:textbox>
                   <w:txbxContent>
                     <w:p>
@@ -1906,11 +1906,7 @@
           </mc:Choice>
           <mc:Fallback>
             <w:pict>
-              <v:shapetype id="_x0000_t32" coordsize="21600,21600" o:spt="32" o:oned="t" path="m,l21600,21600e" filled="f">
-                <v:path arrowok="t" fillok="f" o:connecttype="none"/>
-                <o:lock v:ext="edit" shapetype="t"/>
-              </v:shapetype>
-              <v:shape id="Straight Arrow Connector 30" o:spid="_x0000_s1026" type="#_x0000_t32" style="position:absolute;margin-left:187.5pt;margin-top:20.05pt;width:0;height:27pt;flip:y;z-index:251677696;visibility:visible;mso-wrap-style:square;mso-wrap-distance-left:9pt;mso-wrap-distance-top:0;mso-wrap-distance-right:9pt;mso-wrap-distance-bottom:0;mso-position-horizontal:absolute;mso-position-horizontal-relative:text;mso-position-vertical:absolute;mso-position-vertical-relative:text" o:gfxdata="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" strokecolor="#5b9bd5 [3204]" strokeweight=".5pt">
+              <v:shape w14:anchorId="41234B48" id="Straight Arrow Connector 30" o:spid="_x0000_s1026" type="#_x0000_t32" style="position:absolute;margin-left:187.5pt;margin-top:20.05pt;width:0;height:27pt;flip:y;z-index:251677696;visibility:visible;mso-wrap-style:square;mso-wrap-distance-left:9pt;mso-wrap-distance-top:0;mso-wrap-distance-right:9pt;mso-wrap-distance-bottom:0;mso-position-horizontal:absolute;mso-position-horizontal-relative:text;mso-position-vertical:absolute;mso-position-vertical-relative:text" o:gfxdata="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" strokecolor="#5b9bd5 [3204]" strokeweight=".5pt">
                 <v:stroke endarrow="open" joinstyle="miter"/>
               </v:shape>
             </w:pict>
@@ -1980,7 +1976,7 @@
           </mc:Choice>
           <mc:Fallback>
             <w:pict>
-              <v:shape id="Straight Arrow Connector 28" o:spid="_x0000_s1026" type="#_x0000_t32" style="position:absolute;margin-left:119.25pt;margin-top:20.05pt;width:0;height:27pt;flip:y;z-index:251673600;visibility:visible;mso-wrap-style:square;mso-wrap-distance-left:9pt;mso-wrap-distance-top:0;mso-wrap-distance-right:9pt;mso-wrap-distance-bottom:0;mso-position-horizontal:absolute;mso-position-horizontal-relative:text;mso-position-vertical:absolute;mso-position-vertical-relative:text" o:gfxdata="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" strokecolor="#5b9bd5 [3204]" strokeweight=".5pt">
+              <v:shape w14:anchorId="21C6A808" id="Straight Arrow Connector 28" o:spid="_x0000_s1026" type="#_x0000_t32" style="position:absolute;margin-left:119.25pt;margin-top:20.05pt;width:0;height:27pt;flip:y;z-index:251673600;visibility:visible;mso-wrap-style:square;mso-wrap-distance-left:9pt;mso-wrap-distance-top:0;mso-wrap-distance-right:9pt;mso-wrap-distance-bottom:0;mso-position-horizontal:absolute;mso-position-horizontal-relative:text;mso-position-vertical:absolute;mso-position-vertical-relative:text" o:gfxdata="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" strokecolor="#5b9bd5 [3204]" strokeweight=".5pt">
                 <v:stroke endarrow="open" joinstyle="miter"/>
               </v:shape>
             </w:pict>
@@ -2081,7 +2077,7 @@
           </mc:Choice>
           <mc:Fallback>
             <w:pict>
-              <v:rect id="Rectangle 24" o:spid="_x0000_s1034" style="position:absolute;margin-left:105.75pt;margin-top:20.6pt;width:115.5pt;height:36.75pt;z-index:251667456;visibility:visible;mso-wrap-style:square;mso-height-percent:0;mso-wrap-distance-left:9pt;mso-wrap-distance-top:0;mso-wrap-distance-right:9pt;mso-wrap-distance-bottom:0;mso-position-horizontal:absolute;mso-position-horizontal-relative:text;mso-position-vertical:absolute;mso-position-vertical-relative:text;mso-height-percent:0;mso-height-relative:margin;v-text-anchor:middle" o:gfxdata="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" fillcolor="#5b9bd5 [3204]" strokecolor="#1f4d78 [1604]" strokeweight="1pt">
+              <v:rect w14:anchorId="5E078B74" id="Rectangle 24" o:spid="_x0000_s1034" style="position:absolute;margin-left:105.75pt;margin-top:20.6pt;width:115.5pt;height:36.75pt;z-index:251667456;visibility:visible;mso-wrap-style:square;mso-height-percent:0;mso-wrap-distance-left:9pt;mso-wrap-distance-top:0;mso-wrap-distance-right:9pt;mso-wrap-distance-bottom:0;mso-position-horizontal:absolute;mso-position-horizontal-relative:text;mso-position-vertical:absolute;mso-position-vertical-relative:text;mso-height-percent:0;mso-height-relative:margin;v-text-anchor:middle" o:gfxdata="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" fillcolor="#5b9bd5 [3204]" strokecolor="#1f4d78 [1604]" strokeweight="1pt">
                 <v:textbox>
                   <w:txbxContent>
                     <w:p>
@@ -2209,7 +2205,7 @@
           </mc:Choice>
           <mc:Fallback>
             <w:pict>
-              <v:shape id="_x0000_s1035" type="#_x0000_t202" style="position:absolute;margin-left:48pt;margin-top:20.6pt;width:58.5pt;height:27.75pt;z-index:251656189;visibility:visible;mso-wrap-style:square;mso-width-percent:0;mso-height-percent:0;mso-wrap-distance-left:9pt;mso-wrap-distance-top:0;mso-wrap-distance-right:9pt;mso-wrap-distance-bottom:0;mso-position-horizontal:absolute;mso-position-horizontal-relative:text;mso-position-vertical:absolute;mso-position-vertical-relative:text;mso-width-percent:0;mso-height-percent:0;mso-width-relative:margin;mso-height-relative:margin;v-text-anchor:top" o:gfxdata="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" stroked="f">
+              <v:shape w14:anchorId="0C5E4227" id="_x0000_s1035" type="#_x0000_t202" style="position:absolute;margin-left:48pt;margin-top:20.6pt;width:58.5pt;height:27.75pt;z-index:251656189;visibility:visible;mso-wrap-style:square;mso-width-percent:0;mso-height-percent:0;mso-wrap-distance-left:9pt;mso-wrap-distance-top:0;mso-wrap-distance-right:9pt;mso-wrap-distance-bottom:0;mso-position-horizontal:absolute;mso-position-horizontal-relative:text;mso-position-vertical:absolute;mso-position-vertical-relative:text;mso-width-percent:0;mso-height-percent:0;mso-width-relative:margin;mso-height-relative:margin;v-text-anchor:top" o:gfxdata="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" stroked="f">
                 <v:textbox>
                   <w:txbxContent>
                     <w:p>
@@ -2303,7 +2299,7 @@
           </mc:Choice>
           <mc:Fallback>
             <w:pict>
-              <v:shape id="Elbow Connector 302" o:spid="_x0000_s1026" type="#_x0000_t32" style="position:absolute;margin-left:27pt;margin-top:4.5pt;width:92.25pt;height:16.5pt;flip:x;z-index:251700224;visibility:visible;mso-wrap-style:square;mso-width-percent:0;mso-height-percent:0;mso-wrap-distance-left:9pt;mso-wrap-distance-top:0;mso-wrap-distance-right:9pt;mso-wrap-distance-bottom:0;mso-position-horizontal:absolute;mso-position-horizontal-relative:text;mso-position-vertical:absolute;mso-position-vertical-relative:text;mso-width-percent:0;mso-height-percent:0;mso-width-relative:margin;mso-height-relative:margin" o:gfxdata="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" strokecolor="black [3200]" strokeweight="1.5pt">
+              <v:shape w14:anchorId="5163C7D3" id="Elbow Connector 302" o:spid="_x0000_s1026" type="#_x0000_t32" style="position:absolute;margin-left:27pt;margin-top:4.5pt;width:92.25pt;height:16.5pt;flip:x;z-index:251700224;visibility:visible;mso-wrap-style:square;mso-width-percent:0;mso-height-percent:0;mso-wrap-distance-left:9pt;mso-wrap-distance-top:0;mso-wrap-distance-right:9pt;mso-wrap-distance-bottom:0;mso-position-horizontal:absolute;mso-position-horizontal-relative:text;mso-position-vertical:absolute;mso-position-vertical-relative:text;mso-width-percent:0;mso-height-percent:0;mso-width-relative:margin;mso-height-relative:margin" o:gfxdata="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" strokecolor="black [3200]" strokeweight="1.5pt">
                 <v:stroke endarrow="open" joinstyle="miter"/>
               </v:shape>
             </w:pict>
@@ -2373,7 +2369,7 @@
           </mc:Choice>
           <mc:Fallback>
             <w:pict>
-              <v:shape id="Straight Arrow Connector 290" o:spid="_x0000_s1026" type="#_x0000_t32" style="position:absolute;margin-left:75.75pt;margin-top:42.75pt;width:0;height:27pt;flip:y;z-index:251683840;visibility:visible;mso-wrap-style:square;mso-wrap-distance-left:9pt;mso-wrap-distance-top:0;mso-wrap-distance-right:9pt;mso-wrap-distance-bottom:0;mso-position-horizontal:absolute;mso-position-horizontal-relative:text;mso-position-vertical:absolute;mso-position-vertical-relative:text" o:gfxdata="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" strokecolor="#5b9bd5 [3204]" strokeweight=".5pt">
+              <v:shape w14:anchorId="35C0A3C5" id="Straight Arrow Connector 290" o:spid="_x0000_s1026" type="#_x0000_t32" style="position:absolute;margin-left:75.75pt;margin-top:42.75pt;width:0;height:27pt;flip:y;z-index:251683840;visibility:visible;mso-wrap-style:square;mso-wrap-distance-left:9pt;mso-wrap-distance-top:0;mso-wrap-distance-right:9pt;mso-wrap-distance-bottom:0;mso-position-horizontal:absolute;mso-position-horizontal-relative:text;mso-position-vertical:absolute;mso-position-vertical-relative:text" o:gfxdata="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" strokecolor="#5b9bd5 [3204]" strokeweight=".5pt">
                 <v:stroke endarrow="open" joinstyle="miter"/>
               </v:shape>
             </w:pict>
@@ -2466,7 +2462,7 @@
           </mc:Choice>
           <mc:Fallback>
             <w:pict>
-              <v:shape id="_x0000_s1036" type="#_x0000_t202" style="position:absolute;margin-left:320.25pt;margin-top:21pt;width:40.5pt;height:18pt;z-index:251692032;visibility:visible;mso-wrap-style:square;mso-width-percent:0;mso-height-percent:0;mso-wrap-distance-left:9pt;mso-wrap-distance-top:0;mso-wrap-distance-right:9pt;mso-wrap-distance-bottom:0;mso-position-horizontal:absolute;mso-position-horizontal-relative:text;mso-position-vertical:absolute;mso-position-vertical-relative:text;mso-width-percent:0;mso-height-percent:0;mso-width-relative:margin;mso-height-relative:margin;v-text-anchor:top" o:gfxdata="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" stroked="f">
+              <v:shape w14:anchorId="7CD737C3" id="_x0000_s1036" type="#_x0000_t202" style="position:absolute;margin-left:320.25pt;margin-top:21pt;width:40.5pt;height:18pt;z-index:251692032;visibility:visible;mso-wrap-style:square;mso-width-percent:0;mso-height-percent:0;mso-wrap-distance-left:9pt;mso-wrap-distance-top:0;mso-wrap-distance-right:9pt;mso-wrap-distance-bottom:0;mso-position-horizontal:absolute;mso-position-horizontal-relative:text;mso-position-vertical:absolute;mso-position-vertical-relative:text;mso-width-percent:0;mso-height-percent:0;mso-width-relative:margin;mso-height-relative:margin;v-text-anchor:top" o:gfxdata="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" stroked="f">
                 <v:textbox>
                   <w:txbxContent>
                     <w:p>
@@ -2577,7 +2573,7 @@
           </mc:Choice>
           <mc:Fallback>
             <w:pict>
-              <v:shape id="_x0000_s1037" type="#_x0000_t202" style="position:absolute;margin-left:4in;margin-top:21pt;width:33.75pt;height:18.75pt;z-index:251688960;visibility:visible;mso-wrap-style:square;mso-width-percent:0;mso-height-percent:0;mso-wrap-distance-left:9pt;mso-wrap-distance-top:0;mso-wrap-distance-right:9pt;mso-wrap-distance-bottom:0;mso-position-horizontal:absolute;mso-position-horizontal-relative:text;mso-position-vertical:absolute;mso-position-vertical-relative:text;mso-width-percent:0;mso-height-percent:0;mso-width-relative:margin;mso-height-relative:margin;v-text-anchor:top" o:gfxdata="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" stroked="f">
+              <v:shape w14:anchorId="2DFAAC8F" id="_x0000_s1037" type="#_x0000_t202" style="position:absolute;margin-left:4in;margin-top:21pt;width:33.75pt;height:18.75pt;z-index:251688960;visibility:visible;mso-wrap-style:square;mso-width-percent:0;mso-height-percent:0;mso-wrap-distance-left:9pt;mso-wrap-distance-top:0;mso-wrap-distance-right:9pt;mso-wrap-distance-bottom:0;mso-position-horizontal:absolute;mso-position-horizontal-relative:text;mso-position-vertical:absolute;mso-position-vertical-relative:text;mso-width-percent:0;mso-height-percent:0;mso-width-relative:margin;mso-height-relative:margin;v-text-anchor:top" o:gfxdata="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" stroked="f">
                 <v:textbox>
                   <w:txbxContent>
                     <w:p>
@@ -2688,7 +2684,7 @@
           </mc:Choice>
           <mc:Fallback>
             <w:pict>
-              <v:shape id="_x0000_s1038" type="#_x0000_t202" style="position:absolute;margin-left:252pt;margin-top:21pt;width:30pt;height:21pt;z-index:251685888;visibility:visible;mso-wrap-style:square;mso-width-percent:0;mso-height-percent:0;mso-wrap-distance-left:9pt;mso-wrap-distance-top:0;mso-wrap-distance-right:9pt;mso-wrap-distance-bottom:0;mso-position-horizontal:absolute;mso-position-horizontal-relative:text;mso-position-vertical:absolute;mso-position-vertical-relative:text;mso-width-percent:0;mso-height-percent:0;mso-width-relative:margin;mso-height-relative:margin;v-text-anchor:top" o:gfxdata="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" stroked="f">
+              <v:shape w14:anchorId="06FC875A" id="_x0000_s1038" type="#_x0000_t202" style="position:absolute;margin-left:252pt;margin-top:21pt;width:30pt;height:21pt;z-index:251685888;visibility:visible;mso-wrap-style:square;mso-width-percent:0;mso-height-percent:0;mso-wrap-distance-left:9pt;mso-wrap-distance-top:0;mso-wrap-distance-right:9pt;mso-wrap-distance-bottom:0;mso-position-horizontal:absolute;mso-position-horizontal-relative:text;mso-position-vertical:absolute;mso-position-vertical-relative:text;mso-width-percent:0;mso-height-percent:0;mso-width-relative:margin;mso-height-relative:margin;v-text-anchor:top" o:gfxdata="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" stroked="f">
                 <v:textbox>
                   <w:txbxContent>
                     <w:p>
@@ -2797,7 +2793,7 @@
           </mc:Choice>
           <mc:Fallback>
             <w:pict>
-              <v:shape id="_x0000_s1039" type="#_x0000_t202" style="position:absolute;margin-left:-5.25pt;margin-top:15.75pt;width:51pt;height:27.75pt;z-index:251681792;visibility:visible;mso-wrap-style:square;mso-width-percent:0;mso-height-percent:0;mso-wrap-distance-left:9pt;mso-wrap-distance-top:0;mso-wrap-distance-right:9pt;mso-wrap-distance-bottom:0;mso-position-horizontal:absolute;mso-position-horizontal-relative:text;mso-position-vertical:absolute;mso-position-vertical-relative:text;mso-width-percent:0;mso-height-percent:0;mso-width-relative:margin;mso-height-relative:margin;v-text-anchor:top" o:gfxdata="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" stroked="f">
+              <v:shape w14:anchorId="793814B7" id="_x0000_s1039" type="#_x0000_t202" style="position:absolute;margin-left:-5.25pt;margin-top:15.75pt;width:51pt;height:27.75pt;z-index:251681792;visibility:visible;mso-wrap-style:square;mso-width-percent:0;mso-height-percent:0;mso-wrap-distance-left:9pt;mso-wrap-distance-top:0;mso-wrap-distance-right:9pt;mso-wrap-distance-bottom:0;mso-position-horizontal:absolute;mso-position-horizontal-relative:text;mso-position-vertical:absolute;mso-position-vertical-relative:text;mso-width-percent:0;mso-height-percent:0;mso-width-relative:margin;mso-height-relative:margin;v-text-anchor:top" o:gfxdata="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" stroked="f">
                 <v:textbox>
                   <w:txbxContent>
                     <w:p>
@@ -2901,7 +2897,7 @@
           </mc:Choice>
           <mc:Fallback>
             <w:pict>
-              <v:shape id="Elbow Connector 302" o:spid="_x0000_s1026" type="#_x0000_t32" style="position:absolute;margin-left:91.5pt;margin-top:10.3pt;width:147pt;height:33pt;z-index:251702272;visibility:visible;mso-wrap-style:square;mso-width-percent:0;mso-height-percent:0;mso-wrap-distance-left:9pt;mso-wrap-distance-top:0;mso-wrap-distance-right:9pt;mso-wrap-distance-bottom:0;mso-position-horizontal:absolute;mso-position-horizontal-relative:text;mso-position-vertical:absolute;mso-position-vertical-relative:text;mso-width-percent:0;mso-height-percent:0;mso-width-relative:margin;mso-height-relative:margin" o:gfxdata="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" strokecolor="black [3200]" strokeweight="1.5pt">
+              <v:shape w14:anchorId="5171D56E" id="Elbow Connector 302" o:spid="_x0000_s1026" type="#_x0000_t32" style="position:absolute;margin-left:91.5pt;margin-top:10.3pt;width:147pt;height:33pt;z-index:251702272;visibility:visible;mso-wrap-style:square;mso-width-percent:0;mso-height-percent:0;mso-wrap-distance-left:9pt;mso-wrap-distance-top:0;mso-wrap-distance-right:9pt;mso-wrap-distance-bottom:0;mso-position-horizontal:absolute;mso-position-horizontal-relative:text;mso-position-vertical:absolute;mso-position-vertical-relative:text;mso-width-percent:0;mso-height-percent:0;mso-width-relative:margin;mso-height-relative:margin" o:gfxdata="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" strokecolor="black [3200]" strokeweight="1.5pt">
                 <v:stroke endarrow="open" joinstyle="miter"/>
               </v:shape>
             </w:pict>
@@ -2974,7 +2970,7 @@
           </mc:Choice>
           <mc:Fallback>
             <w:pict>
-              <v:shape id="Straight Arrow Connector 297" o:spid="_x0000_s1026" type="#_x0000_t32" style="position:absolute;margin-left:335.25pt;margin-top:10.3pt;width:0;height:29.25pt;flip:y;z-index:251693056;visibility:visible;mso-wrap-style:square;mso-height-percent:0;mso-wrap-distance-left:9pt;mso-wrap-distance-top:0;mso-wrap-distance-right:9pt;mso-wrap-distance-bottom:0;mso-position-horizontal:absolute;mso-position-horizontal-relative:text;mso-position-vertical:absolute;mso-position-vertical-relative:text;mso-height-percent:0;mso-height-relative:margin" o:gfxdata="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" strokecolor="#5b9bd5 [3204]" strokeweight=".5pt">
+              <v:shape w14:anchorId="0AB6DFA8" id="Straight Arrow Connector 297" o:spid="_x0000_s1026" type="#_x0000_t32" style="position:absolute;margin-left:335.25pt;margin-top:10.3pt;width:0;height:29.25pt;flip:y;z-index:251693056;visibility:visible;mso-wrap-style:square;mso-height-percent:0;mso-wrap-distance-left:9pt;mso-wrap-distance-top:0;mso-wrap-distance-right:9pt;mso-wrap-distance-bottom:0;mso-position-horizontal:absolute;mso-position-horizontal-relative:text;mso-position-vertical:absolute;mso-position-vertical-relative:text;mso-height-percent:0;mso-height-relative:margin" o:gfxdata="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" strokecolor="#5b9bd5 [3204]" strokeweight=".5pt">
                 <v:stroke endarrow="open" joinstyle="miter"/>
               </v:shape>
             </w:pict>
@@ -3044,7 +3040,7 @@
           </mc:Choice>
           <mc:Fallback>
             <w:pict>
-              <v:shape id="Straight Arrow Connector 295" o:spid="_x0000_s1026" type="#_x0000_t32" style="position:absolute;margin-left:300.75pt;margin-top:12.55pt;width:0;height:27pt;flip:y;z-index:251689984;visibility:visible;mso-wrap-style:square;mso-wrap-distance-left:9pt;mso-wrap-distance-top:0;mso-wrap-distance-right:9pt;mso-wrap-distance-bottom:0;mso-position-horizontal:absolute;mso-position-horizontal-relative:text;mso-position-vertical:absolute;mso-position-vertical-relative:text" o:gfxdata="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" strokecolor="#5b9bd5 [3204]" strokeweight=".5pt">
+              <v:shape w14:anchorId="38E8E780" id="Straight Arrow Connector 295" o:spid="_x0000_s1026" type="#_x0000_t32" style="position:absolute;margin-left:300.75pt;margin-top:12.55pt;width:0;height:27pt;flip:y;z-index:251689984;visibility:visible;mso-wrap-style:square;mso-wrap-distance-left:9pt;mso-wrap-distance-top:0;mso-wrap-distance-right:9pt;mso-wrap-distance-bottom:0;mso-position-horizontal:absolute;mso-position-horizontal-relative:text;mso-position-vertical:absolute;mso-position-vertical-relative:text" o:gfxdata="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" strokecolor="#5b9bd5 [3204]" strokeweight=".5pt">
                 <v:stroke endarrow="open" joinstyle="miter"/>
               </v:shape>
             </w:pict>
@@ -3114,7 +3110,7 @@
           </mc:Choice>
           <mc:Fallback>
             <w:pict>
-              <v:shape id="Straight Arrow Connector 293" o:spid="_x0000_s1026" type="#_x0000_t32" style="position:absolute;margin-left:266.25pt;margin-top:12.55pt;width:0;height:27pt;flip:y;z-index:251686912;visibility:visible;mso-wrap-style:square;mso-wrap-distance-left:9pt;mso-wrap-distance-top:0;mso-wrap-distance-right:9pt;mso-wrap-distance-bottom:0;mso-position-horizontal:absolute;mso-position-horizontal-relative:text;mso-position-vertical:absolute;mso-position-vertical-relative:text" o:gfxdata="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" strokecolor="#5b9bd5 [3204]" strokeweight=".5pt">
+              <v:shape w14:anchorId="3AF3B7AC" id="Straight Arrow Connector 293" o:spid="_x0000_s1026" type="#_x0000_t32" style="position:absolute;margin-left:266.25pt;margin-top:12.55pt;width:0;height:27pt;flip:y;z-index:251686912;visibility:visible;mso-wrap-style:square;mso-wrap-distance-left:9pt;mso-wrap-distance-top:0;mso-wrap-distance-right:9pt;mso-wrap-distance-bottom:0;mso-position-horizontal:absolute;mso-position-horizontal-relative:text;mso-position-vertical:absolute;mso-position-vertical-relative:text" o:gfxdata="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" strokecolor="#5b9bd5 [3204]" strokeweight=".5pt">
                 <v:stroke endarrow="open" joinstyle="miter"/>
               </v:shape>
             </w:pict>
@@ -3184,7 +3180,7 @@
           </mc:Choice>
           <mc:Fallback>
             <w:pict>
-              <v:shape id="Straight Arrow Connector 288" o:spid="_x0000_s1026" type="#_x0000_t32" style="position:absolute;margin-left:15pt;margin-top:15.55pt;width:0;height:27pt;flip:y;z-index:251679744;visibility:visible;mso-wrap-style:square;mso-wrap-distance-left:9pt;mso-wrap-distance-top:0;mso-wrap-distance-right:9pt;mso-wrap-distance-bottom:0;mso-position-horizontal:absolute;mso-position-horizontal-relative:text;mso-position-vertical:absolute;mso-position-vertical-relative:text" o:gfxdata="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" strokecolor="#5b9bd5 [3204]" strokeweight=".5pt">
+              <v:shape w14:anchorId="6FC8EDA3" id="Straight Arrow Connector 288" o:spid="_x0000_s1026" type="#_x0000_t32" style="position:absolute;margin-left:15pt;margin-top:15.55pt;width:0;height:27pt;flip:y;z-index:251679744;visibility:visible;mso-wrap-style:square;mso-wrap-distance-left:9pt;mso-wrap-distance-top:0;mso-wrap-distance-right:9pt;mso-wrap-distance-bottom:0;mso-position-horizontal:absolute;mso-position-horizontal-relative:text;mso-position-vertical:absolute;mso-position-vertical-relative:text" o:gfxdata="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" strokecolor="#5b9bd5 [3204]" strokeweight=".5pt">
                 <v:stroke endarrow="open" joinstyle="miter"/>
               </v:shape>
             </w:pict>
@@ -3295,7 +3291,7 @@
           </mc:Choice>
           <mc:Fallback>
             <w:pict>
-              <v:rect id="Rectangle 25" o:spid="_x0000_s1040" style="position:absolute;margin-left:7.5pt;margin-top:16.1pt;width:122.25pt;height:39.75pt;z-index:251668480;visibility:visible;mso-wrap-style:square;mso-height-percent:0;mso-wrap-distance-left:9pt;mso-wrap-distance-top:0;mso-wrap-distance-right:9pt;mso-wrap-distance-bottom:0;mso-position-horizontal:absolute;mso-position-horizontal-relative:text;mso-position-vertical:absolute;mso-position-vertical-relative:text;mso-height-percent:0;mso-height-relative:margin;v-text-anchor:middle" o:gfxdata="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" fillcolor="#5b9bd5 [3204]" strokecolor="#1f4d78 [1604]" strokeweight="1pt">
+              <v:rect w14:anchorId="138884E4" id="Rectangle 25" o:spid="_x0000_s1040" style="position:absolute;margin-left:7.5pt;margin-top:16.1pt;width:122.25pt;height:39.75pt;z-index:251668480;visibility:visible;mso-wrap-style:square;mso-height-percent:0;mso-wrap-distance-left:9pt;mso-wrap-distance-top:0;mso-wrap-distance-right:9pt;mso-wrap-distance-bottom:0;mso-position-horizontal:absolute;mso-position-horizontal-relative:text;mso-position-vertical:absolute;mso-position-vertical-relative:text;mso-height-percent:0;mso-height-relative:margin;v-text-anchor:middle" o:gfxdata="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" fillcolor="#5b9bd5 [3204]" strokecolor="#1f4d78 [1604]" strokeweight="1pt">
                 <v:textbox>
                   <w:txbxContent>
                     <w:p>
@@ -3400,7 +3396,7 @@
           </mc:Choice>
           <mc:Fallback>
             <w:pict>
-              <v:rect id="Rectangle 27" o:spid="_x0000_s1041" style="position:absolute;margin-left:238.5pt;margin-top:13.1pt;width:122.25pt;height:52.5pt;z-index:251672576;visibility:visible;mso-wrap-style:square;mso-wrap-distance-left:9pt;mso-wrap-distance-top:0;mso-wrap-distance-right:9pt;mso-wrap-distance-bottom:0;mso-position-horizontal:absolute;mso-position-horizontal-relative:text;mso-position-vertical:absolute;mso-position-vertical-relative:text;v-text-anchor:middle" o:gfxdata="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" fillcolor="#5b9bd5 [3204]" strokecolor="#1f4d78 [1604]" strokeweight="1pt">
+              <v:rect w14:anchorId="0D37FAAE" id="Rectangle 27" o:spid="_x0000_s1041" style="position:absolute;margin-left:238.5pt;margin-top:13.1pt;width:122.25pt;height:52.5pt;z-index:251672576;visibility:visible;mso-wrap-style:square;mso-wrap-distance-left:9pt;mso-wrap-distance-top:0;mso-wrap-distance-right:9pt;mso-wrap-distance-bottom:0;mso-position-horizontal:absolute;mso-position-horizontal-relative:text;mso-position-vertical:absolute;mso-position-vertical-relative:text;v-text-anchor:middle" o:gfxdata="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" fillcolor="#5b9bd5 [3204]" strokecolor="#1f4d78 [1604]" strokeweight="1pt">
                 <v:textbox>
                   <w:txbxContent>
                     <w:p>
@@ -3519,7 +3515,7 @@
           </mc:Choice>
           <mc:Fallback>
             <w:pict>
-              <v:shape id="Elbow Connector 302" o:spid="_x0000_s1026" type="#_x0000_t32" style="position:absolute;margin-left:214.5pt;margin-top:12.7pt;width:51.75pt;height:42.75pt;flip:x;z-index:251706368;visibility:visible;mso-wrap-style:square;mso-width-percent:0;mso-height-percent:0;mso-wrap-distance-left:9pt;mso-wrap-distance-top:0;mso-wrap-distance-right:9pt;mso-wrap-distance-bottom:0;mso-position-horizontal:absolute;mso-position-horizontal-relative:text;mso-position-vertical:absolute;mso-position-vertical-relative:text;mso-width-percent:0;mso-height-percent:0;mso-width-relative:margin;mso-height-relative:margin" o:gfxdata="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" strokecolor="black [3200]" strokeweight="1.5pt">
+              <v:shape w14:anchorId="173CFD9D" id="Elbow Connector 302" o:spid="_x0000_s1026" type="#_x0000_t32" style="position:absolute;margin-left:214.5pt;margin-top:12.7pt;width:51.75pt;height:42.75pt;flip:x;z-index:251706368;visibility:visible;mso-wrap-style:square;mso-width-percent:0;mso-height-percent:0;mso-wrap-distance-left:9pt;mso-wrap-distance-top:0;mso-wrap-distance-right:9pt;mso-wrap-distance-bottom:0;mso-position-horizontal:absolute;mso-position-horizontal-relative:text;mso-position-vertical:absolute;mso-position-vertical-relative:text;mso-width-percent:0;mso-height-percent:0;mso-width-relative:margin;mso-height-relative:margin" o:gfxdata="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" strokecolor="black [3200]" strokeweight="1.5pt">
                 <v:stroke endarrow="open" joinstyle="miter"/>
               </v:shape>
             </w:pict>
@@ -3595,7 +3591,7 @@
           </mc:Choice>
           <mc:Fallback>
             <w:pict>
-              <v:shape id="Elbow Connector 302" o:spid="_x0000_s1026" type="#_x0000_t32" style="position:absolute;margin-left:68.25pt;margin-top:2.95pt;width:61.5pt;height:52.5pt;z-index:251704320;visibility:visible;mso-wrap-style:square;mso-width-percent:0;mso-height-percent:0;mso-wrap-distance-left:9pt;mso-wrap-distance-top:0;mso-wrap-distance-right:9pt;mso-wrap-distance-bottom:0;mso-position-horizontal:absolute;mso-position-horizontal-relative:text;mso-position-vertical:absolute;mso-position-vertical-relative:text;mso-width-percent:0;mso-height-percent:0;mso-width-relative:margin;mso-height-relative:margin" o:gfxdata="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" strokecolor="black [3200]" strokeweight="1.5pt">
+              <v:shape w14:anchorId="1B7B2B90" id="Elbow Connector 302" o:spid="_x0000_s1026" type="#_x0000_t32" style="position:absolute;margin-left:68.25pt;margin-top:2.95pt;width:61.5pt;height:52.5pt;z-index:251704320;visibility:visible;mso-wrap-style:square;mso-width-percent:0;mso-height-percent:0;mso-wrap-distance-left:9pt;mso-wrap-distance-top:0;mso-wrap-distance-right:9pt;mso-wrap-distance-bottom:0;mso-position-horizontal:absolute;mso-position-horizontal-relative:text;mso-position-vertical:absolute;mso-position-vertical-relative:text;mso-width-percent:0;mso-height-percent:0;mso-width-relative:margin;mso-height-relative:margin" o:gfxdata="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" strokecolor="black [3200]" strokeweight="1.5pt">
                 <v:stroke endarrow="open" joinstyle="miter"/>
               </v:shape>
             </w:pict>
@@ -3712,7 +3708,7 @@
           </mc:Choice>
           <mc:Fallback>
             <w:pict>
-              <v:shape id="_x0000_s1042" type="#_x0000_t202" style="position:absolute;margin-left:187.5pt;margin-top:2.55pt;width:58.5pt;height:27.75pt;z-index:251695104;visibility:visible;mso-wrap-style:square;mso-width-percent:0;mso-height-percent:0;mso-wrap-distance-left:9pt;mso-wrap-distance-top:0;mso-wrap-distance-right:9pt;mso-wrap-distance-bottom:0;mso-position-horizontal:absolute;mso-position-horizontal-relative:text;mso-position-vertical:absolute;mso-position-vertical-relative:text;mso-width-percent:0;mso-height-percent:0;mso-width-relative:margin;mso-height-relative:margin;v-text-anchor:top" o:gfxdata="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" stroked="f">
+              <v:shape w14:anchorId="451B4D43" id="_x0000_s1042" type="#_x0000_t202" style="position:absolute;margin-left:187.5pt;margin-top:2.55pt;width:58.5pt;height:27.75pt;z-index:251695104;visibility:visible;mso-wrap-style:square;mso-width-percent:0;mso-height-percent:0;mso-wrap-distance-left:9pt;mso-wrap-distance-top:0;mso-wrap-distance-right:9pt;mso-wrap-distance-bottom:0;mso-position-horizontal:absolute;mso-position-horizontal-relative:text;mso-position-vertical:absolute;mso-position-vertical-relative:text;mso-width-percent:0;mso-height-percent:0;mso-width-relative:margin;mso-height-relative:margin;v-text-anchor:top" o:gfxdata="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" stroked="f">
                 <v:textbox>
                   <w:txbxContent>
                     <w:p>
@@ -3726,13 +3722,7 @@
                         <w:rPr>
                           <w:sz w:val="18"/>
                         </w:rPr>
-                        <w:t xml:space="preserve">Bookmark  </w:t>
-                      </w:r>
-                      <w:r>
-                        <w:rPr>
-                          <w:sz w:val="18"/>
-                        </w:rPr>
-                        <w:t>details</w:t>
+                        <w:t>Bookmark  details</w:t>
                       </w:r>
                       <w:proofErr w:type="gramEnd"/>
                     </w:p>
@@ -3827,7 +3817,7 @@
           </mc:Choice>
           <mc:Fallback>
             <w:pict>
-              <v:shape id="_x0000_s1043" type="#_x0000_t202" style="position:absolute;margin-left:117pt;margin-top:2.55pt;width:58.5pt;height:27.75pt;z-index:251698176;visibility:visible;mso-wrap-style:square;mso-width-percent:0;mso-height-percent:0;mso-wrap-distance-left:9pt;mso-wrap-distance-top:0;mso-wrap-distance-right:9pt;mso-wrap-distance-bottom:0;mso-position-horizontal:absolute;mso-position-horizontal-relative:text;mso-position-vertical:absolute;mso-position-vertical-relative:text;mso-width-percent:0;mso-height-percent:0;mso-width-relative:margin;mso-height-relative:margin;v-text-anchor:top" o:gfxdata="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" stroked="f">
+              <v:shape w14:anchorId="351D840A" id="_x0000_s1043" type="#_x0000_t202" style="position:absolute;margin-left:117pt;margin-top:2.55pt;width:58.5pt;height:27.75pt;z-index:251698176;visibility:visible;mso-wrap-style:square;mso-width-percent:0;mso-height-percent:0;mso-wrap-distance-left:9pt;mso-wrap-distance-top:0;mso-wrap-distance-right:9pt;mso-wrap-distance-bottom:0;mso-position-horizontal:absolute;mso-position-horizontal-relative:text;mso-position-vertical:absolute;mso-position-vertical-relative:text;mso-width-percent:0;mso-height-percent:0;mso-width-relative:margin;mso-height-relative:margin;v-text-anchor:top" o:gfxdata="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" stroked="f">
                 <v:textbox>
                   <w:txbxContent>
                     <w:p>
@@ -3944,7 +3934,7 @@
           </mc:Choice>
           <mc:Fallback>
             <w:pict>
-              <v:rect id="Rectangle 26" o:spid="_x0000_s1044" style="position:absolute;margin-left:129.75pt;margin-top:24.15pt;width:122.25pt;height:40.5pt;z-index:251670528;visibility:visible;mso-wrap-style:square;mso-height-percent:0;mso-wrap-distance-left:9pt;mso-wrap-distance-top:0;mso-wrap-distance-right:9pt;mso-wrap-distance-bottom:0;mso-position-horizontal:absolute;mso-position-horizontal-relative:text;mso-position-vertical:absolute;mso-position-vertical-relative:text;mso-height-percent:0;mso-height-relative:margin;v-text-anchor:middle" o:gfxdata="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" fillcolor="#5b9bd5 [3204]" strokecolor="#1f4d78 [1604]" strokeweight="1pt">
+              <v:rect w14:anchorId="0A573634" id="Rectangle 26" o:spid="_x0000_s1044" style="position:absolute;margin-left:129.75pt;margin-top:24.15pt;width:122.25pt;height:40.5pt;z-index:251670528;visibility:visible;mso-wrap-style:square;mso-height-percent:0;mso-wrap-distance-left:9pt;mso-wrap-distance-top:0;mso-wrap-distance-right:9pt;mso-wrap-distance-bottom:0;mso-position-horizontal:absolute;mso-position-horizontal-relative:text;mso-position-vertical:absolute;mso-position-vertical-relative:text;mso-height-percent:0;mso-height-relative:margin;v-text-anchor:middle" o:gfxdata="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" fillcolor="#5b9bd5 [3204]" strokecolor="#1f4d78 [1604]" strokeweight="1pt">
                 <v:textbox>
                   <w:txbxContent>
                     <w:p>
@@ -4025,7 +4015,7 @@
           </mc:Choice>
           <mc:Fallback>
             <w:pict>
-              <v:shape id="Straight Arrow Connector 299" o:spid="_x0000_s1026" type="#_x0000_t32" style="position:absolute;margin-left:214.5pt;margin-top:.15pt;width:0;height:27pt;flip:y;z-index:251696128;visibility:visible;mso-wrap-style:square;mso-wrap-distance-left:9pt;mso-wrap-distance-top:0;mso-wrap-distance-right:9pt;mso-wrap-distance-bottom:0;mso-position-horizontal:absolute;mso-position-horizontal-relative:text;mso-position-vertical:absolute;mso-position-vertical-relative:text" o:gfxdata="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" strokecolor="#5b9bd5 [3204]" strokeweight=".5pt">
+              <v:shape w14:anchorId="64346B9A" id="Straight Arrow Connector 299" o:spid="_x0000_s1026" type="#_x0000_t32" style="position:absolute;margin-left:214.5pt;margin-top:.15pt;width:0;height:27pt;flip:y;z-index:251696128;visibility:visible;mso-wrap-style:square;mso-wrap-distance-left:9pt;mso-wrap-distance-top:0;mso-wrap-distance-right:9pt;mso-wrap-distance-bottom:0;mso-position-horizontal:absolute;mso-position-horizontal-relative:text;mso-position-vertical:absolute;mso-position-vertical-relative:text" o:gfxdata="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" strokecolor="#5b9bd5 [3204]" strokeweight=".5pt">
                 <v:stroke endarrow="open" joinstyle="miter"/>
               </v:shape>
             </w:pict>
@@ -4095,7 +4085,7 @@
           </mc:Choice>
           <mc:Fallback>
             <w:pict>
-              <v:shape id="Straight Arrow Connector 301" o:spid="_x0000_s1026" type="#_x0000_t32" style="position:absolute;margin-left:144.75pt;margin-top:.15pt;width:0;height:27pt;flip:y;z-index:251699200;visibility:visible;mso-wrap-style:square;mso-wrap-distance-left:9pt;mso-wrap-distance-top:0;mso-wrap-distance-right:9pt;mso-wrap-distance-bottom:0;mso-position-horizontal:absolute;mso-position-horizontal-relative:text;mso-position-vertical:absolute;mso-position-vertical-relative:text" o:gfxdata="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" strokecolor="#5b9bd5 [3204]" strokeweight=".5pt">
+              <v:shape w14:anchorId="06D63AEA" id="Straight Arrow Connector 301" o:spid="_x0000_s1026" type="#_x0000_t32" style="position:absolute;margin-left:144.75pt;margin-top:.15pt;width:0;height:27pt;flip:y;z-index:251699200;visibility:visible;mso-wrap-style:square;mso-wrap-distance-left:9pt;mso-wrap-distance-top:0;mso-wrap-distance-right:9pt;mso-wrap-distance-bottom:0;mso-position-horizontal:absolute;mso-position-horizontal-relative:text;mso-position-vertical:absolute;mso-position-vertical-relative:text" o:gfxdata="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" strokecolor="#5b9bd5 [3204]" strokeweight=".5pt">
                 <v:stroke endarrow="open" joinstyle="miter"/>
               </v:shape>
             </w:pict>
@@ -4834,7 +4824,7 @@
           </mc:Choice>
           <mc:Fallback>
             <w:pict>
-              <v:oval id="Oval 99" o:spid="_x0000_s1045" style="position:absolute;margin-left:318.85pt;margin-top:4.55pt;width:61.7pt;height:57pt;z-index:251718656;visibility:visible;mso-wrap-style:square;mso-height-percent:0;mso-wrap-distance-left:9pt;mso-wrap-distance-top:0;mso-wrap-distance-right:9pt;mso-wrap-distance-bottom:0;mso-position-horizontal:absolute;mso-position-horizontal-relative:text;mso-position-vertical:absolute;mso-position-vertical-relative:text;mso-height-percent:0;mso-height-relative:margin;v-text-anchor:middle" o:gfxdata="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" fillcolor="#5b9bd5 [3204]" strokecolor="#1f4d78 [1604]" strokeweight="1pt">
+              <v:oval w14:anchorId="60963DF7" id="Oval 99" o:spid="_x0000_s1045" style="position:absolute;margin-left:318.85pt;margin-top:4.55pt;width:61.7pt;height:57pt;z-index:251718656;visibility:visible;mso-wrap-style:square;mso-height-percent:0;mso-wrap-distance-left:9pt;mso-wrap-distance-top:0;mso-wrap-distance-right:9pt;mso-wrap-distance-bottom:0;mso-position-horizontal:absolute;mso-position-horizontal-relative:text;mso-position-vertical:absolute;mso-position-vertical-relative:text;mso-height-percent:0;mso-height-relative:margin;v-text-anchor:middle" o:gfxdata="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" fillcolor="#5b9bd5 [3204]" strokecolor="#1f4d78 [1604]" strokeweight="1pt">
                 <v:stroke joinstyle="miter"/>
                 <v:textbox>
                   <w:txbxContent>
@@ -4945,7 +4935,7 @@
           </mc:Choice>
           <mc:Fallback>
             <w:pict>
-              <v:oval id="Oval 97" o:spid="_x0000_s1046" style="position:absolute;margin-left:216.9pt;margin-top:4.55pt;width:61.7pt;height:54.2pt;z-index:251715584;visibility:visible;mso-wrap-style:square;mso-height-percent:0;mso-wrap-distance-left:9pt;mso-wrap-distance-top:0;mso-wrap-distance-right:9pt;mso-wrap-distance-bottom:0;mso-position-horizontal:absolute;mso-position-horizontal-relative:text;mso-position-vertical:absolute;mso-position-vertical-relative:text;mso-height-percent:0;mso-height-relative:margin;v-text-anchor:middle" o:gfxdata="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" fillcolor="#5b9bd5 [3204]" strokecolor="#1f4d78 [1604]" strokeweight="1pt">
+              <v:oval w14:anchorId="0DBC3401" id="Oval 97" o:spid="_x0000_s1046" style="position:absolute;margin-left:216.9pt;margin-top:4.55pt;width:61.7pt;height:54.2pt;z-index:251715584;visibility:visible;mso-wrap-style:square;mso-height-percent:0;mso-wrap-distance-left:9pt;mso-wrap-distance-top:0;mso-wrap-distance-right:9pt;mso-wrap-distance-bottom:0;mso-position-horizontal:absolute;mso-position-horizontal-relative:text;mso-position-vertical:absolute;mso-position-vertical-relative:text;mso-height-percent:0;mso-height-relative:margin;v-text-anchor:middle" o:gfxdata="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" fillcolor="#5b9bd5 [3204]" strokecolor="#1f4d78 [1604]" strokeweight="1pt">
                 <v:stroke joinstyle="miter"/>
                 <v:textbox>
                   <w:txbxContent>
@@ -5056,7 +5046,7 @@
           </mc:Choice>
           <mc:Fallback>
             <w:pict>
-              <v:oval id="Oval 319" o:spid="_x0000_s1047" style="position:absolute;margin-left:134.6pt;margin-top:4.55pt;width:61.7pt;height:57pt;z-index:251712512;visibility:visible;mso-wrap-style:square;mso-height-percent:0;mso-wrap-distance-left:9pt;mso-wrap-distance-top:0;mso-wrap-distance-right:9pt;mso-wrap-distance-bottom:0;mso-position-horizontal:absolute;mso-position-horizontal-relative:text;mso-position-vertical:absolute;mso-position-vertical-relative:text;mso-height-percent:0;mso-height-relative:margin;v-text-anchor:middle" o:gfxdata="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" fillcolor="#5b9bd5 [3204]" strokecolor="#1f4d78 [1604]" strokeweight="1pt">
+              <v:oval w14:anchorId="5F3F26E1" id="Oval 319" o:spid="_x0000_s1047" style="position:absolute;margin-left:134.6pt;margin-top:4.55pt;width:61.7pt;height:57pt;z-index:251712512;visibility:visible;mso-wrap-style:square;mso-height-percent:0;mso-wrap-distance-left:9pt;mso-wrap-distance-top:0;mso-wrap-distance-right:9pt;mso-wrap-distance-bottom:0;mso-position-horizontal:absolute;mso-position-horizontal-relative:text;mso-position-vertical:absolute;mso-position-vertical-relative:text;mso-height-percent:0;mso-height-relative:margin;v-text-anchor:middle" o:gfxdata="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" fillcolor="#5b9bd5 [3204]" strokecolor="#1f4d78 [1604]" strokeweight="1pt">
                 <v:stroke joinstyle="miter"/>
                 <v:textbox>
                   <w:txbxContent>
@@ -5165,7 +5155,7 @@
           </mc:Choice>
           <mc:Fallback>
             <w:pict>
-              <v:oval id="Oval 317" o:spid="_x0000_s1048" style="position:absolute;margin-left:51.45pt;margin-top:4.6pt;width:61.65pt;height:57.05pt;z-index:251709440;visibility:visible;mso-wrap-style:square;mso-width-percent:0;mso-height-percent:0;mso-wrap-distance-left:9pt;mso-wrap-distance-top:0;mso-wrap-distance-right:9pt;mso-wrap-distance-bottom:0;mso-position-horizontal:absolute;mso-position-horizontal-relative:text;mso-position-vertical:absolute;mso-position-vertical-relative:text;mso-width-percent:0;mso-height-percent:0;mso-width-relative:margin;mso-height-relative:margin;v-text-anchor:middle" o:gfxdata="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" fillcolor="#5b9bd5 [3204]" strokecolor="#1f4d78 [1604]" strokeweight="1pt">
+              <v:oval w14:anchorId="26D1BB75" id="Oval 317" o:spid="_x0000_s1048" style="position:absolute;margin-left:51.45pt;margin-top:4.6pt;width:61.65pt;height:57.05pt;z-index:251709440;visibility:visible;mso-wrap-style:square;mso-width-percent:0;mso-height-percent:0;mso-wrap-distance-left:9pt;mso-wrap-distance-top:0;mso-wrap-distance-right:9pt;mso-wrap-distance-bottom:0;mso-position-horizontal:absolute;mso-position-horizontal-relative:text;mso-position-vertical:absolute;mso-position-vertical-relative:text;mso-width-percent:0;mso-height-percent:0;mso-width-relative:margin;mso-height-relative:margin;v-text-anchor:middle" o:gfxdata="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" fillcolor="#5b9bd5 [3204]" strokecolor="#1f4d78 [1604]" strokeweight="1pt">
                 <v:stroke joinstyle="miter"/>
                 <v:textbox>
                   <w:txbxContent>
@@ -5247,7 +5237,7 @@
           </mc:Choice>
           <mc:Fallback>
             <w:pict>
-              <v:shape id="Straight Arrow Connector 318" o:spid="_x0000_s1026" type="#_x0000_t32" style="position:absolute;margin-left:162.5pt;margin-top:61.4pt;width:0;height:60.75pt;z-index:251711488;visibility:visible;mso-wrap-style:square;mso-wrap-distance-left:9pt;mso-wrap-distance-top:0;mso-wrap-distance-right:9pt;mso-wrap-distance-bottom:0;mso-position-horizontal:absolute;mso-position-horizontal-relative:text;mso-position-vertical:absolute;mso-position-vertical-relative:text" o:gfxdata="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" strokecolor="#5b9bd5 [3204]" strokeweight=".5pt">
+              <v:shape w14:anchorId="4AB35461" id="Straight Arrow Connector 318" o:spid="_x0000_s1026" type="#_x0000_t32" style="position:absolute;margin-left:162.5pt;margin-top:61.4pt;width:0;height:60.75pt;z-index:251711488;visibility:visible;mso-wrap-style:square;mso-wrap-distance-left:9pt;mso-wrap-distance-top:0;mso-wrap-distance-right:9pt;mso-wrap-distance-bottom:0;mso-position-horizontal:absolute;mso-position-horizontal-relative:text;mso-position-vertical:absolute;mso-position-vertical-relative:text" o:gfxdata="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" strokecolor="#5b9bd5 [3204]" strokeweight=".5pt">
                 <v:stroke endarrow="open" joinstyle="miter"/>
               </v:shape>
             </w:pict>
@@ -5317,7 +5307,7 @@
           </mc:Choice>
           <mc:Fallback>
             <w:pict>
-              <v:shape id="Straight Arrow Connector 98" o:spid="_x0000_s1026" type="#_x0000_t32" style="position:absolute;margin-left:347.3pt;margin-top:62.05pt;width:0;height:60.75pt;z-index:251717632;visibility:visible;mso-wrap-style:square;mso-wrap-distance-left:9pt;mso-wrap-distance-top:0;mso-wrap-distance-right:9pt;mso-wrap-distance-bottom:0;mso-position-horizontal:absolute;mso-position-horizontal-relative:text;mso-position-vertical:absolute;mso-position-vertical-relative:text" o:gfxdata="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" strokecolor="#5b9bd5 [3204]" strokeweight=".5pt">
+              <v:shape w14:anchorId="0E1769E1" id="Straight Arrow Connector 98" o:spid="_x0000_s1026" type="#_x0000_t32" style="position:absolute;margin-left:347.3pt;margin-top:62.05pt;width:0;height:60.75pt;z-index:251717632;visibility:visible;mso-wrap-style:square;mso-wrap-distance-left:9pt;mso-wrap-distance-top:0;mso-wrap-distance-right:9pt;mso-wrap-distance-bottom:0;mso-position-horizontal:absolute;mso-position-horizontal-relative:text;mso-position-vertical:absolute;mso-position-vertical-relative:text" o:gfxdata="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" strokecolor="#5b9bd5 [3204]" strokeweight=".5pt">
                 <v:stroke endarrow="open" joinstyle="miter"/>
               </v:shape>
             </w:pict>
@@ -5414,7 +5404,7 @@
           </mc:Choice>
           <mc:Fallback>
             <w:pict>
-              <v:shape id="Straight Arrow Connector 96" o:spid="_x0000_s1026" type="#_x0000_t32" style="position:absolute;margin-left:248.75pt;margin-top:2.6pt;width:0;height:63.6pt;z-index:251714560;visibility:visible;mso-wrap-style:square;mso-height-percent:0;mso-wrap-distance-left:9pt;mso-wrap-distance-top:0;mso-wrap-distance-right:9pt;mso-wrap-distance-bottom:0;mso-position-horizontal:absolute;mso-position-horizontal-relative:text;mso-position-vertical:absolute;mso-position-vertical-relative:text;mso-height-percent:0;mso-height-relative:margin" o:gfxdata="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" strokecolor="#5b9bd5 [3204]" strokeweight=".5pt">
+              <v:shape w14:anchorId="240F0873" id="Straight Arrow Connector 96" o:spid="_x0000_s1026" type="#_x0000_t32" style="position:absolute;margin-left:248.75pt;margin-top:2.6pt;width:0;height:63.6pt;z-index:251714560;visibility:visible;mso-wrap-style:square;mso-height-percent:0;mso-wrap-distance-left:9pt;mso-wrap-distance-top:0;mso-wrap-distance-right:9pt;mso-wrap-distance-bottom:0;mso-position-horizontal:absolute;mso-position-horizontal-relative:text;mso-position-vertical:absolute;mso-position-vertical-relative:text;mso-height-percent:0;mso-height-relative:margin" o:gfxdata="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" strokecolor="#5b9bd5 [3204]" strokeweight=".5pt">
                 <v:stroke endarrow="open" joinstyle="miter"/>
               </v:shape>
             </w:pict>
@@ -5484,7 +5474,7 @@
           </mc:Choice>
           <mc:Fallback>
             <w:pict>
-              <v:shape id="Straight Arrow Connector 316" o:spid="_x0000_s1026" type="#_x0000_t32" style="position:absolute;margin-left:79.5pt;margin-top:5.4pt;width:0;height:60.8pt;z-index:251708416;visibility:visible;mso-wrap-style:square;mso-wrap-distance-left:9pt;mso-wrap-distance-top:0;mso-wrap-distance-right:9pt;mso-wrap-distance-bottom:0;mso-position-horizontal:absolute;mso-position-horizontal-relative:text;mso-position-vertical:absolute;mso-position-vertical-relative:text" o:gfxdata="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" strokecolor="#5b9bd5 [3204]" strokeweight=".5pt">
+              <v:shape w14:anchorId="6B24B74F" id="Straight Arrow Connector 316" o:spid="_x0000_s1026" type="#_x0000_t32" style="position:absolute;margin-left:79.5pt;margin-top:5.4pt;width:0;height:60.8pt;z-index:251708416;visibility:visible;mso-wrap-style:square;mso-wrap-distance-left:9pt;mso-wrap-distance-top:0;mso-wrap-distance-right:9pt;mso-wrap-distance-bottom:0;mso-position-horizontal:absolute;mso-position-horizontal-relative:text;mso-position-vertical:absolute;mso-position-vertical-relative:text" o:gfxdata="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" strokecolor="#5b9bd5 [3204]" strokeweight=".5pt">
                 <v:stroke endarrow="open" joinstyle="miter"/>
               </v:shape>
             </w:pict>
@@ -5602,7 +5592,7 @@
           </mc:Choice>
           <mc:Fallback>
             <w:pict>
-              <v:rect id="Rectangle 315" o:spid="_x0000_s1049" style="position:absolute;margin-left:14.05pt;margin-top:9.9pt;width:388.05pt;height:40.2pt;z-index:251707392;visibility:visible;mso-wrap-style:square;mso-wrap-distance-left:9pt;mso-wrap-distance-top:0;mso-wrap-distance-right:9pt;mso-wrap-distance-bottom:0;mso-position-horizontal:absolute;mso-position-horizontal-relative:text;mso-position-vertical:absolute;mso-position-vertical-relative:text;v-text-anchor:middle" o:gfxdata="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" fillcolor="#5b9bd5 [3204]" strokecolor="#1f4d78 [1604]" strokeweight="1pt">
+              <v:rect w14:anchorId="1DA1E306" id="Rectangle 315" o:spid="_x0000_s1049" style="position:absolute;margin-left:14.05pt;margin-top:9.9pt;width:388.05pt;height:40.2pt;z-index:251707392;visibility:visible;mso-wrap-style:square;mso-wrap-distance-left:9pt;mso-wrap-distance-top:0;mso-wrap-distance-right:9pt;mso-wrap-distance-bottom:0;mso-position-horizontal:absolute;mso-position-horizontal-relative:text;mso-position-vertical:absolute;mso-position-vertical-relative:text;v-text-anchor:middle" o:gfxdata="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" fillcolor="#5b9bd5 [3204]" strokecolor="#1f4d78 [1604]" strokeweight="1pt">
                 <v:textbox>
                   <w:txbxContent>
                     <w:p>
@@ -5703,7 +5693,7 @@
           </mc:Choice>
           <mc:Fallback>
             <w:pict>
-              <v:shape id="Straight Arrow Connector 109" o:spid="_x0000_s1026" type="#_x0000_t32" style="position:absolute;margin-left:348.25pt;margin-top:22.5pt;width:0;height:47.65pt;z-index:251732992;visibility:visible;mso-wrap-style:square;mso-wrap-distance-left:9pt;mso-wrap-distance-top:0;mso-wrap-distance-right:9pt;mso-wrap-distance-bottom:0;mso-position-horizontal:absolute;mso-position-horizontal-relative:text;mso-position-vertical:absolute;mso-position-vertical-relative:text" o:gfxdata="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" strokecolor="#5b9bd5 [3204]" strokeweight=".5pt">
+              <v:shape w14:anchorId="5F02F276" id="Straight Arrow Connector 109" o:spid="_x0000_s1026" type="#_x0000_t32" style="position:absolute;margin-left:348.25pt;margin-top:22.5pt;width:0;height:47.65pt;z-index:251732992;visibility:visible;mso-wrap-style:square;mso-wrap-distance-left:9pt;mso-wrap-distance-top:0;mso-wrap-distance-right:9pt;mso-wrap-distance-bottom:0;mso-position-horizontal:absolute;mso-position-horizontal-relative:text;mso-position-vertical:absolute;mso-position-vertical-relative:text" o:gfxdata="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" strokecolor="#5b9bd5 [3204]" strokeweight=".5pt">
                 <v:stroke endarrow="open" joinstyle="miter"/>
               </v:shape>
             </w:pict>
@@ -5773,7 +5763,7 @@
           </mc:Choice>
           <mc:Fallback>
             <w:pict>
-              <v:shape id="Straight Arrow Connector 108" o:spid="_x0000_s1026" type="#_x0000_t32" style="position:absolute;margin-left:252.1pt;margin-top:21.75pt;width:0;height:47.65pt;z-index:251730944;visibility:visible;mso-wrap-style:square;mso-wrap-distance-left:9pt;mso-wrap-distance-top:0;mso-wrap-distance-right:9pt;mso-wrap-distance-bottom:0;mso-position-horizontal:absolute;mso-position-horizontal-relative:text;mso-position-vertical:absolute;mso-position-vertical-relative:text" o:gfxdata="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" strokecolor="#5b9bd5 [3204]" strokeweight=".5pt">
+              <v:shape w14:anchorId="6582D670" id="Straight Arrow Connector 108" o:spid="_x0000_s1026" type="#_x0000_t32" style="position:absolute;margin-left:252.1pt;margin-top:21.75pt;width:0;height:47.65pt;z-index:251730944;visibility:visible;mso-wrap-style:square;mso-wrap-distance-left:9pt;mso-wrap-distance-top:0;mso-wrap-distance-right:9pt;mso-wrap-distance-bottom:0;mso-position-horizontal:absolute;mso-position-horizontal-relative:text;mso-position-vertical:absolute;mso-position-vertical-relative:text" o:gfxdata="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" strokecolor="#5b9bd5 [3204]" strokeweight=".5pt">
                 <v:stroke endarrow="open" joinstyle="miter"/>
               </v:shape>
             </w:pict>
@@ -5843,7 +5833,7 @@
           </mc:Choice>
           <mc:Fallback>
             <w:pict>
-              <v:shape id="Straight Arrow Connector 107" o:spid="_x0000_s1026" type="#_x0000_t32" style="position:absolute;margin-left:163.45pt;margin-top:21.9pt;width:0;height:47.65pt;z-index:251728896;visibility:visible;mso-wrap-style:square;mso-wrap-distance-left:9pt;mso-wrap-distance-top:0;mso-wrap-distance-right:9pt;mso-wrap-distance-bottom:0;mso-position-horizontal:absolute;mso-position-horizontal-relative:text;mso-position-vertical:absolute;mso-position-vertical-relative:text" o:gfxdata="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" strokecolor="#5b9bd5 [3204]" strokeweight=".5pt">
+              <v:shape w14:anchorId="42FE4DCE" id="Straight Arrow Connector 107" o:spid="_x0000_s1026" type="#_x0000_t32" style="position:absolute;margin-left:163.45pt;margin-top:21.9pt;width:0;height:47.65pt;z-index:251728896;visibility:visible;mso-wrap-style:square;mso-wrap-distance-left:9pt;mso-wrap-distance-top:0;mso-wrap-distance-right:9pt;mso-wrap-distance-bottom:0;mso-position-horizontal:absolute;mso-position-horizontal-relative:text;mso-position-vertical:absolute;mso-position-vertical-relative:text" o:gfxdata="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" strokecolor="#5b9bd5 [3204]" strokeweight=".5pt">
                 <v:stroke endarrow="open" joinstyle="miter"/>
               </v:shape>
             </w:pict>
@@ -5913,7 +5903,7 @@
           </mc:Choice>
           <mc:Fallback>
             <w:pict>
-              <v:shape id="Straight Arrow Connector 106" o:spid="_x0000_s1026" type="#_x0000_t32" style="position:absolute;margin-left:79.5pt;margin-top:22.1pt;width:0;height:47.7pt;z-index:251726848;visibility:visible;mso-wrap-style:square;mso-wrap-distance-left:9pt;mso-wrap-distance-top:0;mso-wrap-distance-right:9pt;mso-wrap-distance-bottom:0;mso-position-horizontal:absolute;mso-position-horizontal-relative:text;mso-position-vertical:absolute;mso-position-vertical-relative:text" o:gfxdata="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" strokecolor="#5b9bd5 [3204]" strokeweight=".5pt">
+              <v:shape w14:anchorId="0FF0CBD5" id="Straight Arrow Connector 106" o:spid="_x0000_s1026" type="#_x0000_t32" style="position:absolute;margin-left:79.5pt;margin-top:22.1pt;width:0;height:47.7pt;z-index:251726848;visibility:visible;mso-wrap-style:square;mso-wrap-distance-left:9pt;mso-wrap-distance-top:0;mso-wrap-distance-right:9pt;mso-wrap-distance-bottom:0;mso-position-horizontal:absolute;mso-position-horizontal-relative:text;mso-position-vertical:absolute;mso-position-vertical-relative:text" o:gfxdata="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" strokecolor="#5b9bd5 [3204]" strokeweight=".5pt">
                 <v:stroke endarrow="open" joinstyle="miter"/>
               </v:shape>
             </w:pict>
@@ -6029,7 +6019,7 @@
           </mc:Choice>
           <mc:Fallback>
             <w:pict>
-              <v:roundrect id="Rounded Rectangle 102" o:spid="_x0000_s1050" style="position:absolute;margin-left:35.55pt;margin-top:13.6pt;width:82.3pt;height:60.75pt;z-index:251719680;visibility:visible;mso-wrap-style:square;mso-width-percent:0;mso-height-percent:0;mso-wrap-distance-left:9pt;mso-wrap-distance-top:0;mso-wrap-distance-right:9pt;mso-wrap-distance-bottom:0;mso-position-horizontal:absolute;mso-position-horizontal-relative:text;mso-position-vertical:absolute;mso-position-vertical-relative:text;mso-width-percent:0;mso-height-percent:0;mso-width-relative:margin;mso-height-relative:margin;v-text-anchor:middle" arcsize="10923f" o:gfxdata="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" fillcolor="#5b9bd5 [3204]" strokecolor="#1f4d78 [1604]" strokeweight="1pt">
+              <v:roundrect w14:anchorId="017A03B3" id="Rounded Rectangle 102" o:spid="_x0000_s1050" style="position:absolute;margin-left:35.55pt;margin-top:13.6pt;width:82.3pt;height:60.75pt;z-index:251719680;visibility:visible;mso-wrap-style:square;mso-width-percent:0;mso-height-percent:0;mso-wrap-distance-left:9pt;mso-wrap-distance-top:0;mso-wrap-distance-right:9pt;mso-wrap-distance-bottom:0;mso-position-horizontal:absolute;mso-position-horizontal-relative:text;mso-position-vertical:absolute;mso-position-vertical-relative:text;mso-width-percent:0;mso-height-percent:0;mso-width-relative:margin;mso-height-relative:margin;v-text-anchor:middle" arcsize="10923f" o:gfxdata="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" fillcolor="#5b9bd5 [3204]" strokecolor="#1f4d78 [1604]" strokeweight="1pt">
                 <v:stroke joinstyle="miter"/>
                 <v:textbox>
                   <w:txbxContent>
@@ -6138,7 +6128,7 @@
           </mc:Choice>
           <mc:Fallback>
             <w:pict>
-              <v:roundrect id="Rounded Rectangle 103" o:spid="_x0000_s1051" style="position:absolute;margin-left:125.25pt;margin-top:13.55pt;width:76.65pt;height:60.75pt;z-index:251721728;visibility:visible;mso-wrap-style:square;mso-width-percent:0;mso-height-percent:0;mso-wrap-distance-left:9pt;mso-wrap-distance-top:0;mso-wrap-distance-right:9pt;mso-wrap-distance-bottom:0;mso-position-horizontal:absolute;mso-position-horizontal-relative:text;mso-position-vertical:absolute;mso-position-vertical-relative:text;mso-width-percent:0;mso-height-percent:0;mso-width-relative:margin;mso-height-relative:margin;v-text-anchor:middle" arcsize="10923f" o:gfxdata="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" fillcolor="#5b9bd5 [3204]" strokecolor="#1f4d78 [1604]" strokeweight="1pt">
+              <v:roundrect w14:anchorId="1BEF52F3" id="Rounded Rectangle 103" o:spid="_x0000_s1051" style="position:absolute;margin-left:125.25pt;margin-top:13.55pt;width:76.65pt;height:60.75pt;z-index:251721728;visibility:visible;mso-wrap-style:square;mso-width-percent:0;mso-height-percent:0;mso-wrap-distance-left:9pt;mso-wrap-distance-top:0;mso-wrap-distance-right:9pt;mso-wrap-distance-bottom:0;mso-position-horizontal:absolute;mso-position-horizontal-relative:text;mso-position-vertical:absolute;mso-position-vertical-relative:text;mso-width-percent:0;mso-height-percent:0;mso-width-relative:margin;mso-height-relative:margin;v-text-anchor:middle" arcsize="10923f" o:gfxdata="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" fillcolor="#5b9bd5 [3204]" strokecolor="#1f4d78 [1604]" strokeweight="1pt">
                 <v:stroke joinstyle="miter"/>
                 <v:textbox>
                   <w:txbxContent>
@@ -6252,7 +6242,7 @@
           </mc:Choice>
           <mc:Fallback>
             <w:pict>
-              <v:roundrect id="Rounded Rectangle 104" o:spid="_x0000_s1052" style="position:absolute;margin-left:216.9pt;margin-top:13.55pt;width:75.7pt;height:60.75pt;z-index:251723776;visibility:visible;mso-wrap-style:square;mso-width-percent:0;mso-height-percent:0;mso-wrap-distance-left:9pt;mso-wrap-distance-top:0;mso-wrap-distance-right:9pt;mso-wrap-distance-bottom:0;mso-position-horizontal:absolute;mso-position-horizontal-relative:text;mso-position-vertical:absolute;mso-position-vertical-relative:text;mso-width-percent:0;mso-height-percent:0;mso-width-relative:margin;mso-height-relative:margin;v-text-anchor:middle" arcsize="10923f" o:gfxdata="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" fillcolor="#5b9bd5 [3204]" strokecolor="#1f4d78 [1604]" strokeweight="1pt">
+              <v:roundrect w14:anchorId="167AFDDA" id="Rounded Rectangle 104" o:spid="_x0000_s1052" style="position:absolute;margin-left:216.9pt;margin-top:13.55pt;width:75.7pt;height:60.75pt;z-index:251723776;visibility:visible;mso-wrap-style:square;mso-width-percent:0;mso-height-percent:0;mso-wrap-distance-left:9pt;mso-wrap-distance-top:0;mso-wrap-distance-right:9pt;mso-wrap-distance-bottom:0;mso-position-horizontal:absolute;mso-position-horizontal-relative:text;mso-position-vertical:absolute;mso-position-vertical-relative:text;mso-width-percent:0;mso-height-percent:0;mso-width-relative:margin;mso-height-relative:margin;v-text-anchor:middle" arcsize="10923f" o:gfxdata="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" fillcolor="#5b9bd5 [3204]" strokecolor="#1f4d78 [1604]" strokeweight="1pt">
                 <v:stroke joinstyle="miter"/>
                 <v:textbox>
                   <w:txbxContent>
@@ -6366,7 +6356,7 @@
           </mc:Choice>
           <mc:Fallback>
             <w:pict>
-              <v:roundrect id="Rounded Rectangle 105" o:spid="_x0000_s1053" style="position:absolute;margin-left:309.5pt;margin-top:13.55pt;width:75.7pt;height:60.75pt;z-index:251725824;visibility:visible;mso-wrap-style:square;mso-width-percent:0;mso-height-percent:0;mso-wrap-distance-left:9pt;mso-wrap-distance-top:0;mso-wrap-distance-right:9pt;mso-wrap-distance-bottom:0;mso-position-horizontal:absolute;mso-position-horizontal-relative:text;mso-position-vertical:absolute;mso-position-vertical-relative:text;mso-width-percent:0;mso-height-percent:0;mso-width-relative:margin;mso-height-relative:margin;v-text-anchor:middle" arcsize="10923f" o:gfxdata="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" fillcolor="#5b9bd5 [3204]" strokecolor="#1f4d78 [1604]" strokeweight="1pt">
+              <v:roundrect w14:anchorId="6ECC8DB0" id="Rounded Rectangle 105" o:spid="_x0000_s1053" style="position:absolute;margin-left:309.5pt;margin-top:13.55pt;width:75.7pt;height:60.75pt;z-index:251725824;visibility:visible;mso-wrap-style:square;mso-width-percent:0;mso-height-percent:0;mso-wrap-distance-left:9pt;mso-wrap-distance-top:0;mso-wrap-distance-right:9pt;mso-wrap-distance-bottom:0;mso-position-horizontal:absolute;mso-position-horizontal-relative:text;mso-position-vertical:absolute;mso-position-vertical-relative:text;mso-width-percent:0;mso-height-percent:0;mso-width-relative:margin;mso-height-relative:margin;v-text-anchor:middle" arcsize="10923f" o:gfxdata="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" fillcolor="#5b9bd5 [3204]" strokecolor="#1f4d78 [1604]" strokeweight="1pt">
                 <v:stroke joinstyle="miter"/>
                 <v:textbox>
                   <w:txbxContent>
@@ -6587,15 +6577,76 @@
     </w:p>
     <w:p>
       <w:pPr>
+        <w:pStyle w:val="ListParagraph"/>
+        <w:numPr>
+          <w:ilvl w:val="0"/>
+          <w:numId w:val="5"/>
+        </w:numPr>
         <w:tabs>
           <w:tab w:val="left" w:pos="3075"/>
         </w:tabs>
         <w:rPr>
           <w:rFonts w:ascii="Segoe UI Semilight" w:hAnsi="Segoe UI Semilight" w:cs="Segoe UI Semilight"/>
-          <w:b/>
           <w:sz w:val="24"/>
         </w:rPr>
       </w:pPr>
+      <w:r>
+        <w:rPr>
+          <w:rFonts w:ascii="Segoe UI Semilight" w:hAnsi="Segoe UI Semilight" w:cs="Segoe UI Semilight"/>
+          <w:sz w:val="24"/>
+        </w:rPr>
+        <w:t xml:space="preserve">The application won’t be able to have the </w:t>
+      </w:r>
+      <w:proofErr w:type="spellStart"/>
+      <w:r>
+        <w:rPr>
+          <w:rFonts w:ascii="Segoe UI Semilight" w:hAnsi="Segoe UI Semilight" w:cs="Segoe UI Semilight"/>
+          <w:sz w:val="24"/>
+        </w:rPr>
+        <w:t>iFrame</w:t>
+      </w:r>
+      <w:proofErr w:type="spellEnd"/>
+      <w:r>
+        <w:rPr>
+          <w:rFonts w:ascii="Segoe UI Semilight" w:hAnsi="Segoe UI Semilight" w:cs="Segoe UI Semilight"/>
+          <w:sz w:val="24"/>
+        </w:rPr>
+        <w:t xml:space="preserve"> feature we thought of as sites like google, </w:t>
+      </w:r>
+      <w:proofErr w:type="spellStart"/>
+      <w:r>
+        <w:rPr>
+          <w:rFonts w:ascii="Segoe UI Semilight" w:hAnsi="Segoe UI Semilight" w:cs="Segoe UI Semilight"/>
+          <w:sz w:val="24"/>
+        </w:rPr>
+        <w:t>facebook</w:t>
+      </w:r>
+      <w:proofErr w:type="spellEnd"/>
+      <w:r>
+        <w:rPr>
+          <w:rFonts w:ascii="Segoe UI Semilight" w:hAnsi="Segoe UI Semilight" w:cs="Segoe UI Semilight"/>
+          <w:sz w:val="24"/>
+        </w:rPr>
+        <w:t xml:space="preserve">, </w:t>
+      </w:r>
+      <w:proofErr w:type="spellStart"/>
+      <w:r>
+        <w:rPr>
+          <w:rFonts w:ascii="Segoe UI Semilight" w:hAnsi="Segoe UI Semilight" w:cs="Segoe UI Semilight"/>
+          <w:sz w:val="24"/>
+        </w:rPr>
+        <w:t>gmail</w:t>
+      </w:r>
+      <w:proofErr w:type="spellEnd"/>
+      <w:r>
+        <w:rPr>
+          <w:rFonts w:ascii="Segoe UI Semilight" w:hAnsi="Segoe UI Semilight" w:cs="Segoe UI Semilight"/>
+          <w:sz w:val="24"/>
+        </w:rPr>
+        <w:t xml:space="preserve"> etc. don’t allow it.</w:t>
+      </w:r>
+      <w:bookmarkStart w:id="0" w:name="_GoBack"/>
+      <w:bookmarkEnd w:id="0"/>
     </w:p>
     <w:p>
       <w:pPr>
@@ -6604,26 +6655,9 @@
         </w:tabs>
         <w:rPr>
           <w:rFonts w:ascii="Segoe UI Semilight" w:hAnsi="Segoe UI Semilight" w:cs="Segoe UI Semilight"/>
-          <w:b/>
           <w:sz w:val="24"/>
         </w:rPr>
       </w:pPr>
-      <w:r>
-        <w:rPr>
-          <w:rFonts w:ascii="Segoe UI Semilight" w:hAnsi="Segoe UI Semilight" w:cs="Segoe UI Semilight"/>
-          <w:b/>
-          <w:sz w:val="24"/>
-        </w:rPr>
-        <w:t xml:space="preserve">3.2 </w:t>
-      </w:r>
-      <w:r>
-        <w:rPr>
-          <w:rFonts w:ascii="Segoe UI Semilight" w:hAnsi="Segoe UI Semilight" w:cs="Segoe UI Semilight"/>
-          <w:b/>
-          <w:sz w:val="24"/>
-        </w:rPr>
-        <w:t>Non-Functional issues:</w:t>
-      </w:r>
     </w:p>
     <w:p>
       <w:pPr>
@@ -6633,7 +6667,69 @@
         <w:rPr>
           <w:rFonts w:ascii="Segoe UI Semilight" w:hAnsi="Segoe UI Semilight" w:cs="Segoe UI Semilight"/>
           <w:b/>
-          <w:sz w:val="28"/>
+          <w:sz w:val="24"/>
+        </w:rPr>
+      </w:pPr>
+      <w:r>
+        <w:rPr>
+          <w:rFonts w:ascii="Segoe UI Semilight" w:hAnsi="Segoe UI Semilight" w:cs="Segoe UI Semilight"/>
+          <w:b/>
+          <w:sz w:val="24"/>
+        </w:rPr>
+        <w:t xml:space="preserve">3.2 </w:t>
+      </w:r>
+      <w:r>
+        <w:rPr>
+          <w:rFonts w:ascii="Segoe UI Semilight" w:hAnsi="Segoe UI Semilight" w:cs="Segoe UI Semilight"/>
+          <w:b/>
+          <w:sz w:val="24"/>
+        </w:rPr>
+        <w:t>Non-Functional issues:</w:t>
+      </w:r>
+    </w:p>
+    <w:p>
+      <w:pPr>
+        <w:tabs>
+          <w:tab w:val="left" w:pos="3075"/>
+        </w:tabs>
+        <w:rPr>
+          <w:rFonts w:ascii="Segoe UI Semilight" w:hAnsi="Segoe UI Semilight" w:cs="Segoe UI Semilight"/>
+          <w:b/>
+          <w:sz w:val="28"/>
+        </w:rPr>
+      </w:pPr>
+    </w:p>
+    <w:p>
+      <w:pPr>
+        <w:pStyle w:val="ListParagraph"/>
+        <w:numPr>
+          <w:ilvl w:val="0"/>
+          <w:numId w:val="5"/>
+        </w:numPr>
+        <w:tabs>
+          <w:tab w:val="left" w:pos="3075"/>
+        </w:tabs>
+        <w:rPr>
+          <w:rFonts w:ascii="Segoe UI Semilight" w:hAnsi="Segoe UI Semilight" w:cs="Segoe UI Semilight"/>
+          <w:sz w:val="24"/>
+        </w:rPr>
+      </w:pPr>
+      <w:r>
+        <w:rPr>
+          <w:rFonts w:ascii="Segoe UI Semilight" w:hAnsi="Segoe UI Semilight" w:cs="Segoe UI Semilight"/>
+          <w:sz w:val="24"/>
+        </w:rPr>
+        <w:t>The Application won’t work without internet.</w:t>
+      </w:r>
+    </w:p>
+    <w:p>
+      <w:pPr>
+        <w:tabs>
+          <w:tab w:val="left" w:pos="3075"/>
+        </w:tabs>
+        <w:rPr>
+          <w:rFonts w:ascii="Segoe UI Semilight" w:hAnsi="Segoe UI Semilight" w:cs="Segoe UI Semilight"/>
+          <w:sz w:val="24"/>
         </w:rPr>
       </w:pPr>
     </w:p>
@@ -6887,7 +6983,6 @@
           <w:b/>
           <w:sz w:val="28"/>
         </w:rPr>
-        <w:lastRenderedPageBreak/>
         <w:t>Design Details</w:t>
       </w:r>
     </w:p>
@@ -6954,7 +7049,7 @@
                     </pic:cNvPicPr>
                   </pic:nvPicPr>
                   <pic:blipFill>
-                    <a:blip r:embed="rId12">
+                    <a:blip r:embed="rId11">
                       <a:extLst>
                         <a:ext uri="{28A0092B-C50C-407E-A947-70E740481C1C}">
                           <a14:useLocalDpi xmlns:a14="http://schemas.microsoft.com/office/drawing/2010/main" val="0"/>
@@ -7157,7 +7252,15 @@
           <w:rFonts w:ascii="Segoe UI Semilight" w:hAnsi="Segoe UI Semilight" w:cs="Segoe UI Semilight"/>
           <w:sz w:val="24"/>
         </w:rPr>
-        <w:t xml:space="preserve">This class is for authorization of username and password of a particular user. While logging in to the system the user has to produce correct username and password combination to access his/her saved bookmarks. This provides authentication of the software. </w:t>
+        <w:t xml:space="preserve">This class is for authorization of username and password of a particular user. While logging in to the system the user has to produce correct username and password </w:t>
+      </w:r>
+      <w:r>
+        <w:rPr>
+          <w:rFonts w:ascii="Segoe UI Semilight" w:hAnsi="Segoe UI Semilight" w:cs="Segoe UI Semilight"/>
+          <w:sz w:val="24"/>
+        </w:rPr>
+        <w:lastRenderedPageBreak/>
+        <w:t xml:space="preserve">combination to access his/her saved bookmarks. This provides authentication of the software. </w:t>
       </w:r>
     </w:p>
     <w:p>
@@ -7201,7 +7304,6 @@
           <w:b/>
           <w:sz w:val="28"/>
         </w:rPr>
-        <w:lastRenderedPageBreak/>
         <w:t>Class Bookmark Manager:-</w:t>
       </w:r>
     </w:p>
@@ -7418,7 +7520,7 @@
           </mc:Choice>
           <mc:Fallback>
             <w:pict>
-              <v:rect id="Rectangle 116" o:spid="_x0000_s1054" style="position:absolute;margin-left:-29.9pt;margin-top:16.65pt;width:81.35pt;height:27.05pt;z-index:251745280;visibility:visible;mso-wrap-style:square;mso-width-percent:0;mso-height-percent:0;mso-wrap-distance-left:9pt;mso-wrap-distance-top:0;mso-wrap-distance-right:9pt;mso-wrap-distance-bottom:0;mso-position-horizontal:absolute;mso-position-horizontal-relative:text;mso-position-vertical:absolute;mso-position-vertical-relative:text;mso-width-percent:0;mso-height-percent:0;mso-width-relative:margin;mso-height-relative:margin;v-text-anchor:middle" o:gfxdata="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" fillcolor="white [3201]" strokecolor="black [3200]" strokeweight="1pt">
+              <v:rect w14:anchorId="34316538" id="Rectangle 116" o:spid="_x0000_s1054" style="position:absolute;margin-left:-29.9pt;margin-top:16.65pt;width:81.35pt;height:27.05pt;z-index:251745280;visibility:visible;mso-wrap-style:square;mso-width-percent:0;mso-height-percent:0;mso-wrap-distance-left:9pt;mso-wrap-distance-top:0;mso-wrap-distance-right:9pt;mso-wrap-distance-bottom:0;mso-position-horizontal:absolute;mso-position-horizontal-relative:text;mso-position-vertical:absolute;mso-position-vertical-relative:text;mso-width-percent:0;mso-height-percent:0;mso-width-relative:margin;mso-height-relative:margin;v-text-anchor:middle" o:gfxdata="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" fillcolor="white [3201]" strokecolor="black [3200]" strokeweight="1pt">
                 <v:textbox>
                   <w:txbxContent>
                     <w:p>
@@ -7510,7 +7612,7 @@
           </mc:Choice>
           <mc:Fallback>
             <w:pict>
-              <v:rect id="Rectangle 110" o:spid="_x0000_s1055" style="position:absolute;margin-left:66.4pt;margin-top:12.95pt;width:77.6pt;height:34.55pt;z-index:251734016;visibility:visible;mso-wrap-style:square;mso-height-percent:0;mso-wrap-distance-left:9pt;mso-wrap-distance-top:0;mso-wrap-distance-right:9pt;mso-wrap-distance-bottom:0;mso-position-horizontal:absolute;mso-position-horizontal-relative:text;mso-position-vertical:absolute;mso-position-vertical-relative:text;mso-height-percent:0;mso-height-relative:margin;v-text-anchor:middle" o:gfxdata="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" fillcolor="white [3201]" strokecolor="black [3200]" strokeweight="1pt">
+              <v:rect w14:anchorId="6A68BAB9" id="Rectangle 110" o:spid="_x0000_s1055" style="position:absolute;margin-left:66.4pt;margin-top:12.95pt;width:77.6pt;height:34.55pt;z-index:251734016;visibility:visible;mso-wrap-style:square;mso-height-percent:0;mso-wrap-distance-left:9pt;mso-wrap-distance-top:0;mso-wrap-distance-right:9pt;mso-wrap-distance-bottom:0;mso-position-horizontal:absolute;mso-position-horizontal-relative:text;mso-position-vertical:absolute;mso-position-vertical-relative:text;mso-height-percent:0;mso-height-relative:margin;v-text-anchor:middle" o:gfxdata="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" fillcolor="white [3201]" strokecolor="black [3200]" strokeweight="1pt">
                 <v:textbox>
                   <w:txbxContent>
                     <w:p>
@@ -7605,7 +7707,7 @@
           </mc:Choice>
           <mc:Fallback>
             <w:pict>
-              <v:rect id="Rectangle 111" o:spid="_x0000_s1056" style="position:absolute;margin-left:156.1pt;margin-top:12.85pt;width:110.3pt;height:34.55pt;z-index:251736064;visibility:visible;mso-wrap-style:square;mso-width-percent:0;mso-height-percent:0;mso-wrap-distance-left:9pt;mso-wrap-distance-top:0;mso-wrap-distance-right:9pt;mso-wrap-distance-bottom:0;mso-position-horizontal:absolute;mso-position-horizontal-relative:text;mso-position-vertical:absolute;mso-position-vertical-relative:text;mso-width-percent:0;mso-height-percent:0;mso-width-relative:margin;mso-height-relative:margin;v-text-anchor:middle" o:gfxdata="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" fillcolor="white [3201]" strokecolor="black [3200]" strokeweight="1pt">
+              <v:rect w14:anchorId="66B2170E" id="Rectangle 111" o:spid="_x0000_s1056" style="position:absolute;margin-left:156.1pt;margin-top:12.85pt;width:110.3pt;height:34.55pt;z-index:251736064;visibility:visible;mso-wrap-style:square;mso-width-percent:0;mso-height-percent:0;mso-wrap-distance-left:9pt;mso-wrap-distance-top:0;mso-wrap-distance-right:9pt;mso-wrap-distance-bottom:0;mso-position-horizontal:absolute;mso-position-horizontal-relative:text;mso-position-vertical:absolute;mso-position-vertical-relative:text;mso-width-percent:0;mso-height-percent:0;mso-width-relative:margin;mso-height-relative:margin;v-text-anchor:middle" o:gfxdata="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" fillcolor="white [3201]" strokecolor="black [3200]" strokeweight="1pt">
                 <v:textbox>
                   <w:txbxContent>
                     <w:p>
@@ -7698,7 +7800,7 @@
           </mc:Choice>
           <mc:Fallback>
             <w:pict>
-              <v:line id="Straight Connector 192" o:spid="_x0000_s1026" style="position:absolute;z-index:251756544;visibility:visible;mso-wrap-style:square;mso-height-percent:0;mso-wrap-distance-left:9pt;mso-wrap-distance-top:0;mso-wrap-distance-right:9pt;mso-wrap-distance-bottom:0;mso-position-horizontal:absolute;mso-position-horizontal-relative:text;mso-position-vertical:absolute;mso-position-vertical-relative:text;mso-height-percent:0;mso-height-relative:margin" from="211.9pt,19.85pt" to="211.9pt,273.2pt" o:gfxdata="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" strokecolor="black [3200]" strokeweight=".5pt">
+              <v:line w14:anchorId="4A8DCC2D" id="Straight Connector 192" o:spid="_x0000_s1026" style="position:absolute;z-index:251756544;visibility:visible;mso-wrap-style:square;mso-height-percent:0;mso-wrap-distance-left:9pt;mso-wrap-distance-top:0;mso-wrap-distance-right:9pt;mso-wrap-distance-bottom:0;mso-position-horizontal:absolute;mso-position-horizontal-relative:text;mso-position-vertical:absolute;mso-position-vertical-relative:text;mso-height-percent:0;mso-height-relative:margin" from="211.9pt,19.85pt" to="211.9pt,273.2pt" o:gfxdata="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" strokecolor="black [3200]" strokeweight=".5pt">
                 <v:stroke dashstyle="dash" joinstyle="miter"/>
               </v:line>
             </w:pict>
@@ -7771,7 +7873,7 @@
           </mc:Choice>
           <mc:Fallback>
             <w:pict>
-              <v:line id="Straight Connector 126" o:spid="_x0000_s1026" style="position:absolute;z-index:251655164;visibility:visible;mso-wrap-style:square;mso-height-percent:0;mso-wrap-distance-left:9pt;mso-wrap-distance-top:0;mso-wrap-distance-right:9pt;mso-wrap-distance-bottom:0;mso-position-horizontal:absolute;mso-position-horizontal-relative:text;mso-position-vertical:absolute;mso-position-vertical-relative:text;mso-height-percent:0;mso-height-relative:margin" from="103.75pt,19.25pt" to="103.75pt,272.6pt" o:gfxdata="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" strokecolor="black [3200]" strokeweight=".5pt">
+              <v:line w14:anchorId="70702D71" id="Straight Connector 126" o:spid="_x0000_s1026" style="position:absolute;z-index:251655164;visibility:visible;mso-wrap-style:square;mso-height-percent:0;mso-wrap-distance-left:9pt;mso-wrap-distance-top:0;mso-wrap-distance-right:9pt;mso-wrap-distance-bottom:0;mso-position-horizontal:absolute;mso-position-horizontal-relative:text;mso-position-vertical:absolute;mso-position-vertical-relative:text;mso-height-percent:0;mso-height-relative:margin" from="103.75pt,19.25pt" to="103.75pt,272.6pt" o:gfxdata="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" strokecolor="black [3200]" strokeweight=".5pt">
                 <v:stroke dashstyle="dash" joinstyle="miter"/>
               </v:line>
             </w:pict>
@@ -7848,7 +7950,7 @@
           </mc:Choice>
           <mc:Fallback>
             <w:pict>
-              <v:rect id="Rectangle 113" o:spid="_x0000_s1026" style="position:absolute;margin-left:-.95pt;margin-top:15.7pt;width:14.95pt;height:289.85pt;z-index:251739136;visibility:visible;mso-wrap-style:square;mso-height-percent:0;mso-wrap-distance-left:9pt;mso-wrap-distance-top:0;mso-wrap-distance-right:9pt;mso-wrap-distance-bottom:0;mso-position-horizontal:absolute;mso-position-horizontal-relative:text;mso-position-vertical:absolute;mso-position-vertical-relative:text;mso-height-percent:0;mso-height-relative:margin;v-text-anchor:middle" o:gfxdata="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" fillcolor="black [3200]" strokecolor="black [1600]" strokeweight="1pt"/>
+              <v:rect w14:anchorId="56F1003D" id="Rectangle 113" o:spid="_x0000_s1026" style="position:absolute;margin-left:-.95pt;margin-top:15.7pt;width:14.95pt;height:289.85pt;z-index:251739136;visibility:visible;mso-wrap-style:square;mso-height-percent:0;mso-wrap-distance-left:9pt;mso-wrap-distance-top:0;mso-wrap-distance-right:9pt;mso-wrap-distance-bottom:0;mso-position-horizontal:absolute;mso-position-horizontal-relative:text;mso-position-vertical:absolute;mso-position-vertical-relative:text;mso-height-percent:0;mso-height-relative:margin;v-text-anchor:middle" o:gfxdata="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" fillcolor="black [3200]" strokecolor="black [1600]" strokeweight="1pt"/>
             </w:pict>
           </mc:Fallback>
         </mc:AlternateContent>
@@ -7940,7 +8042,7 @@
           </mc:Choice>
           <mc:Fallback>
             <w:pict>
-              <v:shape id="Straight Arrow Connector 123" o:spid="_x0000_s1026" type="#_x0000_t32" style="position:absolute;margin-left:14.05pt;margin-top:4.4pt;width:82.25pt;height:0;z-index:251748352;visibility:visible;mso-wrap-style:square;mso-wrap-distance-left:9pt;mso-wrap-distance-top:0;mso-wrap-distance-right:9pt;mso-wrap-distance-bottom:0;mso-position-horizontal:absolute;mso-position-horizontal-relative:text;mso-position-vertical:absolute;mso-position-vertical-relative:text" o:gfxdata="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" strokecolor="black [3200]" strokeweight="1.5pt">
+              <v:shape w14:anchorId="03AC5BEB" id="Straight Arrow Connector 123" o:spid="_x0000_s1026" type="#_x0000_t32" style="position:absolute;margin-left:14.05pt;margin-top:4.4pt;width:82.25pt;height:0;z-index:251748352;visibility:visible;mso-wrap-style:square;mso-wrap-distance-left:9pt;mso-wrap-distance-top:0;mso-wrap-distance-right:9pt;mso-wrap-distance-bottom:0;mso-position-horizontal:absolute;mso-position-horizontal-relative:text;mso-position-vertical:absolute;mso-position-vertical-relative:text" o:gfxdata="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" strokecolor="black [3200]" strokeweight="1.5pt">
                 <v:stroke endarrow="open" joinstyle="miter"/>
               </v:shape>
             </w:pict>
@@ -8027,7 +8129,7 @@
           </mc:Choice>
           <mc:Fallback>
             <w:pict>
-              <v:rect id="Rectangle 112" o:spid="_x0000_s1057" style="position:absolute;margin-left:337.4pt;margin-top:17.55pt;width:80.4pt;height:34.55pt;z-index:251738112;visibility:visible;mso-wrap-style:square;mso-width-percent:0;mso-height-percent:0;mso-wrap-distance-left:9pt;mso-wrap-distance-top:0;mso-wrap-distance-right:9pt;mso-wrap-distance-bottom:0;mso-position-horizontal:absolute;mso-position-horizontal-relative:text;mso-position-vertical:absolute;mso-position-vertical-relative:text;mso-width-percent:0;mso-height-percent:0;mso-width-relative:margin;mso-height-relative:margin;v-text-anchor:middle" o:gfxdata="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" fillcolor="white [3201]" strokecolor="black [3200]" strokeweight="1pt">
+              <v:rect w14:anchorId="1440DCB3" id="Rectangle 112" o:spid="_x0000_s1057" style="position:absolute;margin-left:337.4pt;margin-top:17.55pt;width:80.4pt;height:34.55pt;z-index:251738112;visibility:visible;mso-wrap-style:square;mso-width-percent:0;mso-height-percent:0;mso-wrap-distance-left:9pt;mso-wrap-distance-top:0;mso-wrap-distance-right:9pt;mso-wrap-distance-bottom:0;mso-position-horizontal:absolute;mso-position-horizontal-relative:text;mso-position-vertical:absolute;mso-position-vertical-relative:text;mso-width-percent:0;mso-height-percent:0;mso-width-relative:margin;mso-height-relative:margin;v-text-anchor:middle" o:gfxdata="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" fillcolor="white [3201]" strokecolor="black [3200]" strokeweight="1pt">
                 <v:textbox>
                   <w:txbxContent>
                     <w:p>
@@ -8109,7 +8211,7 @@
           </mc:Choice>
           <mc:Fallback>
             <w:pict>
-              <v:rect id="Rectangle 115" o:spid="_x0000_s1026" style="position:absolute;margin-left:95.95pt;margin-top:6.75pt;width:14.95pt;height:160.8pt;z-index:251743232;visibility:visible;mso-wrap-style:square;mso-wrap-distance-left:9pt;mso-wrap-distance-top:0;mso-wrap-distance-right:9pt;mso-wrap-distance-bottom:0;mso-position-horizontal:absolute;mso-position-horizontal-relative:text;mso-position-vertical:absolute;mso-position-vertical-relative:text;v-text-anchor:middle" o:gfxdata="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" fillcolor="black [3200]" strokecolor="black [1600]" strokeweight="1pt"/>
+              <v:rect w14:anchorId="5456612F" id="Rectangle 115" o:spid="_x0000_s1026" style="position:absolute;margin-left:95.95pt;margin-top:6.75pt;width:14.95pt;height:160.8pt;z-index:251743232;visibility:visible;mso-wrap-style:square;mso-wrap-distance-left:9pt;mso-wrap-distance-top:0;mso-wrap-distance-right:9pt;mso-wrap-distance-bottom:0;mso-position-horizontal:absolute;mso-position-horizontal-relative:text;mso-position-vertical:absolute;mso-position-vertical-relative:text;v-text-anchor:middle" o:gfxdata="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" fillcolor="black [3200]" strokecolor="black [1600]" strokeweight="1pt"/>
             </w:pict>
           </mc:Fallback>
         </mc:AlternateContent>
@@ -8192,7 +8294,7 @@
           </mc:Choice>
           <mc:Fallback>
             <w:pict>
-              <v:line id="Straight Connector 127" o:spid="_x0000_s1026" style="position:absolute;z-index:251754496;visibility:visible;mso-wrap-style:square;mso-height-percent:0;mso-wrap-distance-left:9pt;mso-wrap-distance-top:0;mso-wrap-distance-right:9pt;mso-wrap-distance-bottom:0;mso-position-horizontal:absolute;mso-position-horizontal-relative:text;mso-position-vertical:absolute;mso-position-vertical-relative:text;mso-height-percent:0;mso-height-relative:margin" from="379.65pt,24pt" to="379.65pt,126.85pt" o:gfxdata="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" strokecolor="black [3200]" strokeweight=".5pt">
+              <v:line w14:anchorId="4EE04528" id="Straight Connector 127" o:spid="_x0000_s1026" style="position:absolute;z-index:251754496;visibility:visible;mso-wrap-style:square;mso-height-percent:0;mso-wrap-distance-left:9pt;mso-wrap-distance-top:0;mso-wrap-distance-right:9pt;mso-wrap-distance-bottom:0;mso-position-horizontal:absolute;mso-position-horizontal-relative:text;mso-position-vertical:absolute;mso-position-vertical-relative:text;mso-height-percent:0;mso-height-relative:margin" from="379.65pt,24pt" to="379.65pt,126.85pt" o:gfxdata="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" strokecolor="black [3200]" strokeweight=".5pt">
                 <v:stroke dashstyle="dash" joinstyle="miter"/>
               </v:line>
             </w:pict>
@@ -8268,7 +8370,7 @@
           </mc:Choice>
           <mc:Fallback>
             <w:pict>
-              <v:shape id="Straight Arrow Connector 125" o:spid="_x0000_s1026" type="#_x0000_t32" style="position:absolute;margin-left:218.8pt;margin-top:13.7pt;width:118.75pt;height:0;z-index:251752448;visibility:visible;mso-wrap-style:square;mso-width-percent:0;mso-height-percent:0;mso-wrap-distance-left:9pt;mso-wrap-distance-top:0;mso-wrap-distance-right:9pt;mso-wrap-distance-bottom:0;mso-position-horizontal:absolute;mso-position-horizontal-relative:text;mso-position-vertical:absolute;mso-position-vertical-relative:text;mso-width-percent:0;mso-height-percent:0;mso-width-relative:margin;mso-height-relative:margin" o:gfxdata="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" strokecolor="black [3200]" strokeweight="1.5pt">
+              <v:shape w14:anchorId="68EE21D7" id="Straight Arrow Connector 125" o:spid="_x0000_s1026" type="#_x0000_t32" style="position:absolute;margin-left:218.8pt;margin-top:13.7pt;width:118.75pt;height:0;z-index:251752448;visibility:visible;mso-wrap-style:square;mso-width-percent:0;mso-height-percent:0;mso-wrap-distance-left:9pt;mso-wrap-distance-top:0;mso-wrap-distance-right:9pt;mso-wrap-distance-bottom:0;mso-position-horizontal:absolute;mso-position-horizontal-relative:text;mso-position-vertical:absolute;mso-position-vertical-relative:text;mso-width-percent:0;mso-height-percent:0;mso-width-relative:margin;mso-height-relative:margin" o:gfxdata="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" strokecolor="black [3200]" strokeweight="1.5pt">
                 <v:stroke endarrow="open" joinstyle="miter"/>
               </v:shape>
             </w:pict>
@@ -8341,7 +8443,7 @@
           </mc:Choice>
           <mc:Fallback>
             <w:pict>
-              <v:shape id="Straight Arrow Connector 124" o:spid="_x0000_s1026" type="#_x0000_t32" style="position:absolute;margin-left:108.45pt;margin-top:.6pt;width:95.4pt;height:0;z-index:251750400;visibility:visible;mso-wrap-style:square;mso-width-percent:0;mso-wrap-distance-left:9pt;mso-wrap-distance-top:0;mso-wrap-distance-right:9pt;mso-wrap-distance-bottom:0;mso-position-horizontal:absolute;mso-position-horizontal-relative:text;mso-position-vertical:absolute;mso-position-vertical-relative:text;mso-width-percent:0;mso-width-relative:margin" o:gfxdata="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" strokecolor="black [3200]" strokeweight="1.5pt">
+              <v:shape w14:anchorId="6B155810" id="Straight Arrow Connector 124" o:spid="_x0000_s1026" type="#_x0000_t32" style="position:absolute;margin-left:108.45pt;margin-top:.6pt;width:95.4pt;height:0;z-index:251750400;visibility:visible;mso-wrap-style:square;mso-width-percent:0;mso-wrap-distance-left:9pt;mso-wrap-distance-top:0;mso-wrap-distance-right:9pt;mso-wrap-distance-bottom:0;mso-position-horizontal:absolute;mso-position-horizontal-relative:text;mso-position-vertical:absolute;mso-position-vertical-relative:text;mso-width-percent:0;mso-width-relative:margin" o:gfxdata="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" strokecolor="black [3200]" strokeweight="1.5pt">
                 <v:stroke endarrow="open" joinstyle="miter"/>
               </v:shape>
             </w:pict>
@@ -8418,7 +8520,7 @@
           </mc:Choice>
           <mc:Fallback>
             <w:pict>
-              <v:rect id="Rectangle 117" o:spid="_x0000_s1026" style="position:absolute;margin-left:371.2pt;margin-top:23.95pt;width:14.95pt;height:57.05pt;z-index:251747328;visibility:visible;mso-wrap-style:square;mso-height-percent:0;mso-wrap-distance-left:9pt;mso-wrap-distance-top:0;mso-wrap-distance-right:9pt;mso-wrap-distance-bottom:0;mso-position-horizontal:absolute;mso-position-horizontal-relative:text;mso-position-vertical:absolute;mso-position-vertical-relative:text;mso-height-percent:0;mso-height-relative:margin;v-text-anchor:middle" o:gfxdata="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" fillcolor="black [3200]" strokecolor="black [1600]" strokeweight="1pt"/>
+              <v:rect w14:anchorId="331A08F6" id="Rectangle 117" o:spid="_x0000_s1026" style="position:absolute;margin-left:371.2pt;margin-top:23.95pt;width:14.95pt;height:57.05pt;z-index:251747328;visibility:visible;mso-wrap-style:square;mso-height-percent:0;mso-wrap-distance-left:9pt;mso-wrap-distance-top:0;mso-wrap-distance-right:9pt;mso-wrap-distance-bottom:0;mso-position-horizontal:absolute;mso-position-horizontal-relative:text;mso-position-vertical:absolute;mso-position-vertical-relative:text;mso-height-percent:0;mso-height-relative:margin;v-text-anchor:middle" o:gfxdata="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" fillcolor="black [3200]" strokecolor="black [1600]" strokeweight="1pt"/>
             </w:pict>
           </mc:Fallback>
         </mc:AlternateContent>
@@ -8493,7 +8595,7 @@
           </mc:Choice>
           <mc:Fallback>
             <w:pict>
-              <v:rect id="Rectangle 114" o:spid="_x0000_s1026" style="position:absolute;margin-left:203.8pt;margin-top:.55pt;width:14.95pt;height:106.55pt;z-index:251741184;visibility:visible;mso-wrap-style:square;mso-height-percent:0;mso-wrap-distance-left:9pt;mso-wrap-distance-top:0;mso-wrap-distance-right:9pt;mso-wrap-distance-bottom:0;mso-position-horizontal:absolute;mso-position-horizontal-relative:text;mso-position-vertical:absolute;mso-position-vertical-relative:text;mso-height-percent:0;mso-height-relative:margin;v-text-anchor:middle" o:gfxdata="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" fillcolor="black [3200]" strokecolor="black [1600]" strokeweight="1pt"/>
+              <v:rect w14:anchorId="215C9F33" id="Rectangle 114" o:spid="_x0000_s1026" style="position:absolute;margin-left:203.8pt;margin-top:.55pt;width:14.95pt;height:106.55pt;z-index:251741184;visibility:visible;mso-wrap-style:square;mso-height-percent:0;mso-wrap-distance-left:9pt;mso-wrap-distance-top:0;mso-wrap-distance-right:9pt;mso-wrap-distance-bottom:0;mso-position-horizontal:absolute;mso-position-horizontal-relative:text;mso-position-vertical:absolute;mso-position-vertical-relative:text;mso-height-percent:0;mso-height-relative:margin;v-text-anchor:middle" o:gfxdata="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" fillcolor="black [3200]" strokecolor="black [1600]" strokeweight="1pt"/>
             </w:pict>
           </mc:Fallback>
         </mc:AlternateContent>
@@ -8624,7 +8726,6 @@
           <w:b/>
           <w:sz w:val="28"/>
         </w:rPr>
-        <w:lastRenderedPageBreak/>
         <w:t>Login:-</w:t>
       </w:r>
     </w:p>
@@ -8719,7 +8820,7 @@
           </mc:Choice>
           <mc:Fallback>
             <w:pict>
-              <v:rect id="Rectangle 195" o:spid="_x0000_s1058" style="position:absolute;margin-left:166.45pt;margin-top:23.35pt;width:99.1pt;height:24.25pt;z-index:251760640;visibility:visible;mso-wrap-style:square;mso-width-percent:0;mso-height-percent:0;mso-wrap-distance-left:9pt;mso-wrap-distance-top:0;mso-wrap-distance-right:9pt;mso-wrap-distance-bottom:0;mso-position-horizontal:absolute;mso-position-horizontal-relative:text;mso-position-vertical:absolute;mso-position-vertical-relative:text;mso-width-percent:0;mso-height-percent:0;mso-width-relative:margin;mso-height-relative:margin;v-text-anchor:middle" o:gfxdata="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" fillcolor="white [3201]" strokecolor="black [3200]" strokeweight="1pt">
+              <v:rect w14:anchorId="4AEFC662" id="Rectangle 195" o:spid="_x0000_s1058" style="position:absolute;margin-left:166.45pt;margin-top:23.35pt;width:99.1pt;height:24.25pt;z-index:251760640;visibility:visible;mso-wrap-style:square;mso-width-percent:0;mso-height-percent:0;mso-wrap-distance-left:9pt;mso-wrap-distance-top:0;mso-wrap-distance-right:9pt;mso-wrap-distance-bottom:0;mso-position-horizontal:absolute;mso-position-horizontal-relative:text;mso-position-vertical:absolute;mso-position-vertical-relative:text;mso-width-percent:0;mso-height-percent:0;mso-width-relative:margin;mso-height-relative:margin;v-text-anchor:middle" o:gfxdata="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" fillcolor="white [3201]" strokecolor="black [3200]" strokeweight="1pt">
                 <v:textbox>
                   <w:txbxContent>
                     <w:p>
@@ -8817,7 +8918,7 @@
           </mc:Choice>
           <mc:Fallback>
             <w:pict>
-              <v:rect id="Rectangle 194" o:spid="_x0000_s1059" style="position:absolute;margin-left:66.35pt;margin-top:13pt;width:89.75pt;height:34.55pt;z-index:251759616;visibility:visible;mso-wrap-style:square;mso-width-percent:0;mso-height-percent:0;mso-wrap-distance-left:9pt;mso-wrap-distance-top:0;mso-wrap-distance-right:9pt;mso-wrap-distance-bottom:0;mso-position-horizontal:absolute;mso-position-horizontal-relative:text;mso-position-vertical:absolute;mso-position-vertical-relative:text;mso-width-percent:0;mso-height-percent:0;mso-width-relative:margin;mso-height-relative:margin;v-text-anchor:middle" o:gfxdata="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" fillcolor="white [3201]" strokecolor="black [3200]" strokeweight="1pt">
+              <v:rect w14:anchorId="53E82B82" id="Rectangle 194" o:spid="_x0000_s1059" style="position:absolute;margin-left:66.35pt;margin-top:13pt;width:89.75pt;height:34.55pt;z-index:251759616;visibility:visible;mso-wrap-style:square;mso-width-percent:0;mso-height-percent:0;mso-wrap-distance-left:9pt;mso-wrap-distance-top:0;mso-wrap-distance-right:9pt;mso-wrap-distance-bottom:0;mso-position-horizontal:absolute;mso-position-horizontal-relative:text;mso-position-vertical:absolute;mso-position-vertical-relative:text;mso-width-percent:0;mso-height-percent:0;mso-width-relative:margin;mso-height-relative:margin;v-text-anchor:middle" o:gfxdata="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" fillcolor="white [3201]" strokecolor="black [3200]" strokeweight="1pt">
                 <v:textbox>
                   <w:txbxContent>
                     <w:p>
@@ -8915,7 +9016,7 @@
           </mc:Choice>
           <mc:Fallback>
             <w:pict>
-              <v:rect id="Rectangle 193" o:spid="_x0000_s1060" style="position:absolute;margin-left:-29.9pt;margin-top:16.65pt;width:81.35pt;height:27.05pt;z-index:251765760;visibility:visible;mso-wrap-style:square;mso-width-percent:0;mso-height-percent:0;mso-wrap-distance-left:9pt;mso-wrap-distance-top:0;mso-wrap-distance-right:9pt;mso-wrap-distance-bottom:0;mso-position-horizontal:absolute;mso-position-horizontal-relative:text;mso-position-vertical:absolute;mso-position-vertical-relative:text;mso-width-percent:0;mso-height-percent:0;mso-width-relative:margin;mso-height-relative:margin;v-text-anchor:middle" o:gfxdata="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" fillcolor="white [3201]" strokecolor="black [3200]" strokeweight="1pt">
+              <v:rect w14:anchorId="23EA5A04" id="Rectangle 193" o:spid="_x0000_s1060" style="position:absolute;margin-left:-29.9pt;margin-top:16.65pt;width:81.35pt;height:27.05pt;z-index:251765760;visibility:visible;mso-wrap-style:square;mso-width-percent:0;mso-height-percent:0;mso-wrap-distance-left:9pt;mso-wrap-distance-top:0;mso-wrap-distance-right:9pt;mso-wrap-distance-bottom:0;mso-position-horizontal:absolute;mso-position-horizontal-relative:text;mso-position-vertical:absolute;mso-position-vertical-relative:text;mso-width-percent:0;mso-height-percent:0;mso-width-relative:margin;mso-height-relative:margin;v-text-anchor:middle" o:gfxdata="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" fillcolor="white [3201]" strokecolor="black [3200]" strokeweight="1pt">
                 <v:textbox>
                   <w:txbxContent>
                     <w:p>
@@ -9008,7 +9109,7 @@
           </mc:Choice>
           <mc:Fallback>
             <w:pict>
-              <v:line id="Straight Connector 196" o:spid="_x0000_s1026" style="position:absolute;z-index:251771904;visibility:visible;mso-wrap-style:square;mso-height-percent:0;mso-wrap-distance-left:9pt;mso-wrap-distance-top:0;mso-wrap-distance-right:9pt;mso-wrap-distance-bottom:0;mso-position-horizontal:absolute;mso-position-horizontal-relative:text;mso-position-vertical:absolute;mso-position-vertical-relative:text;mso-height-percent:0;mso-height-relative:margin" from="211.9pt,19.85pt" to="211.9pt,273.2pt" o:gfxdata="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" strokecolor="black [3200]" strokeweight=".5pt">
+              <v:line w14:anchorId="2FEE6851" id="Straight Connector 196" o:spid="_x0000_s1026" style="position:absolute;z-index:251771904;visibility:visible;mso-wrap-style:square;mso-height-percent:0;mso-wrap-distance-left:9pt;mso-wrap-distance-top:0;mso-wrap-distance-right:9pt;mso-wrap-distance-bottom:0;mso-position-horizontal:absolute;mso-position-horizontal-relative:text;mso-position-vertical:absolute;mso-position-vertical-relative:text;mso-height-percent:0;mso-height-relative:margin" from="211.9pt,19.85pt" to="211.9pt,273.2pt" o:gfxdata="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" strokecolor="black [3200]" strokeweight=".5pt">
                 <v:stroke dashstyle="dash" joinstyle="miter"/>
               </v:line>
             </w:pict>
@@ -9081,7 +9182,7 @@
           </mc:Choice>
           <mc:Fallback>
             <w:pict>
-              <v:line id="Straight Connector 197" o:spid="_x0000_s1026" style="position:absolute;z-index:251758592;visibility:visible;mso-wrap-style:square;mso-height-percent:0;mso-wrap-distance-left:9pt;mso-wrap-distance-top:0;mso-wrap-distance-right:9pt;mso-wrap-distance-bottom:0;mso-position-horizontal:absolute;mso-position-horizontal-relative:text;mso-position-vertical:absolute;mso-position-vertical-relative:text;mso-height-percent:0;mso-height-relative:margin" from="103.75pt,19.25pt" to="103.75pt,272.6pt" o:gfxdata="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" strokecolor="black [3200]" strokeweight=".5pt">
+              <v:line w14:anchorId="66AD69F5" id="Straight Connector 197" o:spid="_x0000_s1026" style="position:absolute;z-index:251758592;visibility:visible;mso-wrap-style:square;mso-height-percent:0;mso-wrap-distance-left:9pt;mso-wrap-distance-top:0;mso-wrap-distance-right:9pt;mso-wrap-distance-bottom:0;mso-position-horizontal:absolute;mso-position-horizontal-relative:text;mso-position-vertical:absolute;mso-position-vertical-relative:text;mso-height-percent:0;mso-height-relative:margin" from="103.75pt,19.25pt" to="103.75pt,272.6pt" o:gfxdata="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" strokecolor="black [3200]" strokeweight=".5pt">
                 <v:stroke dashstyle="dash" joinstyle="miter"/>
               </v:line>
             </w:pict>
@@ -9158,7 +9259,7 @@
           </mc:Choice>
           <mc:Fallback>
             <w:pict>
-              <v:rect id="Rectangle 198" o:spid="_x0000_s1026" style="position:absolute;margin-left:-.95pt;margin-top:15.7pt;width:14.95pt;height:289.85pt;z-index:251762688;visibility:visible;mso-wrap-style:square;mso-height-percent:0;mso-wrap-distance-left:9pt;mso-wrap-distance-top:0;mso-wrap-distance-right:9pt;mso-wrap-distance-bottom:0;mso-position-horizontal:absolute;mso-position-horizontal-relative:text;mso-position-vertical:absolute;mso-position-vertical-relative:text;mso-height-percent:0;mso-height-relative:margin;v-text-anchor:middle" o:gfxdata="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" fillcolor="black [3200]" strokecolor="black [1600]" strokeweight="1pt"/>
+              <v:rect w14:anchorId="41C56865" id="Rectangle 198" o:spid="_x0000_s1026" style="position:absolute;margin-left:-.95pt;margin-top:15.7pt;width:14.95pt;height:289.85pt;z-index:251762688;visibility:visible;mso-wrap-style:square;mso-height-percent:0;mso-wrap-distance-left:9pt;mso-wrap-distance-top:0;mso-wrap-distance-right:9pt;mso-wrap-distance-bottom:0;mso-position-horizontal:absolute;mso-position-horizontal-relative:text;mso-position-vertical:absolute;mso-position-vertical-relative:text;mso-height-percent:0;mso-height-relative:margin;v-text-anchor:middle" o:gfxdata="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" fillcolor="black [3200]" strokecolor="black [1600]" strokeweight="1pt"/>
             </w:pict>
           </mc:Fallback>
         </mc:AlternateContent>
@@ -9260,7 +9361,7 @@
           </mc:Choice>
           <mc:Fallback>
             <w:pict>
-              <v:rect id="Rectangle 201" o:spid="_x0000_s1026" style="position:absolute;margin-left:96.3pt;margin-top:6.35pt;width:12.15pt;height:109.4pt;z-index:251764736;visibility:visible;mso-wrap-style:square;mso-width-percent:0;mso-height-percent:0;mso-wrap-distance-left:9pt;mso-wrap-distance-top:0;mso-wrap-distance-right:9pt;mso-wrap-distance-bottom:0;mso-position-horizontal:absolute;mso-position-horizontal-relative:text;mso-position-vertical:absolute;mso-position-vertical-relative:text;mso-width-percent:0;mso-height-percent:0;mso-width-relative:margin;mso-height-relative:margin;v-text-anchor:middle" o:gfxdata="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" fillcolor="black [3200]" strokecolor="black [1600]" strokeweight="1pt"/>
+              <v:rect w14:anchorId="1D823B29" id="Rectangle 201" o:spid="_x0000_s1026" style="position:absolute;margin-left:96.3pt;margin-top:6.35pt;width:12.15pt;height:109.4pt;z-index:251764736;visibility:visible;mso-wrap-style:square;mso-width-percent:0;mso-height-percent:0;mso-wrap-distance-left:9pt;mso-wrap-distance-top:0;mso-wrap-distance-right:9pt;mso-wrap-distance-bottom:0;mso-position-horizontal:absolute;mso-position-horizontal-relative:text;mso-position-vertical:absolute;mso-position-vertical-relative:text;mso-width-percent:0;mso-height-percent:0;mso-width-relative:margin;mso-height-relative:margin;v-text-anchor:middle" o:gfxdata="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" fillcolor="black [3200]" strokecolor="black [1600]" strokeweight="1pt"/>
             </w:pict>
           </mc:Fallback>
         </mc:AlternateContent>
@@ -9345,7 +9446,7 @@
           </mc:Choice>
           <mc:Fallback>
             <w:pict>
-              <v:rect id="Rectangle 200" o:spid="_x0000_s1061" style="position:absolute;margin-left:337.55pt;margin-top:11.05pt;width:80.4pt;height:41.1pt;z-index:251761664;visibility:visible;mso-wrap-style:square;mso-width-percent:0;mso-height-percent:0;mso-wrap-distance-left:9pt;mso-wrap-distance-top:0;mso-wrap-distance-right:9pt;mso-wrap-distance-bottom:0;mso-position-horizontal:absolute;mso-position-horizontal-relative:text;mso-position-vertical:absolute;mso-position-vertical-relative:text;mso-width-percent:0;mso-height-percent:0;mso-width-relative:margin;mso-height-relative:margin;v-text-anchor:middle" o:gfxdata="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" fillcolor="white [3201]" strokecolor="black [3200]" strokeweight="1pt">
+              <v:rect w14:anchorId="17435964" id="Rectangle 200" o:spid="_x0000_s1061" style="position:absolute;margin-left:337.55pt;margin-top:11.05pt;width:80.4pt;height:41.1pt;z-index:251761664;visibility:visible;mso-wrap-style:square;mso-width-percent:0;mso-height-percent:0;mso-wrap-distance-left:9pt;mso-wrap-distance-top:0;mso-wrap-distance-right:9pt;mso-wrap-distance-bottom:0;mso-position-horizontal:absolute;mso-position-horizontal-relative:text;mso-position-vertical:absolute;mso-position-vertical-relative:text;mso-width-percent:0;mso-height-percent:0;mso-width-relative:margin;mso-height-relative:margin;v-text-anchor:middle" o:gfxdata="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" fillcolor="white [3201]" strokecolor="black [3200]" strokeweight="1pt">
                 <v:textbox>
                   <w:txbxContent>
                     <w:p>
@@ -9423,7 +9524,7 @@
           </mc:Choice>
           <mc:Fallback>
             <w:pict>
-              <v:shape id="Straight Arrow Connector 199" o:spid="_x0000_s1026" type="#_x0000_t32" style="position:absolute;margin-left:14.05pt;margin-top:4.4pt;width:82.25pt;height:0;z-index:251767808;visibility:visible;mso-wrap-style:square;mso-wrap-distance-left:9pt;mso-wrap-distance-top:0;mso-wrap-distance-right:9pt;mso-wrap-distance-bottom:0;mso-position-horizontal:absolute;mso-position-horizontal-relative:text;mso-position-vertical:absolute;mso-position-vertical-relative:text" o:gfxdata="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" strokecolor="black [3200]" strokeweight="1.5pt">
+              <v:shape w14:anchorId="283B9E4F" id="Straight Arrow Connector 199" o:spid="_x0000_s1026" type="#_x0000_t32" style="position:absolute;margin-left:14.05pt;margin-top:4.4pt;width:82.25pt;height:0;z-index:251767808;visibility:visible;mso-wrap-style:square;mso-wrap-distance-left:9pt;mso-wrap-distance-top:0;mso-wrap-distance-right:9pt;mso-wrap-distance-bottom:0;mso-position-horizontal:absolute;mso-position-horizontal-relative:text;mso-position-vertical:absolute;mso-position-vertical-relative:text" o:gfxdata="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" strokecolor="black [3200]" strokeweight="1.5pt">
                 <v:stroke endarrow="open" joinstyle="miter"/>
               </v:shape>
             </w:pict>
@@ -9512,7 +9613,7 @@
           </mc:Choice>
           <mc:Fallback>
             <w:pict>
-              <v:rect id="Rectangle 205" o:spid="_x0000_s1026" style="position:absolute;margin-left:372pt;margin-top:24.3pt;width:14.95pt;height:187.55pt;z-index:251766784;visibility:visible;mso-wrap-style:square;mso-height-percent:0;mso-wrap-distance-left:9pt;mso-wrap-distance-top:0;mso-wrap-distance-right:9pt;mso-wrap-distance-bottom:0;mso-position-horizontal:absolute;mso-position-horizontal-relative:text;mso-position-vertical:absolute;mso-position-vertical-relative:text;mso-height-percent:0;mso-height-relative:margin;v-text-anchor:middle" o:gfxdata="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" fillcolor="black [3200]" strokecolor="black [1600]" strokeweight="1pt"/>
+              <v:rect w14:anchorId="084BD7B2" id="Rectangle 205" o:spid="_x0000_s1026" style="position:absolute;margin-left:372pt;margin-top:24.3pt;width:14.95pt;height:187.55pt;z-index:251766784;visibility:visible;mso-wrap-style:square;mso-height-percent:0;mso-wrap-distance-left:9pt;mso-wrap-distance-top:0;mso-wrap-distance-right:9pt;mso-wrap-distance-bottom:0;mso-position-horizontal:absolute;mso-position-horizontal-relative:text;mso-position-vertical:absolute;mso-position-vertical-relative:text;mso-height-percent:0;mso-height-relative:margin;v-text-anchor:middle" o:gfxdata="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" fillcolor="black [3200]" strokecolor="black [1600]" strokeweight="1pt"/>
             </w:pict>
           </mc:Fallback>
         </mc:AlternateContent>
@@ -9587,7 +9688,7 @@
           </mc:Choice>
           <mc:Fallback>
             <w:pict>
-              <v:rect id="Rectangle 206" o:spid="_x0000_s1026" style="position:absolute;margin-left:203.8pt;margin-top:.65pt;width:14.95pt;height:52.35pt;z-index:251763712;visibility:visible;mso-wrap-style:square;mso-height-percent:0;mso-wrap-distance-left:9pt;mso-wrap-distance-top:0;mso-wrap-distance-right:9pt;mso-wrap-distance-bottom:0;mso-position-horizontal:absolute;mso-position-horizontal-relative:text;mso-position-vertical:absolute;mso-position-vertical-relative:text;mso-height-percent:0;mso-height-relative:margin;v-text-anchor:middle" o:gfxdata="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" fillcolor="black [3200]" strokecolor="black [1600]" strokeweight="1pt"/>
+              <v:rect w14:anchorId="48980816" id="Rectangle 206" o:spid="_x0000_s1026" style="position:absolute;margin-left:203.8pt;margin-top:.65pt;width:14.95pt;height:52.35pt;z-index:251763712;visibility:visible;mso-wrap-style:square;mso-height-percent:0;mso-wrap-distance-left:9pt;mso-wrap-distance-top:0;mso-wrap-distance-right:9pt;mso-wrap-distance-bottom:0;mso-position-horizontal:absolute;mso-position-horizontal-relative:text;mso-position-vertical:absolute;mso-position-vertical-relative:text;mso-height-percent:0;mso-height-relative:margin;v-text-anchor:middle" o:gfxdata="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" fillcolor="black [3200]" strokecolor="black [1600]" strokeweight="1pt"/>
             </w:pict>
           </mc:Fallback>
         </mc:AlternateContent>
@@ -9658,7 +9759,7 @@
           </mc:Choice>
           <mc:Fallback>
             <w:pict>
-              <v:line id="Straight Connector 202" o:spid="_x0000_s1026" style="position:absolute;z-index:251770880;visibility:visible;mso-wrap-style:square;mso-height-percent:0;mso-wrap-distance-left:9pt;mso-wrap-distance-top:0;mso-wrap-distance-right:9pt;mso-wrap-distance-bottom:0;mso-position-horizontal:absolute;mso-position-horizontal-relative:text;mso-position-vertical:absolute;mso-position-vertical-relative:text;mso-height-percent:0;mso-height-relative:margin" from="379.6pt,24.05pt" to="379.6pt,221.3pt" o:gfxdata="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" strokecolor="black [3200]" strokeweight=".5pt">
+              <v:line w14:anchorId="3E400982" id="Straight Connector 202" o:spid="_x0000_s1026" style="position:absolute;z-index:251770880;visibility:visible;mso-wrap-style:square;mso-height-percent:0;mso-wrap-distance-left:9pt;mso-wrap-distance-top:0;mso-wrap-distance-right:9pt;mso-wrap-distance-bottom:0;mso-position-horizontal:absolute;mso-position-horizontal-relative:text;mso-position-vertical:absolute;mso-position-vertical-relative:text;mso-height-percent:0;mso-height-relative:margin" from="379.6pt,24.05pt" to="379.6pt,221.3pt" o:gfxdata="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" strokecolor="black [3200]" strokeweight=".5pt">
                 <v:stroke dashstyle="dash" joinstyle="miter"/>
               </v:line>
             </w:pict>
@@ -9734,7 +9835,7 @@
           </mc:Choice>
           <mc:Fallback>
             <w:pict>
-              <v:shape id="Straight Arrow Connector 203" o:spid="_x0000_s1026" type="#_x0000_t32" style="position:absolute;margin-left:218.8pt;margin-top:13.7pt;width:118.75pt;height:0;z-index:251769856;visibility:visible;mso-wrap-style:square;mso-width-percent:0;mso-height-percent:0;mso-wrap-distance-left:9pt;mso-wrap-distance-top:0;mso-wrap-distance-right:9pt;mso-wrap-distance-bottom:0;mso-position-horizontal:absolute;mso-position-horizontal-relative:text;mso-position-vertical:absolute;mso-position-vertical-relative:text;mso-width-percent:0;mso-height-percent:0;mso-width-relative:margin;mso-height-relative:margin" o:gfxdata="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" strokecolor="black [3200]" strokeweight="1.5pt">
+              <v:shape w14:anchorId="11E7EA0C" id="Straight Arrow Connector 203" o:spid="_x0000_s1026" type="#_x0000_t32" style="position:absolute;margin-left:218.8pt;margin-top:13.7pt;width:118.75pt;height:0;z-index:251769856;visibility:visible;mso-wrap-style:square;mso-width-percent:0;mso-height-percent:0;mso-wrap-distance-left:9pt;mso-wrap-distance-top:0;mso-wrap-distance-right:9pt;mso-wrap-distance-bottom:0;mso-position-horizontal:absolute;mso-position-horizontal-relative:text;mso-position-vertical:absolute;mso-position-vertical-relative:text;mso-width-percent:0;mso-height-percent:0;mso-width-relative:margin;mso-height-relative:margin" o:gfxdata="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" strokecolor="black [3200]" strokeweight="1.5pt">
                 <v:stroke endarrow="open" joinstyle="miter"/>
               </v:shape>
             </w:pict>
@@ -9807,7 +9908,7 @@
           </mc:Choice>
           <mc:Fallback>
             <w:pict>
-              <v:shape id="Straight Arrow Connector 204" o:spid="_x0000_s1026" type="#_x0000_t32" style="position:absolute;margin-left:108.45pt;margin-top:.6pt;width:95.4pt;height:0;z-index:251768832;visibility:visible;mso-wrap-style:square;mso-width-percent:0;mso-wrap-distance-left:9pt;mso-wrap-distance-top:0;mso-wrap-distance-right:9pt;mso-wrap-distance-bottom:0;mso-position-horizontal:absolute;mso-position-horizontal-relative:text;mso-position-vertical:absolute;mso-position-vertical-relative:text;mso-width-percent:0;mso-width-relative:margin" o:gfxdata="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" strokecolor="black [3200]" strokeweight="1.5pt">
+              <v:shape w14:anchorId="3A977D27" id="Straight Arrow Connector 204" o:spid="_x0000_s1026" type="#_x0000_t32" style="position:absolute;margin-left:108.45pt;margin-top:.6pt;width:95.4pt;height:0;z-index:251768832;visibility:visible;mso-wrap-style:square;mso-width-percent:0;mso-wrap-distance-left:9pt;mso-wrap-distance-top:0;mso-wrap-distance-right:9pt;mso-wrap-distance-bottom:0;mso-position-horizontal:absolute;mso-position-horizontal-relative:text;mso-position-vertical:absolute;mso-position-vertical-relative:text;mso-width-percent:0;mso-width-relative:margin" o:gfxdata="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" strokecolor="black [3200]" strokeweight="1.5pt">
                 <v:stroke endarrow="open" joinstyle="miter"/>
               </v:shape>
             </w:pict>
@@ -10022,7 +10123,7 @@
           </mc:Choice>
           <mc:Fallback>
             <w:pict>
-              <v:rect id="Rectangle 214" o:spid="_x0000_s1062" style="position:absolute;margin-left:308.55pt;margin-top:11.5pt;width:71.05pt;height:35.5pt;z-index:251777024;visibility:visible;mso-wrap-style:square;mso-width-percent:0;mso-height-percent:0;mso-wrap-distance-left:9pt;mso-wrap-distance-top:0;mso-wrap-distance-right:9pt;mso-wrap-distance-bottom:0;mso-position-horizontal:absolute;mso-position-horizontal-relative:text;mso-position-vertical:absolute;mso-position-vertical-relative:text;mso-width-percent:0;mso-height-percent:0;mso-width-relative:margin;mso-height-relative:margin;v-text-anchor:middle" o:gfxdata="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" fillcolor="white [3201]" strokecolor="black [3200]" strokeweight="1pt">
+              <v:rect w14:anchorId="1B17FD1E" id="Rectangle 214" o:spid="_x0000_s1062" style="position:absolute;margin-left:308.55pt;margin-top:11.5pt;width:71.05pt;height:35.5pt;z-index:251777024;visibility:visible;mso-wrap-style:square;mso-width-percent:0;mso-height-percent:0;mso-wrap-distance-left:9pt;mso-wrap-distance-top:0;mso-wrap-distance-right:9pt;mso-wrap-distance-bottom:0;mso-position-horizontal:absolute;mso-position-horizontal-relative:text;mso-position-vertical:absolute;mso-position-vertical-relative:text;mso-width-percent:0;mso-height-percent:0;mso-width-relative:margin;mso-height-relative:margin;v-text-anchor:middle" o:gfxdata="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" fillcolor="white [3201]" strokecolor="black [3200]" strokeweight="1pt">
                 <v:textbox>
                   <w:txbxContent>
                     <w:p>
@@ -10117,7 +10218,7 @@
           </mc:Choice>
           <mc:Fallback>
             <w:pict>
-              <v:rect id="Rectangle 209" o:spid="_x0000_s1063" style="position:absolute;margin-left:166.45pt;margin-top:12.4pt;width:90.7pt;height:31.75pt;z-index:251776000;visibility:visible;mso-wrap-style:square;mso-width-percent:0;mso-height-percent:0;mso-wrap-distance-left:9pt;mso-wrap-distance-top:0;mso-wrap-distance-right:9pt;mso-wrap-distance-bottom:0;mso-position-horizontal:absolute;mso-position-horizontal-relative:text;mso-position-vertical:absolute;mso-position-vertical-relative:text;mso-width-percent:0;mso-height-percent:0;mso-width-relative:margin;mso-height-relative:margin;v-text-anchor:middle" o:gfxdata="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" fillcolor="white [3201]" strokecolor="black [3200]" strokeweight="1pt">
+              <v:rect w14:anchorId="41196D5C" id="Rectangle 209" o:spid="_x0000_s1063" style="position:absolute;margin-left:166.45pt;margin-top:12.4pt;width:90.7pt;height:31.75pt;z-index:251776000;visibility:visible;mso-wrap-style:square;mso-width-percent:0;mso-height-percent:0;mso-wrap-distance-left:9pt;mso-wrap-distance-top:0;mso-wrap-distance-right:9pt;mso-wrap-distance-bottom:0;mso-position-horizontal:absolute;mso-position-horizontal-relative:text;mso-position-vertical:absolute;mso-position-vertical-relative:text;mso-width-percent:0;mso-height-percent:0;mso-width-relative:margin;mso-height-relative:margin;v-text-anchor:middle" o:gfxdata="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" fillcolor="white [3201]" strokecolor="black [3200]" strokeweight="1pt">
                 <v:textbox>
                   <w:txbxContent>
                     <w:p>
@@ -10212,7 +10313,7 @@
           </mc:Choice>
           <mc:Fallback>
             <w:pict>
-              <v:rect id="Rectangle 207" o:spid="_x0000_s1064" style="position:absolute;margin-left:-29.9pt;margin-top:16.65pt;width:81.35pt;height:27.05pt;z-index:251781120;visibility:visible;mso-wrap-style:square;mso-width-percent:0;mso-height-percent:0;mso-wrap-distance-left:9pt;mso-wrap-distance-top:0;mso-wrap-distance-right:9pt;mso-wrap-distance-bottom:0;mso-position-horizontal:absolute;mso-position-horizontal-relative:text;mso-position-vertical:absolute;mso-position-vertical-relative:text;mso-width-percent:0;mso-height-percent:0;mso-width-relative:margin;mso-height-relative:margin;v-text-anchor:middle" o:gfxdata="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" fillcolor="white [3201]" strokecolor="black [3200]" strokeweight="1pt">
+              <v:rect w14:anchorId="1D462071" id="Rectangle 207" o:spid="_x0000_s1064" style="position:absolute;margin-left:-29.9pt;margin-top:16.65pt;width:81.35pt;height:27.05pt;z-index:251781120;visibility:visible;mso-wrap-style:square;mso-width-percent:0;mso-height-percent:0;mso-wrap-distance-left:9pt;mso-wrap-distance-top:0;mso-wrap-distance-right:9pt;mso-wrap-distance-bottom:0;mso-position-horizontal:absolute;mso-position-horizontal-relative:text;mso-position-vertical:absolute;mso-position-vertical-relative:text;mso-width-percent:0;mso-height-percent:0;mso-width-relative:margin;mso-height-relative:margin;v-text-anchor:middle" o:gfxdata="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" fillcolor="white [3201]" strokecolor="black [3200]" strokeweight="1pt">
                 <v:textbox>
                   <w:txbxContent>
                     <w:p>
@@ -10304,7 +10405,7 @@
           </mc:Choice>
           <mc:Fallback>
             <w:pict>
-              <v:rect id="Rectangle 208" o:spid="_x0000_s1065" style="position:absolute;margin-left:66.4pt;margin-top:12.95pt;width:77.6pt;height:34.55pt;z-index:251774976;visibility:visible;mso-wrap-style:square;mso-height-percent:0;mso-wrap-distance-left:9pt;mso-wrap-distance-top:0;mso-wrap-distance-right:9pt;mso-wrap-distance-bottom:0;mso-position-horizontal:absolute;mso-position-horizontal-relative:text;mso-position-vertical:absolute;mso-position-vertical-relative:text;mso-height-percent:0;mso-height-relative:margin;v-text-anchor:middle" o:gfxdata="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" fillcolor="white [3201]" strokecolor="black [3200]" strokeweight="1pt">
+              <v:rect w14:anchorId="7C3E4B1C" id="Rectangle 208" o:spid="_x0000_s1065" style="position:absolute;margin-left:66.4pt;margin-top:12.95pt;width:77.6pt;height:34.55pt;z-index:251774976;visibility:visible;mso-wrap-style:square;mso-height-percent:0;mso-wrap-distance-left:9pt;mso-wrap-distance-top:0;mso-wrap-distance-right:9pt;mso-wrap-distance-bottom:0;mso-position-horizontal:absolute;mso-position-horizontal-relative:text;mso-position-vertical:absolute;mso-position-vertical-relative:text;mso-height-percent:0;mso-height-relative:margin;v-text-anchor:middle" o:gfxdata="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" fillcolor="white [3201]" strokecolor="black [3200]" strokeweight="1pt">
                 <v:textbox>
                   <w:txbxContent>
                     <w:p>
@@ -10397,7 +10498,7 @@
           </mc:Choice>
           <mc:Fallback>
             <w:pict>
-              <v:line id="Straight Connector 216" o:spid="_x0000_s1026" style="position:absolute;flip:x;z-index:251786240;visibility:visible;mso-wrap-style:square;mso-height-percent:0;mso-wrap-distance-left:9pt;mso-wrap-distance-top:0;mso-wrap-distance-right:9pt;mso-wrap-distance-bottom:0;mso-position-horizontal:absolute;mso-position-horizontal-relative:text;mso-position-vertical:absolute;mso-position-vertical-relative:text;mso-height-percent:0;mso-height-relative:margin" from="337.55pt,18pt" to="337.55pt,174.15pt" o:gfxdata="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" strokecolor="black [3200]" strokeweight=".5pt">
+              <v:line w14:anchorId="7138638A" id="Straight Connector 216" o:spid="_x0000_s1026" style="position:absolute;flip:x;z-index:251786240;visibility:visible;mso-wrap-style:square;mso-height-percent:0;mso-wrap-distance-left:9pt;mso-wrap-distance-top:0;mso-wrap-distance-right:9pt;mso-wrap-distance-bottom:0;mso-position-horizontal:absolute;mso-position-horizontal-relative:text;mso-position-vertical:absolute;mso-position-vertical-relative:text;mso-height-percent:0;mso-height-relative:margin" from="337.55pt,18pt" to="337.55pt,174.15pt" o:gfxdata="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" strokecolor="black [3200]" strokeweight=".5pt">
                 <v:stroke dashstyle="dash" joinstyle="miter"/>
               </v:line>
             </w:pict>
@@ -10470,7 +10571,7 @@
           </mc:Choice>
           <mc:Fallback>
             <w:pict>
-              <v:line id="Straight Connector 210" o:spid="_x0000_s1026" style="position:absolute;z-index:251787264;visibility:visible;mso-wrap-style:square;mso-height-percent:0;mso-wrap-distance-left:9pt;mso-wrap-distance-top:0;mso-wrap-distance-right:9pt;mso-wrap-distance-bottom:0;mso-position-horizontal:absolute;mso-position-horizontal-relative:text;mso-position-vertical:absolute;mso-position-vertical-relative:text;mso-height-percent:0;mso-height-relative:margin" from="212.25pt,19.9pt" to="212.25pt,191.95pt" o:gfxdata="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" strokecolor="black [3200]" strokeweight=".5pt">
+              <v:line w14:anchorId="15220E06" id="Straight Connector 210" o:spid="_x0000_s1026" style="position:absolute;z-index:251787264;visibility:visible;mso-wrap-style:square;mso-height-percent:0;mso-wrap-distance-left:9pt;mso-wrap-distance-top:0;mso-wrap-distance-right:9pt;mso-wrap-distance-bottom:0;mso-position-horizontal:absolute;mso-position-horizontal-relative:text;mso-position-vertical:absolute;mso-position-vertical-relative:text;mso-height-percent:0;mso-height-relative:margin" from="212.25pt,19.9pt" to="212.25pt,191.95pt" o:gfxdata="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" strokecolor="black [3200]" strokeweight=".5pt">
                 <v:stroke dashstyle="dash" joinstyle="miter"/>
               </v:line>
             </w:pict>
@@ -10547,7 +10648,7 @@
           </mc:Choice>
           <mc:Fallback>
             <w:pict>
-              <v:rect id="Rectangle 212" o:spid="_x0000_s1026" style="position:absolute;margin-left:-.95pt;margin-top:16.15pt;width:14.95pt;height:265.55pt;z-index:251778048;visibility:visible;mso-wrap-style:square;mso-height-percent:0;mso-wrap-distance-left:9pt;mso-wrap-distance-top:0;mso-wrap-distance-right:9pt;mso-wrap-distance-bottom:0;mso-position-horizontal:absolute;mso-position-horizontal-relative:text;mso-position-vertical:absolute;mso-position-vertical-relative:text;mso-height-percent:0;mso-height-relative:margin;v-text-anchor:middle" o:gfxdata="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" fillcolor="black [3200]" strokecolor="black [1600]" strokeweight="1pt"/>
+              <v:rect w14:anchorId="34BF15FE" id="Rectangle 212" o:spid="_x0000_s1026" style="position:absolute;margin-left:-.95pt;margin-top:16.15pt;width:14.95pt;height:265.55pt;z-index:251778048;visibility:visible;mso-wrap-style:square;mso-height-percent:0;mso-wrap-distance-left:9pt;mso-wrap-distance-top:0;mso-wrap-distance-right:9pt;mso-wrap-distance-bottom:0;mso-position-horizontal:absolute;mso-position-horizontal-relative:text;mso-position-vertical:absolute;mso-position-vertical-relative:text;mso-height-percent:0;mso-height-relative:margin;v-text-anchor:middle" o:gfxdata="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" fillcolor="black [3200]" strokecolor="black [1600]" strokeweight="1pt"/>
             </w:pict>
           </mc:Fallback>
         </mc:AlternateContent>
@@ -10618,7 +10719,7 @@
           </mc:Choice>
           <mc:Fallback>
             <w:pict>
-              <v:line id="Straight Connector 211" o:spid="_x0000_s1026" style="position:absolute;z-index:251773952;visibility:visible;mso-wrap-style:square;mso-height-percent:0;mso-wrap-distance-left:9pt;mso-wrap-distance-top:0;mso-wrap-distance-right:9pt;mso-wrap-distance-bottom:0;mso-position-horizontal:absolute;mso-position-horizontal-relative:text;mso-position-vertical:absolute;mso-position-vertical-relative:text;mso-height-percent:0;mso-height-relative:margin" from="103.75pt,19.25pt" to="103.75pt,272.6pt" o:gfxdata="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" strokecolor="black [3200]" strokeweight=".5pt">
+              <v:line w14:anchorId="1FF42588" id="Straight Connector 211" o:spid="_x0000_s1026" style="position:absolute;z-index:251773952;visibility:visible;mso-wrap-style:square;mso-height-percent:0;mso-wrap-distance-left:9pt;mso-wrap-distance-top:0;mso-wrap-distance-right:9pt;mso-wrap-distance-bottom:0;mso-position-horizontal:absolute;mso-position-horizontal-relative:text;mso-position-vertical:absolute;mso-position-vertical-relative:text;mso-height-percent:0;mso-height-relative:margin" from="103.75pt,19.25pt" to="103.75pt,272.6pt" o:gfxdata="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" strokecolor="black [3200]" strokeweight=".5pt">
                 <v:stroke dashstyle="dash" joinstyle="miter"/>
               </v:line>
             </w:pict>
@@ -10715,7 +10816,7 @@
           </mc:Choice>
           <mc:Fallback>
             <w:pict>
-              <v:line id="Straight Connector 320" o:spid="_x0000_s1026" style="position:absolute;z-index:251792384;visibility:visible;mso-wrap-style:square;mso-height-percent:0;mso-wrap-distance-left:9pt;mso-wrap-distance-top:0;mso-wrap-distance-right:9pt;mso-wrap-distance-bottom:0;mso-position-horizontal:absolute;mso-position-horizontal-relative:text;mso-position-vertical:absolute;mso-position-vertical-relative:text;mso-height-percent:0;mso-height-relative:margin" from="424.3pt,49.5pt" to="424.3pt,152.35pt" o:gfxdata="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" strokecolor="black [3200]" strokeweight=".5pt">
+              <v:line w14:anchorId="3ACF8ED7" id="Straight Connector 320" o:spid="_x0000_s1026" style="position:absolute;z-index:251792384;visibility:visible;mso-wrap-style:square;mso-height-percent:0;mso-wrap-distance-left:9pt;mso-wrap-distance-top:0;mso-wrap-distance-right:9pt;mso-wrap-distance-bottom:0;mso-position-horizontal:absolute;mso-position-horizontal-relative:text;mso-position-vertical:absolute;mso-position-vertical-relative:text;mso-height-percent:0;mso-height-relative:margin" from="424.3pt,49.5pt" to="424.3pt,152.35pt" o:gfxdata="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" strokecolor="black [3200]" strokeweight=".5pt">
                 <v:stroke dashstyle="dash" joinstyle="miter"/>
               </v:line>
             </w:pict>
@@ -10802,7 +10903,7 @@
           </mc:Choice>
           <mc:Fallback>
             <w:pict>
-              <v:rect id="Rectangle 222" o:spid="_x0000_s1066" style="position:absolute;margin-left:387.05pt;margin-top:9.45pt;width:78.5pt;height:40.2pt;z-index:251789312;visibility:visible;mso-wrap-style:square;mso-width-percent:0;mso-height-percent:0;mso-wrap-distance-left:9pt;mso-wrap-distance-top:0;mso-wrap-distance-right:9pt;mso-wrap-distance-bottom:0;mso-position-horizontal:absolute;mso-position-horizontal-relative:text;mso-position-vertical:absolute;mso-position-vertical-relative:text;mso-width-percent:0;mso-height-percent:0;mso-width-relative:margin;mso-height-relative:margin;v-text-anchor:middle" o:gfxdata="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" fillcolor="white [3201]" strokecolor="black [3200]" strokeweight="1pt">
+              <v:rect w14:anchorId="4915944D" id="Rectangle 222" o:spid="_x0000_s1066" style="position:absolute;margin-left:387.05pt;margin-top:9.45pt;width:78.5pt;height:40.2pt;z-index:251789312;visibility:visible;mso-wrap-style:square;mso-width-percent:0;mso-height-percent:0;mso-wrap-distance-left:9pt;mso-wrap-distance-top:0;mso-wrap-distance-right:9pt;mso-wrap-distance-bottom:0;mso-position-horizontal:absolute;mso-position-horizontal-relative:text;mso-position-vertical:absolute;mso-position-vertical-relative:text;mso-width-percent:0;mso-height-percent:0;mso-width-relative:margin;mso-height-relative:margin;v-text-anchor:middle" o:gfxdata="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" fillcolor="white [3201]" strokecolor="black [3200]" strokeweight="1pt">
                 <v:textbox>
                   <w:txbxContent>
                     <w:p>
@@ -10887,7 +10988,7 @@
           </mc:Choice>
           <mc:Fallback>
             <w:pict>
-              <v:rect id="Rectangle 220" o:spid="_x0000_s1026" style="position:absolute;margin-left:330.95pt;margin-top:16.05pt;width:14.95pt;height:62.65pt;z-index:251782144;visibility:visible;mso-wrap-style:square;mso-height-percent:0;mso-wrap-distance-left:9pt;mso-wrap-distance-top:0;mso-wrap-distance-right:9pt;mso-wrap-distance-bottom:0;mso-position-horizontal:absolute;mso-position-horizontal-relative:text;mso-position-vertical:absolute;mso-position-vertical-relative:text;mso-height-percent:0;mso-height-relative:margin;v-text-anchor:middle" o:gfxdata="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" fillcolor="black [3200]" strokecolor="black [1600]" strokeweight="1pt"/>
+              <v:rect w14:anchorId="156A14BE" id="Rectangle 220" o:spid="_x0000_s1026" style="position:absolute;margin-left:330.95pt;margin-top:16.05pt;width:14.95pt;height:62.65pt;z-index:251782144;visibility:visible;mso-wrap-style:square;mso-height-percent:0;mso-wrap-distance-left:9pt;mso-wrap-distance-top:0;mso-wrap-distance-right:9pt;mso-wrap-distance-bottom:0;mso-position-horizontal:absolute;mso-position-horizontal-relative:text;mso-position-vertical:absolute;mso-position-vertical-relative:text;mso-height-percent:0;mso-height-relative:margin;v-text-anchor:middle" o:gfxdata="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" fillcolor="black [3200]" strokecolor="black [1600]" strokeweight="1pt"/>
             </w:pict>
           </mc:Fallback>
         </mc:AlternateContent>
@@ -10965,7 +11066,7 @@
           </mc:Choice>
           <mc:Fallback>
             <w:pict>
-              <v:rect id="Rectangle 215" o:spid="_x0000_s1026" style="position:absolute;margin-left:96.3pt;margin-top:6.7pt;width:14.95pt;height:90.7pt;z-index:251780096;visibility:visible;mso-wrap-style:square;mso-width-percent:0;mso-height-percent:0;mso-wrap-distance-left:9pt;mso-wrap-distance-top:0;mso-wrap-distance-right:9pt;mso-wrap-distance-bottom:0;mso-position-horizontal:absolute;mso-position-horizontal-relative:text;mso-position-vertical:absolute;mso-position-vertical-relative:text;mso-width-percent:0;mso-height-percent:0;mso-width-relative:margin;mso-height-relative:margin;v-text-anchor:middle" o:gfxdata="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" fillcolor="black [3200]" strokecolor="black [1600]" strokeweight="1pt"/>
+              <v:rect w14:anchorId="083F7116" id="Rectangle 215" o:spid="_x0000_s1026" style="position:absolute;margin-left:96.3pt;margin-top:6.7pt;width:14.95pt;height:90.7pt;z-index:251780096;visibility:visible;mso-wrap-style:square;mso-width-percent:0;mso-height-percent:0;mso-wrap-distance-left:9pt;mso-wrap-distance-top:0;mso-wrap-distance-right:9pt;mso-wrap-distance-bottom:0;mso-position-horizontal:absolute;mso-position-horizontal-relative:text;mso-position-vertical:absolute;mso-position-vertical-relative:text;mso-width-percent:0;mso-height-percent:0;mso-width-relative:margin;mso-height-relative:margin;v-text-anchor:middle" o:gfxdata="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" fillcolor="black [3200]" strokecolor="black [1600]" strokeweight="1pt"/>
             </w:pict>
           </mc:Fallback>
         </mc:AlternateContent>
@@ -11033,7 +11134,7 @@
           </mc:Choice>
           <mc:Fallback>
             <w:pict>
-              <v:shape id="Straight Arrow Connector 213" o:spid="_x0000_s1026" type="#_x0000_t32" style="position:absolute;margin-left:14.05pt;margin-top:4.4pt;width:82.25pt;height:0;z-index:251783168;visibility:visible;mso-wrap-style:square;mso-wrap-distance-left:9pt;mso-wrap-distance-top:0;mso-wrap-distance-right:9pt;mso-wrap-distance-bottom:0;mso-position-horizontal:absolute;mso-position-horizontal-relative:text;mso-position-vertical:absolute;mso-position-vertical-relative:text" o:gfxdata="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" strokecolor="black [3200]" strokeweight="1.5pt">
+              <v:shape w14:anchorId="0336FE23" id="Straight Arrow Connector 213" o:spid="_x0000_s1026" type="#_x0000_t32" style="position:absolute;margin-left:14.05pt;margin-top:4.4pt;width:82.25pt;height:0;z-index:251783168;visibility:visible;mso-wrap-style:square;mso-wrap-distance-left:9pt;mso-wrap-distance-top:0;mso-wrap-distance-right:9pt;mso-wrap-distance-bottom:0;mso-position-horizontal:absolute;mso-position-horizontal-relative:text;mso-position-vertical:absolute;mso-position-vertical-relative:text" o:gfxdata="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" strokecolor="black [3200]" strokeweight="1.5pt">
                 <v:stroke endarrow="open" joinstyle="miter"/>
               </v:shape>
             </w:pict>
@@ -11122,7 +11223,7 @@
           </mc:Choice>
           <mc:Fallback>
             <w:pict>
-              <v:rect id="Rectangle 223" o:spid="_x0000_s1026" style="position:absolute;margin-left:416.1pt;margin-top:21.6pt;width:14.95pt;height:17.75pt;z-index:251791360;visibility:visible;mso-wrap-style:square;mso-height-percent:0;mso-wrap-distance-left:9pt;mso-wrap-distance-top:0;mso-wrap-distance-right:9pt;mso-wrap-distance-bottom:0;mso-position-horizontal:absolute;mso-position-horizontal-relative:text;mso-position-vertical:absolute;mso-position-vertical-relative:text;mso-height-percent:0;mso-height-relative:margin;v-text-anchor:middle" o:gfxdata="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" fillcolor="black [3200]" strokecolor="black [1600]" strokeweight="1pt"/>
+              <v:rect w14:anchorId="19E0CF3F" id="Rectangle 223" o:spid="_x0000_s1026" style="position:absolute;margin-left:416.1pt;margin-top:21.6pt;width:14.95pt;height:17.75pt;z-index:251791360;visibility:visible;mso-wrap-style:square;mso-height-percent:0;mso-wrap-distance-left:9pt;mso-wrap-distance-top:0;mso-wrap-distance-right:9pt;mso-wrap-distance-bottom:0;mso-position-horizontal:absolute;mso-position-horizontal-relative:text;mso-position-vertical:absolute;mso-position-vertical-relative:text;mso-height-percent:0;mso-height-relative:margin;v-text-anchor:middle" o:gfxdata="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" fillcolor="black [3200]" strokecolor="black [1600]" strokeweight="1pt"/>
             </w:pict>
           </mc:Fallback>
         </mc:AlternateContent>
@@ -11196,7 +11297,7 @@
           </mc:Choice>
           <mc:Fallback>
             <w:pict>
-              <v:shape id="Straight Arrow Connector 218" o:spid="_x0000_s1026" type="#_x0000_t32" style="position:absolute;margin-left:218.8pt;margin-top:12.3pt;width:112.2pt;height:0;z-index:251785216;visibility:visible;mso-wrap-style:square;mso-width-percent:0;mso-height-percent:0;mso-wrap-distance-left:9pt;mso-wrap-distance-top:0;mso-wrap-distance-right:9pt;mso-wrap-distance-bottom:0;mso-position-horizontal:absolute;mso-position-horizontal-relative:text;mso-position-vertical:absolute;mso-position-vertical-relative:text;mso-width-percent:0;mso-height-percent:0;mso-width-relative:margin;mso-height-relative:margin" o:gfxdata="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" strokecolor="black [3200]" strokeweight="1.5pt">
+              <v:shape w14:anchorId="2F6B63C8" id="Straight Arrow Connector 218" o:spid="_x0000_s1026" type="#_x0000_t32" style="position:absolute;margin-left:218.8pt;margin-top:12.3pt;width:112.2pt;height:0;z-index:251785216;visibility:visible;mso-wrap-style:square;mso-width-percent:0;mso-height-percent:0;mso-wrap-distance-left:9pt;mso-wrap-distance-top:0;mso-wrap-distance-right:9pt;mso-wrap-distance-bottom:0;mso-position-horizontal:absolute;mso-position-horizontal-relative:text;mso-position-vertical:absolute;mso-position-vertical-relative:text;mso-width-percent:0;mso-height-percent:0;mso-width-relative:margin;mso-height-relative:margin" o:gfxdata="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" strokecolor="black [3200]" strokeweight="1.5pt">
                 <v:stroke endarrow="open" joinstyle="miter"/>
               </v:shape>
             </w:pict>
@@ -11276,7 +11377,7 @@
           </mc:Choice>
           <mc:Fallback>
             <w:pict>
-              <v:rect id="Rectangle 221" o:spid="_x0000_s1026" style="position:absolute;margin-left:203.8pt;margin-top:.1pt;width:14.95pt;height:32.7pt;z-index:251779072;visibility:visible;mso-wrap-style:square;mso-width-percent:0;mso-height-percent:0;mso-wrap-distance-left:9pt;mso-wrap-distance-top:0;mso-wrap-distance-right:9pt;mso-wrap-distance-bottom:0;mso-position-horizontal:absolute;mso-position-horizontal-relative:text;mso-position-vertical:absolute;mso-position-vertical-relative:text;mso-width-percent:0;mso-height-percent:0;mso-width-relative:margin;mso-height-relative:margin;v-text-anchor:middle" o:gfxdata="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" fillcolor="black [3200]" strokecolor="black [1600]" strokeweight="1pt"/>
+              <v:rect w14:anchorId="2818392D" id="Rectangle 221" o:spid="_x0000_s1026" style="position:absolute;margin-left:203.8pt;margin-top:.1pt;width:14.95pt;height:32.7pt;z-index:251779072;visibility:visible;mso-wrap-style:square;mso-width-percent:0;mso-height-percent:0;mso-wrap-distance-left:9pt;mso-wrap-distance-top:0;mso-wrap-distance-right:9pt;mso-wrap-distance-bottom:0;mso-position-horizontal:absolute;mso-position-horizontal-relative:text;mso-position-vertical:absolute;mso-position-vertical-relative:text;mso-width-percent:0;mso-height-percent:0;mso-width-relative:margin;mso-height-relative:margin;v-text-anchor:middle" o:gfxdata="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" fillcolor="black [3200]" strokecolor="black [1600]" strokeweight="1pt"/>
             </w:pict>
           </mc:Fallback>
         </mc:AlternateContent>
@@ -11347,7 +11448,7 @@
           </mc:Choice>
           <mc:Fallback>
             <w:pict>
-              <v:shape id="Straight Arrow Connector 219" o:spid="_x0000_s1026" type="#_x0000_t32" style="position:absolute;margin-left:108.45pt;margin-top:.6pt;width:95.4pt;height:0;z-index:251784192;visibility:visible;mso-wrap-style:square;mso-width-percent:0;mso-wrap-distance-left:9pt;mso-wrap-distance-top:0;mso-wrap-distance-right:9pt;mso-wrap-distance-bottom:0;mso-position-horizontal:absolute;mso-position-horizontal-relative:text;mso-position-vertical:absolute;mso-position-vertical-relative:text;mso-width-percent:0;mso-width-relative:margin" o:gfxdata="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" strokecolor="black [3200]" strokeweight="1.5pt">
+              <v:shape w14:anchorId="0BD0CC31" id="Straight Arrow Connector 219" o:spid="_x0000_s1026" type="#_x0000_t32" style="position:absolute;margin-left:108.45pt;margin-top:.6pt;width:95.4pt;height:0;z-index:251784192;visibility:visible;mso-wrap-style:square;mso-width-percent:0;mso-wrap-distance-left:9pt;mso-wrap-distance-top:0;mso-wrap-distance-right:9pt;mso-wrap-distance-bottom:0;mso-position-horizontal:absolute;mso-position-horizontal-relative:text;mso-position-vertical:absolute;mso-position-vertical-relative:text;mso-width-percent:0;mso-width-relative:margin" o:gfxdata="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" strokecolor="black [3200]" strokeweight="1.5pt">
                 <v:stroke endarrow="open" joinstyle="miter"/>
               </v:shape>
             </w:pict>
@@ -11435,7 +11536,7 @@
           </mc:Choice>
           <mc:Fallback>
             <w:pict>
-              <v:shape id="Straight Arrow Connector 321" o:spid="_x0000_s1026" type="#_x0000_t32" style="position:absolute;margin-left:344.1pt;margin-top:3.8pt;width:1in;height:0;z-index:251794432;visibility:visible;mso-wrap-style:square;mso-width-percent:0;mso-height-percent:0;mso-wrap-distance-left:9pt;mso-wrap-distance-top:0;mso-wrap-distance-right:9pt;mso-wrap-distance-bottom:0;mso-position-horizontal:absolute;mso-position-horizontal-relative:text;mso-position-vertical:absolute;mso-position-vertical-relative:text;mso-width-percent:0;mso-height-percent:0;mso-width-relative:margin;mso-height-relative:margin" o:gfxdata="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" strokecolor="black [3200]" strokeweight="1.5pt">
+              <v:shape w14:anchorId="3688E5C6" id="Straight Arrow Connector 321" o:spid="_x0000_s1026" type="#_x0000_t32" style="position:absolute;margin-left:344.1pt;margin-top:3.8pt;width:1in;height:0;z-index:251794432;visibility:visible;mso-wrap-style:square;mso-width-percent:0;mso-height-percent:0;mso-wrap-distance-left:9pt;mso-wrap-distance-top:0;mso-wrap-distance-right:9pt;mso-wrap-distance-bottom:0;mso-position-horizontal:absolute;mso-position-horizontal-relative:text;mso-position-vertical:absolute;mso-position-vertical-relative:text;mso-width-percent:0;mso-height-percent:0;mso-width-relative:margin;mso-height-relative:margin" o:gfxdata="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" strokecolor="black [3200]" strokeweight="1.5pt">
                 <v:stroke endarrow="open" joinstyle="miter"/>
               </v:shape>
             </w:pict>
@@ -11508,7 +11609,6 @@
           <w:b/>
           <w:sz w:val="28"/>
         </w:rPr>
-        <w:lastRenderedPageBreak/>
         <w:t>Deleting a bookmark:-</w:t>
       </w:r>
     </w:p>
@@ -11604,7 +11704,7 @@
           </mc:Choice>
           <mc:Fallback>
             <w:pict>
-              <v:rect id="Rectangle 322" o:spid="_x0000_s1067" style="position:absolute;margin-left:274.85pt;margin-top:11.4pt;width:71.05pt;height:35.5pt;z-index:251799552;visibility:visible;mso-wrap-style:square;mso-width-percent:0;mso-height-percent:0;mso-wrap-distance-left:9pt;mso-wrap-distance-top:0;mso-wrap-distance-right:9pt;mso-wrap-distance-bottom:0;mso-position-horizontal:absolute;mso-position-horizontal-relative:text;mso-position-vertical:absolute;mso-position-vertical-relative:text;mso-width-percent:0;mso-height-percent:0;mso-width-relative:margin;mso-height-relative:margin;v-text-anchor:middle" o:gfxdata="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" fillcolor="white [3201]" strokecolor="black [3200]" strokeweight="1pt">
+              <v:rect w14:anchorId="174B1853" id="Rectangle 322" o:spid="_x0000_s1067" style="position:absolute;margin-left:274.85pt;margin-top:11.4pt;width:71.05pt;height:35.5pt;z-index:251799552;visibility:visible;mso-wrap-style:square;mso-width-percent:0;mso-height-percent:0;mso-wrap-distance-left:9pt;mso-wrap-distance-top:0;mso-wrap-distance-right:9pt;mso-wrap-distance-bottom:0;mso-position-horizontal:absolute;mso-position-horizontal-relative:text;mso-position-vertical:absolute;mso-position-vertical-relative:text;mso-width-percent:0;mso-height-percent:0;mso-width-relative:margin;mso-height-relative:margin;v-text-anchor:middle" o:gfxdata="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" fillcolor="white [3201]" strokecolor="black [3200]" strokeweight="1pt">
                 <v:textbox>
                   <w:txbxContent>
                     <w:p>
@@ -11701,15 +11801,12 @@
           </mc:Choice>
           <mc:Fallback>
             <w:pict>
-              <v:rect id="Rectangle 323" o:spid="_x0000_s1068" style="position:absolute;margin-left:166.4pt;margin-top:12.1pt;width:95.35pt;height:33.65pt;z-index:251798528;visibility:visible;mso-wrap-style:square;mso-width-percent:0;mso-height-percent:0;mso-wrap-distance-left:9pt;mso-wrap-distance-top:0;mso-wrap-distance-right:9pt;mso-wrap-distance-bottom:0;mso-position-horizontal:absolute;mso-position-horizontal-relative:text;mso-position-vertical:absolute;mso-position-vertical-relative:text;mso-width-percent:0;mso-height-percent:0;mso-width-relative:margin;mso-height-relative:margin;v-text-anchor:middle" o:gfxdata="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" fillcolor="white [3201]" strokecolor="black [3200]" strokeweight="1pt">
+              <v:rect w14:anchorId="50858867" id="Rectangle 323" o:spid="_x0000_s1068" style="position:absolute;margin-left:166.4pt;margin-top:12.1pt;width:95.35pt;height:33.65pt;z-index:251798528;visibility:visible;mso-wrap-style:square;mso-width-percent:0;mso-height-percent:0;mso-wrap-distance-left:9pt;mso-wrap-distance-top:0;mso-wrap-distance-right:9pt;mso-wrap-distance-bottom:0;mso-position-horizontal:absolute;mso-position-horizontal-relative:text;mso-position-vertical:absolute;mso-position-vertical-relative:text;mso-width-percent:0;mso-height-percent:0;mso-width-relative:margin;mso-height-relative:margin;v-text-anchor:middle" o:gfxdata="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" fillcolor="white [3201]" strokecolor="black [3200]" strokeweight="1pt">
                 <v:textbox>
                   <w:txbxContent>
                     <w:p>
                       <w:r>
-                        <w:t xml:space="preserve">Select </w:t>
-                      </w:r>
-                      <w:r>
-                        <w:t>Bookmark</w:t>
+                        <w:t>Select Bookmark</w:t>
                       </w:r>
                     </w:p>
                     <w:p/>
@@ -11800,7 +11897,7 @@
           </mc:Choice>
           <mc:Fallback>
             <w:pict>
-              <v:rect id="Rectangle 324" o:spid="_x0000_s1069" style="position:absolute;margin-left:-29.9pt;margin-top:16.65pt;width:81.35pt;height:27.05pt;z-index:251803648;visibility:visible;mso-wrap-style:square;mso-width-percent:0;mso-height-percent:0;mso-wrap-distance-left:9pt;mso-wrap-distance-top:0;mso-wrap-distance-right:9pt;mso-wrap-distance-bottom:0;mso-position-horizontal:absolute;mso-position-horizontal-relative:text;mso-position-vertical:absolute;mso-position-vertical-relative:text;mso-width-percent:0;mso-height-percent:0;mso-width-relative:margin;mso-height-relative:margin;v-text-anchor:middle" o:gfxdata="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" fillcolor="white [3201]" strokecolor="black [3200]" strokeweight="1pt">
+              <v:rect w14:anchorId="6D78C263" id="Rectangle 324" o:spid="_x0000_s1069" style="position:absolute;margin-left:-29.9pt;margin-top:16.65pt;width:81.35pt;height:27.05pt;z-index:251803648;visibility:visible;mso-wrap-style:square;mso-width-percent:0;mso-height-percent:0;mso-wrap-distance-left:9pt;mso-wrap-distance-top:0;mso-wrap-distance-right:9pt;mso-wrap-distance-bottom:0;mso-position-horizontal:absolute;mso-position-horizontal-relative:text;mso-position-vertical:absolute;mso-position-vertical-relative:text;mso-width-percent:0;mso-height-percent:0;mso-width-relative:margin;mso-height-relative:margin;v-text-anchor:middle" o:gfxdata="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" fillcolor="white [3201]" strokecolor="black [3200]" strokeweight="1pt">
                 <v:textbox>
                   <w:txbxContent>
                     <w:p>
@@ -11892,7 +11989,7 @@
           </mc:Choice>
           <mc:Fallback>
             <w:pict>
-              <v:rect id="Rectangle 325" o:spid="_x0000_s1070" style="position:absolute;margin-left:66.4pt;margin-top:12.95pt;width:77.6pt;height:34.55pt;z-index:251797504;visibility:visible;mso-wrap-style:square;mso-height-percent:0;mso-wrap-distance-left:9pt;mso-wrap-distance-top:0;mso-wrap-distance-right:9pt;mso-wrap-distance-bottom:0;mso-position-horizontal:absolute;mso-position-horizontal-relative:text;mso-position-vertical:absolute;mso-position-vertical-relative:text;mso-height-percent:0;mso-height-relative:margin;v-text-anchor:middle" o:gfxdata="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" fillcolor="white [3201]" strokecolor="black [3200]" strokeweight="1pt">
+              <v:rect w14:anchorId="6DB0E25E" id="Rectangle 325" o:spid="_x0000_s1070" style="position:absolute;margin-left:66.4pt;margin-top:12.95pt;width:77.6pt;height:34.55pt;z-index:251797504;visibility:visible;mso-wrap-style:square;mso-height-percent:0;mso-wrap-distance-left:9pt;mso-wrap-distance-top:0;mso-wrap-distance-right:9pt;mso-wrap-distance-bottom:0;mso-position-horizontal:absolute;mso-position-horizontal-relative:text;mso-position-vertical:absolute;mso-position-vertical-relative:text;mso-height-percent:0;mso-height-relative:margin;v-text-anchor:middle" o:gfxdata="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" fillcolor="white [3201]" strokecolor="black [3200]" strokeweight="1pt">
                 <v:textbox>
                   <w:txbxContent>
                     <w:p>
@@ -11985,7 +12082,7 @@
           </mc:Choice>
           <mc:Fallback>
             <w:pict>
-              <v:line id="Straight Connector 326" o:spid="_x0000_s1026" style="position:absolute;z-index:251808768;visibility:visible;mso-wrap-style:square;mso-height-percent:0;mso-wrap-distance-left:9pt;mso-wrap-distance-top:0;mso-wrap-distance-right:9pt;mso-wrap-distance-bottom:0;mso-position-horizontal:absolute;mso-position-horizontal-relative:text;mso-position-vertical:absolute;mso-position-vertical-relative:text;mso-height-percent:0;mso-height-relative:margin" from="303.85pt,17.65pt" to="303.85pt,123.25pt" o:gfxdata="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" strokecolor="black [3200]" strokeweight=".5pt">
+              <v:line w14:anchorId="5382656F" id="Straight Connector 326" o:spid="_x0000_s1026" style="position:absolute;z-index:251808768;visibility:visible;mso-wrap-style:square;mso-height-percent:0;mso-wrap-distance-left:9pt;mso-wrap-distance-top:0;mso-wrap-distance-right:9pt;mso-wrap-distance-bottom:0;mso-position-horizontal:absolute;mso-position-horizontal-relative:text;mso-position-vertical:absolute;mso-position-vertical-relative:text;mso-height-percent:0;mso-height-relative:margin" from="303.85pt,17.65pt" to="303.85pt,123.25pt" o:gfxdata="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" strokecolor="black [3200]" strokeweight=".5pt">
                 <v:stroke dashstyle="dash" joinstyle="miter"/>
               </v:line>
             </w:pict>
@@ -12058,7 +12155,7 @@
           </mc:Choice>
           <mc:Fallback>
             <w:pict>
-              <v:line id="Straight Connector 329" o:spid="_x0000_s1026" style="position:absolute;z-index:251796480;visibility:visible;mso-wrap-style:square;mso-height-percent:0;mso-wrap-distance-left:9pt;mso-wrap-distance-top:0;mso-wrap-distance-right:9pt;mso-wrap-distance-bottom:0;mso-position-horizontal:absolute;mso-position-horizontal-relative:text;mso-position-vertical:absolute;mso-position-vertical-relative:text;mso-height-percent:0;mso-height-relative:margin" from="103.8pt,19.55pt" to="103.8pt,281.35pt" o:gfxdata="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" strokecolor="black [3200]" strokeweight=".5pt">
+              <v:line w14:anchorId="2D6A6964" id="Straight Connector 329" o:spid="_x0000_s1026" style="position:absolute;z-index:251796480;visibility:visible;mso-wrap-style:square;mso-height-percent:0;mso-wrap-distance-left:9pt;mso-wrap-distance-top:0;mso-wrap-distance-right:9pt;mso-wrap-distance-bottom:0;mso-position-horizontal:absolute;mso-position-horizontal-relative:text;mso-position-vertical:absolute;mso-position-vertical-relative:text;mso-height-percent:0;mso-height-relative:margin" from="103.8pt,19.55pt" to="103.8pt,281.35pt" o:gfxdata="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" strokecolor="black [3200]" strokeweight=".5pt">
                 <v:stroke dashstyle="dash" joinstyle="miter"/>
               </v:line>
             </w:pict>
@@ -12131,7 +12228,7 @@
           </mc:Choice>
           <mc:Fallback>
             <w:pict>
-              <v:line id="Straight Connector 327" o:spid="_x0000_s1026" style="position:absolute;z-index:251809792;visibility:visible;mso-wrap-style:square;mso-height-percent:0;mso-wrap-distance-left:9pt;mso-wrap-distance-top:0;mso-wrap-distance-right:9pt;mso-wrap-distance-bottom:0;mso-position-horizontal:absolute;mso-position-horizontal-relative:text;mso-position-vertical:absolute;mso-position-vertical-relative:text;mso-height-percent:0;mso-height-relative:margin" from="212.25pt,19.9pt" to="212.25pt,191.95pt" o:gfxdata="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" strokecolor="black [3200]" strokeweight=".5pt">
+              <v:line w14:anchorId="36F063F7" id="Straight Connector 327" o:spid="_x0000_s1026" style="position:absolute;z-index:251809792;visibility:visible;mso-wrap-style:square;mso-height-percent:0;mso-wrap-distance-left:9pt;mso-wrap-distance-top:0;mso-wrap-distance-right:9pt;mso-wrap-distance-bottom:0;mso-position-horizontal:absolute;mso-position-horizontal-relative:text;mso-position-vertical:absolute;mso-position-vertical-relative:text;mso-height-percent:0;mso-height-relative:margin" from="212.25pt,19.9pt" to="212.25pt,191.95pt" o:gfxdata="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" strokecolor="black [3200]" strokeweight=".5pt">
                 <v:stroke dashstyle="dash" joinstyle="miter"/>
               </v:line>
             </w:pict>
@@ -12208,7 +12305,7 @@
           </mc:Choice>
           <mc:Fallback>
             <w:pict>
-              <v:rect id="Rectangle 328" o:spid="_x0000_s1026" style="position:absolute;margin-left:-.95pt;margin-top:16.15pt;width:14.95pt;height:265.55pt;z-index:251800576;visibility:visible;mso-wrap-style:square;mso-height-percent:0;mso-wrap-distance-left:9pt;mso-wrap-distance-top:0;mso-wrap-distance-right:9pt;mso-wrap-distance-bottom:0;mso-position-horizontal:absolute;mso-position-horizontal-relative:text;mso-position-vertical:absolute;mso-position-vertical-relative:text;mso-height-percent:0;mso-height-relative:margin;v-text-anchor:middle" o:gfxdata="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" fillcolor="black [3200]" strokecolor="black [1600]" strokeweight="1pt"/>
+              <v:rect w14:anchorId="3A259D50" id="Rectangle 328" o:spid="_x0000_s1026" style="position:absolute;margin-left:-.95pt;margin-top:16.15pt;width:14.95pt;height:265.55pt;z-index:251800576;visibility:visible;mso-wrap-style:square;mso-height-percent:0;mso-wrap-distance-left:9pt;mso-wrap-distance-top:0;mso-wrap-distance-right:9pt;mso-wrap-distance-bottom:0;mso-position-horizontal:absolute;mso-position-horizontal-relative:text;mso-position-vertical:absolute;mso-position-vertical-relative:text;mso-height-percent:0;mso-height-relative:margin;v-text-anchor:middle" o:gfxdata="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" fillcolor="black [3200]" strokecolor="black [1600]" strokeweight="1pt"/>
             </w:pict>
           </mc:Fallback>
         </mc:AlternateContent>
@@ -12305,18 +12402,12 @@
           </mc:Choice>
           <mc:Fallback>
             <w:pict>
-              <v:rect id="Rectangle 331" o:spid="_x0000_s1071" style="position:absolute;margin-left:367.45pt;margin-top:16.65pt;width:63.55pt;height:40.2pt;z-index:251810816;visibility:visible;mso-wrap-style:square;mso-width-percent:0;mso-height-percent:0;mso-wrap-distance-left:9pt;mso-wrap-distance-top:0;mso-wrap-distance-right:9pt;mso-wrap-distance-bottom:0;mso-position-horizontal:absolute;mso-position-horizontal-relative:text;mso-position-vertical:absolute;mso-position-vertical-relative:text;mso-width-percent:0;mso-height-percent:0;mso-width-relative:margin;mso-height-relative:margin;v-text-anchor:middle" o:gfxdata="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" fillcolor="white [3201]" strokecolor="black [3200]" strokeweight="1pt">
+              <v:rect w14:anchorId="05D44114" id="Rectangle 331" o:spid="_x0000_s1071" style="position:absolute;margin-left:367.45pt;margin-top:16.65pt;width:63.55pt;height:40.2pt;z-index:251810816;visibility:visible;mso-wrap-style:square;mso-width-percent:0;mso-height-percent:0;mso-wrap-distance-left:9pt;mso-wrap-distance-top:0;mso-wrap-distance-right:9pt;mso-wrap-distance-bottom:0;mso-position-horizontal:absolute;mso-position-horizontal-relative:text;mso-position-vertical:absolute;mso-position-vertical-relative:text;mso-width-percent:0;mso-height-percent:0;mso-width-relative:margin;mso-height-relative:margin;v-text-anchor:middle" o:gfxdata="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" fillcolor="white [3201]" strokecolor="black [3200]" strokeweight="1pt">
                 <v:textbox>
                   <w:txbxContent>
                     <w:p>
                       <w:r>
-                        <w:t xml:space="preserve">Bookmark </w:t>
-                      </w:r>
-                      <w:r>
-                        <w:t>de</w:t>
-                      </w:r>
-                      <w:r>
-                        <w:t xml:space="preserve">leted </w:t>
+                        <w:t xml:space="preserve">Bookmark deleted </w:t>
                       </w:r>
                     </w:p>
                   </w:txbxContent>
@@ -12392,7 +12483,7 @@
           </mc:Choice>
           <mc:Fallback>
             <w:pict>
-              <v:line id="Straight Connector 330" o:spid="_x0000_s1026" style="position:absolute;z-index:251812864;visibility:visible;mso-wrap-style:square;mso-height-percent:0;mso-wrap-distance-left:9pt;mso-wrap-distance-top:0;mso-wrap-distance-right:9pt;mso-wrap-distance-bottom:0;mso-position-horizontal:absolute;mso-position-horizontal-relative:text;mso-position-vertical:absolute;mso-position-vertical-relative:text;mso-height-percent:0;mso-height-relative:margin" from="398.1pt,57pt" to="398.1pt,159.85pt" o:gfxdata="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" strokecolor="black [3200]" strokeweight=".5pt">
+              <v:line w14:anchorId="70D995C0" id="Straight Connector 330" o:spid="_x0000_s1026" style="position:absolute;z-index:251812864;visibility:visible;mso-wrap-style:square;mso-height-percent:0;mso-wrap-distance-left:9pt;mso-wrap-distance-top:0;mso-wrap-distance-right:9pt;mso-wrap-distance-bottom:0;mso-position-horizontal:absolute;mso-position-horizontal-relative:text;mso-position-vertical:absolute;mso-position-vertical-relative:text;mso-height-percent:0;mso-height-relative:margin" from="398.1pt,57pt" to="398.1pt,159.85pt" o:gfxdata="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" strokecolor="black [3200]" strokeweight=".5pt">
                 <v:stroke dashstyle="dash" joinstyle="miter"/>
               </v:line>
             </w:pict>
@@ -12469,7 +12560,7 @@
           </mc:Choice>
           <mc:Fallback>
             <w:pict>
-              <v:rect id="Rectangle 335" o:spid="_x0000_s1026" style="position:absolute;margin-left:389.9pt;margin-top:57.2pt;width:14.95pt;height:17.75pt;z-index:251811840;visibility:visible;mso-wrap-style:square;mso-height-percent:0;mso-wrap-distance-left:9pt;mso-wrap-distance-top:0;mso-wrap-distance-right:9pt;mso-wrap-distance-bottom:0;mso-position-horizontal:absolute;mso-position-horizontal-relative:text;mso-position-vertical:absolute;mso-position-vertical-relative:text;mso-height-percent:0;mso-height-relative:margin;v-text-anchor:middle" o:gfxdata="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" fillcolor="black [3200]" strokecolor="black [1600]" strokeweight="1pt"/>
+              <v:rect w14:anchorId="62BA8CB7" id="Rectangle 335" o:spid="_x0000_s1026" style="position:absolute;margin-left:389.9pt;margin-top:57.2pt;width:14.95pt;height:17.75pt;z-index:251811840;visibility:visible;mso-wrap-style:square;mso-height-percent:0;mso-wrap-distance-left:9pt;mso-wrap-distance-top:0;mso-wrap-distance-right:9pt;mso-wrap-distance-bottom:0;mso-position-horizontal:absolute;mso-position-horizontal-relative:text;mso-position-vertical:absolute;mso-position-vertical-relative:text;mso-height-percent:0;mso-height-relative:margin;v-text-anchor:middle" o:gfxdata="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" fillcolor="black [3200]" strokecolor="black [1600]" strokeweight="1pt"/>
             </w:pict>
           </mc:Fallback>
         </mc:AlternateContent>
@@ -12559,7 +12650,7 @@
           </mc:Choice>
           <mc:Fallback>
             <w:pict>
-              <v:rect id="Rectangle 333" o:spid="_x0000_s1026" style="position:absolute;margin-left:96.3pt;margin-top:6.35pt;width:14.95pt;height:60.75pt;z-index:251802624;visibility:visible;mso-wrap-style:square;mso-width-percent:0;mso-height-percent:0;mso-wrap-distance-left:9pt;mso-wrap-distance-top:0;mso-wrap-distance-right:9pt;mso-wrap-distance-bottom:0;mso-position-horizontal:absolute;mso-position-horizontal-relative:text;mso-position-vertical:absolute;mso-position-vertical-relative:text;mso-width-percent:0;mso-height-percent:0;mso-width-relative:margin;mso-height-relative:margin;v-text-anchor:middle" o:gfxdata="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" fillcolor="black [3200]" strokecolor="black [1600]" strokeweight="1pt"/>
+              <v:rect w14:anchorId="0C6FEE51" id="Rectangle 333" o:spid="_x0000_s1026" style="position:absolute;margin-left:96.3pt;margin-top:6.35pt;width:14.95pt;height:60.75pt;z-index:251802624;visibility:visible;mso-wrap-style:square;mso-width-percent:0;mso-height-percent:0;mso-wrap-distance-left:9pt;mso-wrap-distance-top:0;mso-wrap-distance-right:9pt;mso-wrap-distance-bottom:0;mso-position-horizontal:absolute;mso-position-horizontal-relative:text;mso-position-vertical:absolute;mso-position-vertical-relative:text;mso-width-percent:0;mso-height-percent:0;mso-width-relative:margin;mso-height-relative:margin;v-text-anchor:middle" o:gfxdata="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" fillcolor="black [3200]" strokecolor="black [1600]" strokeweight="1pt"/>
             </w:pict>
           </mc:Fallback>
         </mc:AlternateContent>
@@ -12627,7 +12718,7 @@
           </mc:Choice>
           <mc:Fallback>
             <w:pict>
-              <v:shape id="Straight Arrow Connector 334" o:spid="_x0000_s1026" type="#_x0000_t32" style="position:absolute;margin-left:14.05pt;margin-top:4.4pt;width:82.25pt;height:0;z-index:251805696;visibility:visible;mso-wrap-style:square;mso-wrap-distance-left:9pt;mso-wrap-distance-top:0;mso-wrap-distance-right:9pt;mso-wrap-distance-bottom:0;mso-position-horizontal:absolute;mso-position-horizontal-relative:text;mso-position-vertical:absolute;mso-position-vertical-relative:text" o:gfxdata="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" strokecolor="black [3200]" strokeweight="1.5pt">
+              <v:shape w14:anchorId="06663BD7" id="Straight Arrow Connector 334" o:spid="_x0000_s1026" type="#_x0000_t32" style="position:absolute;margin-left:14.05pt;margin-top:4.4pt;width:82.25pt;height:0;z-index:251805696;visibility:visible;mso-wrap-style:square;mso-wrap-distance-left:9pt;mso-wrap-distance-top:0;mso-wrap-distance-right:9pt;mso-wrap-distance-bottom:0;mso-position-horizontal:absolute;mso-position-horizontal-relative:text;mso-position-vertical:absolute;mso-position-vertical-relative:text" o:gfxdata="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" strokecolor="black [3200]" strokeweight="1.5pt">
                 <v:stroke endarrow="open" joinstyle="miter"/>
               </v:shape>
             </w:pict>
@@ -12715,7 +12806,7 @@
           </mc:Choice>
           <mc:Fallback>
             <w:pict>
-              <v:shape id="Straight Arrow Connector 339" o:spid="_x0000_s1026" type="#_x0000_t32" style="position:absolute;margin-left:312.25pt;margin-top:8.45pt;width:1in;height:0;z-index:251813888;visibility:visible;mso-wrap-style:square;mso-width-percent:0;mso-height-percent:0;mso-wrap-distance-left:9pt;mso-wrap-distance-top:0;mso-wrap-distance-right:9pt;mso-wrap-distance-bottom:0;mso-position-horizontal:absolute;mso-position-horizontal-relative:text;mso-position-vertical:absolute;mso-position-vertical-relative:text;mso-width-percent:0;mso-height-percent:0;mso-width-relative:margin;mso-height-relative:margin" o:gfxdata="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" strokecolor="black [3200]" strokeweight="1.5pt">
+              <v:shape w14:anchorId="46ED710F" id="Straight Arrow Connector 339" o:spid="_x0000_s1026" type="#_x0000_t32" style="position:absolute;margin-left:312.25pt;margin-top:8.45pt;width:1in;height:0;z-index:251813888;visibility:visible;mso-wrap-style:square;mso-width-percent:0;mso-height-percent:0;mso-wrap-distance-left:9pt;mso-wrap-distance-top:0;mso-wrap-distance-right:9pt;mso-wrap-distance-bottom:0;mso-position-horizontal:absolute;mso-position-horizontal-relative:text;mso-position-vertical:absolute;mso-position-vertical-relative:text;mso-width-percent:0;mso-height-percent:0;mso-width-relative:margin;mso-height-relative:margin" o:gfxdata="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" strokecolor="black [3200]" strokeweight="1.5pt">
                 <v:stroke endarrow="open" joinstyle="miter"/>
               </v:shape>
             </w:pict>
@@ -12795,7 +12886,7 @@
           </mc:Choice>
           <mc:Fallback>
             <w:pict>
-              <v:rect id="Rectangle 332" o:spid="_x0000_s1026" style="position:absolute;margin-left:297.25pt;margin-top:.7pt;width:15pt;height:28.9pt;z-index:251804672;visibility:visible;mso-wrap-style:square;mso-width-percent:0;mso-height-percent:0;mso-wrap-distance-left:9pt;mso-wrap-distance-top:0;mso-wrap-distance-right:9pt;mso-wrap-distance-bottom:0;mso-position-horizontal:absolute;mso-position-horizontal-relative:text;mso-position-vertical:absolute;mso-position-vertical-relative:text;mso-width-percent:0;mso-height-percent:0;mso-width-relative:margin;mso-height-relative:margin;v-text-anchor:middle" o:gfxdata="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" fillcolor="black [3200]" strokecolor="black [1600]" strokeweight="1pt"/>
+              <v:rect w14:anchorId="276824D1" id="Rectangle 332" o:spid="_x0000_s1026" style="position:absolute;margin-left:297.25pt;margin-top:.7pt;width:15pt;height:28.9pt;z-index:251804672;visibility:visible;mso-wrap-style:square;mso-width-percent:0;mso-height-percent:0;mso-wrap-distance-left:9pt;mso-wrap-distance-top:0;mso-wrap-distance-right:9pt;mso-wrap-distance-bottom:0;mso-position-horizontal:absolute;mso-position-horizontal-relative:text;mso-position-vertical:absolute;mso-position-vertical-relative:text;mso-width-percent:0;mso-height-percent:0;mso-width-relative:margin;mso-height-relative:margin;v-text-anchor:middle" o:gfxdata="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" fillcolor="black [3200]" strokecolor="black [1600]" strokeweight="1pt"/>
             </w:pict>
           </mc:Fallback>
         </mc:AlternateContent>
@@ -12869,7 +12960,7 @@
           </mc:Choice>
           <mc:Fallback>
             <w:pict>
-              <v:shape id="Straight Arrow Connector 336" o:spid="_x0000_s1026" type="#_x0000_t32" style="position:absolute;margin-left:218.8pt;margin-top:11.9pt;width:78.5pt;height:0;z-index:251807744;visibility:visible;mso-wrap-style:square;mso-width-percent:0;mso-height-percent:0;mso-wrap-distance-left:9pt;mso-wrap-distance-top:0;mso-wrap-distance-right:9pt;mso-wrap-distance-bottom:0;mso-position-horizontal:absolute;mso-position-horizontal-relative:text;mso-position-vertical:absolute;mso-position-vertical-relative:text;mso-width-percent:0;mso-height-percent:0;mso-width-relative:margin;mso-height-relative:margin" o:gfxdata="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" strokecolor="black [3200]" strokeweight="1.5pt">
+              <v:shape w14:anchorId="65E4C7AB" id="Straight Arrow Connector 336" o:spid="_x0000_s1026" type="#_x0000_t32" style="position:absolute;margin-left:218.8pt;margin-top:11.9pt;width:78.5pt;height:0;z-index:251807744;visibility:visible;mso-wrap-style:square;mso-width-percent:0;mso-height-percent:0;mso-wrap-distance-left:9pt;mso-wrap-distance-top:0;mso-wrap-distance-right:9pt;mso-wrap-distance-bottom:0;mso-position-horizontal:absolute;mso-position-horizontal-relative:text;mso-position-vertical:absolute;mso-position-vertical-relative:text;mso-width-percent:0;mso-height-percent:0;mso-width-relative:margin;mso-height-relative:margin" o:gfxdata="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" strokecolor="black [3200]" strokeweight="1.5pt">
                 <v:stroke endarrow="open" joinstyle="miter"/>
               </v:shape>
             </w:pict>
@@ -12949,7 +13040,7 @@
           </mc:Choice>
           <mc:Fallback>
             <w:pict>
-              <v:rect id="Rectangle 337" o:spid="_x0000_s1026" style="position:absolute;margin-left:203.8pt;margin-top:.1pt;width:14.95pt;height:32.7pt;z-index:251801600;visibility:visible;mso-wrap-style:square;mso-width-percent:0;mso-height-percent:0;mso-wrap-distance-left:9pt;mso-wrap-distance-top:0;mso-wrap-distance-right:9pt;mso-wrap-distance-bottom:0;mso-position-horizontal:absolute;mso-position-horizontal-relative:text;mso-position-vertical:absolute;mso-position-vertical-relative:text;mso-width-percent:0;mso-height-percent:0;mso-width-relative:margin;mso-height-relative:margin;v-text-anchor:middle" o:gfxdata="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" fillcolor="black [3200]" strokecolor="black [1600]" strokeweight="1pt"/>
+              <v:rect w14:anchorId="149632A1" id="Rectangle 337" o:spid="_x0000_s1026" style="position:absolute;margin-left:203.8pt;margin-top:.1pt;width:14.95pt;height:32.7pt;z-index:251801600;visibility:visible;mso-wrap-style:square;mso-width-percent:0;mso-height-percent:0;mso-wrap-distance-left:9pt;mso-wrap-distance-top:0;mso-wrap-distance-right:9pt;mso-wrap-distance-bottom:0;mso-position-horizontal:absolute;mso-position-horizontal-relative:text;mso-position-vertical:absolute;mso-position-vertical-relative:text;mso-width-percent:0;mso-height-percent:0;mso-width-relative:margin;mso-height-relative:margin;v-text-anchor:middle" o:gfxdata="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" fillcolor="black [3200]" strokecolor="black [1600]" strokeweight="1pt"/>
             </w:pict>
           </mc:Fallback>
         </mc:AlternateContent>
@@ -13020,7 +13111,7 @@
           </mc:Choice>
           <mc:Fallback>
             <w:pict>
-              <v:shape id="Straight Arrow Connector 338" o:spid="_x0000_s1026" type="#_x0000_t32" style="position:absolute;margin-left:108.45pt;margin-top:.6pt;width:95.4pt;height:0;z-index:251806720;visibility:visible;mso-wrap-style:square;mso-width-percent:0;mso-wrap-distance-left:9pt;mso-wrap-distance-top:0;mso-wrap-distance-right:9pt;mso-wrap-distance-bottom:0;mso-position-horizontal:absolute;mso-position-horizontal-relative:text;mso-position-vertical:absolute;mso-position-vertical-relative:text;mso-width-percent:0;mso-width-relative:margin" o:gfxdata="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" strokecolor="black [3200]" strokeweight="1.5pt">
+              <v:shape w14:anchorId="5AEF8F90" id="Straight Arrow Connector 338" o:spid="_x0000_s1026" type="#_x0000_t32" style="position:absolute;margin-left:108.45pt;margin-top:.6pt;width:95.4pt;height:0;z-index:251806720;visibility:visible;mso-wrap-style:square;mso-width-percent:0;mso-wrap-distance-left:9pt;mso-wrap-distance-top:0;mso-wrap-distance-right:9pt;mso-wrap-distance-bottom:0;mso-position-horizontal:absolute;mso-position-horizontal-relative:text;mso-position-vertical:absolute;mso-position-vertical-relative:text;mso-width-percent:0;mso-width-relative:margin" o:gfxdata="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" strokecolor="black [3200]" strokeweight="1.5pt">
                 <v:stroke endarrow="open" joinstyle="miter"/>
               </v:shape>
             </w:pict>
@@ -13240,7 +13331,7 @@
           </mc:Choice>
           <mc:Fallback>
             <w:pict>
-              <v:rect id="Rectangle 340" o:spid="_x0000_s1072" style="position:absolute;margin-left:308.55pt;margin-top:11.5pt;width:71.05pt;height:35.5pt;z-index:251819008;visibility:visible;mso-wrap-style:square;mso-width-percent:0;mso-height-percent:0;mso-wrap-distance-left:9pt;mso-wrap-distance-top:0;mso-wrap-distance-right:9pt;mso-wrap-distance-bottom:0;mso-position-horizontal:absolute;mso-position-horizontal-relative:text;mso-position-vertical:absolute;mso-position-vertical-relative:text;mso-width-percent:0;mso-height-percent:0;mso-width-relative:margin;mso-height-relative:margin;v-text-anchor:middle" o:gfxdata="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" fillcolor="white [3201]" strokecolor="black [3200]" strokeweight="1pt">
+              <v:rect w14:anchorId="33D3FE04" id="Rectangle 340" o:spid="_x0000_s1072" style="position:absolute;margin-left:308.55pt;margin-top:11.5pt;width:71.05pt;height:35.5pt;z-index:251819008;visibility:visible;mso-wrap-style:square;mso-width-percent:0;mso-height-percent:0;mso-wrap-distance-left:9pt;mso-wrap-distance-top:0;mso-wrap-distance-right:9pt;mso-wrap-distance-bottom:0;mso-position-horizontal:absolute;mso-position-horizontal-relative:text;mso-position-vertical:absolute;mso-position-vertical-relative:text;mso-width-percent:0;mso-height-percent:0;mso-width-relative:margin;mso-height-relative:margin;v-text-anchor:middle" o:gfxdata="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" fillcolor="white [3201]" strokecolor="black [3200]" strokeweight="1pt">
                 <v:textbox>
                   <w:txbxContent>
                     <w:p>
@@ -13340,15 +13431,12 @@
           </mc:Choice>
           <mc:Fallback>
             <w:pict>
-              <v:rect id="Rectangle 341" o:spid="_x0000_s1073" style="position:absolute;margin-left:166.45pt;margin-top:12.4pt;width:90.7pt;height:31.75pt;z-index:251817984;visibility:visible;mso-wrap-style:square;mso-width-percent:0;mso-height-percent:0;mso-wrap-distance-left:9pt;mso-wrap-distance-top:0;mso-wrap-distance-right:9pt;mso-wrap-distance-bottom:0;mso-position-horizontal:absolute;mso-position-horizontal-relative:text;mso-position-vertical:absolute;mso-position-vertical-relative:text;mso-width-percent:0;mso-height-percent:0;mso-width-relative:margin;mso-height-relative:margin;v-text-anchor:middle" o:gfxdata="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" fillcolor="white [3201]" strokecolor="black [3200]" strokeweight="1pt">
+              <v:rect w14:anchorId="21FFDB33" id="Rectangle 341" o:spid="_x0000_s1073" style="position:absolute;margin-left:166.45pt;margin-top:12.4pt;width:90.7pt;height:31.75pt;z-index:251817984;visibility:visible;mso-wrap-style:square;mso-width-percent:0;mso-height-percent:0;mso-wrap-distance-left:9pt;mso-wrap-distance-top:0;mso-wrap-distance-right:9pt;mso-wrap-distance-bottom:0;mso-position-horizontal:absolute;mso-position-horizontal-relative:text;mso-position-vertical:absolute;mso-position-vertical-relative:text;mso-width-percent:0;mso-height-percent:0;mso-width-relative:margin;mso-height-relative:margin;v-text-anchor:middle" o:gfxdata="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" fillcolor="white [3201]" strokecolor="black [3200]" strokeweight="1pt">
                 <v:textbox>
                   <w:txbxContent>
                     <w:p>
                       <w:r>
-                        <w:t xml:space="preserve">Select </w:t>
-                      </w:r>
-                      <w:r>
-                        <w:t>Bookmark</w:t>
+                        <w:t>Select Bookmark</w:t>
                       </w:r>
                     </w:p>
                   </w:txbxContent>
@@ -13438,7 +13526,7 @@
           </mc:Choice>
           <mc:Fallback>
             <w:pict>
-              <v:rect id="Rectangle 342" o:spid="_x0000_s1074" style="position:absolute;margin-left:-29.9pt;margin-top:16.65pt;width:81.35pt;height:27.05pt;z-index:251823104;visibility:visible;mso-wrap-style:square;mso-width-percent:0;mso-height-percent:0;mso-wrap-distance-left:9pt;mso-wrap-distance-top:0;mso-wrap-distance-right:9pt;mso-wrap-distance-bottom:0;mso-position-horizontal:absolute;mso-position-horizontal-relative:text;mso-position-vertical:absolute;mso-position-vertical-relative:text;mso-width-percent:0;mso-height-percent:0;mso-width-relative:margin;mso-height-relative:margin;v-text-anchor:middle" o:gfxdata="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" fillcolor="white [3201]" strokecolor="black [3200]" strokeweight="1pt">
+              <v:rect w14:anchorId="73F00D90" id="Rectangle 342" o:spid="_x0000_s1074" style="position:absolute;margin-left:-29.9pt;margin-top:16.65pt;width:81.35pt;height:27.05pt;z-index:251823104;visibility:visible;mso-wrap-style:square;mso-width-percent:0;mso-height-percent:0;mso-wrap-distance-left:9pt;mso-wrap-distance-top:0;mso-wrap-distance-right:9pt;mso-wrap-distance-bottom:0;mso-position-horizontal:absolute;mso-position-horizontal-relative:text;mso-position-vertical:absolute;mso-position-vertical-relative:text;mso-width-percent:0;mso-height-percent:0;mso-width-relative:margin;mso-height-relative:margin;v-text-anchor:middle" o:gfxdata="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" fillcolor="white [3201]" strokecolor="black [3200]" strokeweight="1pt">
                 <v:textbox>
                   <w:txbxContent>
                     <w:p>
@@ -13530,7 +13618,7 @@
           </mc:Choice>
           <mc:Fallback>
             <w:pict>
-              <v:rect id="Rectangle 343" o:spid="_x0000_s1075" style="position:absolute;margin-left:66.4pt;margin-top:12.95pt;width:77.6pt;height:34.55pt;z-index:251816960;visibility:visible;mso-wrap-style:square;mso-height-percent:0;mso-wrap-distance-left:9pt;mso-wrap-distance-top:0;mso-wrap-distance-right:9pt;mso-wrap-distance-bottom:0;mso-position-horizontal:absolute;mso-position-horizontal-relative:text;mso-position-vertical:absolute;mso-position-vertical-relative:text;mso-height-percent:0;mso-height-relative:margin;v-text-anchor:middle" o:gfxdata="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" fillcolor="white [3201]" strokecolor="black [3200]" strokeweight="1pt">
+              <v:rect w14:anchorId="0DA1885B" id="Rectangle 343" o:spid="_x0000_s1075" style="position:absolute;margin-left:66.4pt;margin-top:12.95pt;width:77.6pt;height:34.55pt;z-index:251816960;visibility:visible;mso-wrap-style:square;mso-height-percent:0;mso-wrap-distance-left:9pt;mso-wrap-distance-top:0;mso-wrap-distance-right:9pt;mso-wrap-distance-bottom:0;mso-position-horizontal:absolute;mso-position-horizontal-relative:text;mso-position-vertical:absolute;mso-position-vertical-relative:text;mso-height-percent:0;mso-height-relative:margin;v-text-anchor:middle" o:gfxdata="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" fillcolor="white [3201]" strokecolor="black [3200]" strokeweight="1pt">
                 <v:textbox>
                   <w:txbxContent>
                     <w:p>
@@ -13623,7 +13711,7 @@
           </mc:Choice>
           <mc:Fallback>
             <w:pict>
-              <v:line id="Straight Connector 344" o:spid="_x0000_s1026" style="position:absolute;flip:x;z-index:251828224;visibility:visible;mso-wrap-style:square;mso-height-percent:0;mso-wrap-distance-left:9pt;mso-wrap-distance-top:0;mso-wrap-distance-right:9pt;mso-wrap-distance-bottom:0;mso-position-horizontal:absolute;mso-position-horizontal-relative:text;mso-position-vertical:absolute;mso-position-vertical-relative:text;mso-height-percent:0;mso-height-relative:margin" from="337.55pt,18pt" to="337.55pt,174.15pt" o:gfxdata="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" strokecolor="black [3200]" strokeweight=".5pt">
+              <v:line w14:anchorId="560FBFCC" id="Straight Connector 344" o:spid="_x0000_s1026" style="position:absolute;flip:x;z-index:251828224;visibility:visible;mso-wrap-style:square;mso-height-percent:0;mso-wrap-distance-left:9pt;mso-wrap-distance-top:0;mso-wrap-distance-right:9pt;mso-wrap-distance-bottom:0;mso-position-horizontal:absolute;mso-position-horizontal-relative:text;mso-position-vertical:absolute;mso-position-vertical-relative:text;mso-height-percent:0;mso-height-relative:margin" from="337.55pt,18pt" to="337.55pt,174.15pt" o:gfxdata="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" strokecolor="black [3200]" strokeweight=".5pt">
                 <v:stroke dashstyle="dash" joinstyle="miter"/>
               </v:line>
             </w:pict>
@@ -13696,7 +13784,7 @@
           </mc:Choice>
           <mc:Fallback>
             <w:pict>
-              <v:line id="Straight Connector 345" o:spid="_x0000_s1026" style="position:absolute;z-index:251829248;visibility:visible;mso-wrap-style:square;mso-height-percent:0;mso-wrap-distance-left:9pt;mso-wrap-distance-top:0;mso-wrap-distance-right:9pt;mso-wrap-distance-bottom:0;mso-position-horizontal:absolute;mso-position-horizontal-relative:text;mso-position-vertical:absolute;mso-position-vertical-relative:text;mso-height-percent:0;mso-height-relative:margin" from="212.25pt,19.9pt" to="212.25pt,191.95pt" o:gfxdata="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" strokecolor="black [3200]" strokeweight=".5pt">
+              <v:line w14:anchorId="003BAD1A" id="Straight Connector 345" o:spid="_x0000_s1026" style="position:absolute;z-index:251829248;visibility:visible;mso-wrap-style:square;mso-height-percent:0;mso-wrap-distance-left:9pt;mso-wrap-distance-top:0;mso-wrap-distance-right:9pt;mso-wrap-distance-bottom:0;mso-position-horizontal:absolute;mso-position-horizontal-relative:text;mso-position-vertical:absolute;mso-position-vertical-relative:text;mso-height-percent:0;mso-height-relative:margin" from="212.25pt,19.9pt" to="212.25pt,191.95pt" o:gfxdata="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" strokecolor="black [3200]" strokeweight=".5pt">
                 <v:stroke dashstyle="dash" joinstyle="miter"/>
               </v:line>
             </w:pict>
@@ -13773,7 +13861,7 @@
           </mc:Choice>
           <mc:Fallback>
             <w:pict>
-              <v:rect id="Rectangle 346" o:spid="_x0000_s1026" style="position:absolute;margin-left:-.95pt;margin-top:16.15pt;width:14.95pt;height:265.55pt;z-index:251820032;visibility:visible;mso-wrap-style:square;mso-height-percent:0;mso-wrap-distance-left:9pt;mso-wrap-distance-top:0;mso-wrap-distance-right:9pt;mso-wrap-distance-bottom:0;mso-position-horizontal:absolute;mso-position-horizontal-relative:text;mso-position-vertical:absolute;mso-position-vertical-relative:text;mso-height-percent:0;mso-height-relative:margin;v-text-anchor:middle" o:gfxdata="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" fillcolor="black [3200]" strokecolor="black [1600]" strokeweight="1pt"/>
+              <v:rect w14:anchorId="67EBCBD3" id="Rectangle 346" o:spid="_x0000_s1026" style="position:absolute;margin-left:-.95pt;margin-top:16.15pt;width:14.95pt;height:265.55pt;z-index:251820032;visibility:visible;mso-wrap-style:square;mso-height-percent:0;mso-wrap-distance-left:9pt;mso-wrap-distance-top:0;mso-wrap-distance-right:9pt;mso-wrap-distance-bottom:0;mso-position-horizontal:absolute;mso-position-horizontal-relative:text;mso-position-vertical:absolute;mso-position-vertical-relative:text;mso-height-percent:0;mso-height-relative:margin;v-text-anchor:middle" o:gfxdata="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" fillcolor="black [3200]" strokecolor="black [1600]" strokeweight="1pt"/>
             </w:pict>
           </mc:Fallback>
         </mc:AlternateContent>
@@ -13844,7 +13932,7 @@
           </mc:Choice>
           <mc:Fallback>
             <w:pict>
-              <v:line id="Straight Connector 347" o:spid="_x0000_s1026" style="position:absolute;z-index:251815936;visibility:visible;mso-wrap-style:square;mso-height-percent:0;mso-wrap-distance-left:9pt;mso-wrap-distance-top:0;mso-wrap-distance-right:9pt;mso-wrap-distance-bottom:0;mso-position-horizontal:absolute;mso-position-horizontal-relative:text;mso-position-vertical:absolute;mso-position-vertical-relative:text;mso-height-percent:0;mso-height-relative:margin" from="103.75pt,19.25pt" to="103.75pt,272.6pt" o:gfxdata="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" strokecolor="black [3200]" strokeweight=".5pt">
+              <v:line w14:anchorId="667D93A0" id="Straight Connector 347" o:spid="_x0000_s1026" style="position:absolute;z-index:251815936;visibility:visible;mso-wrap-style:square;mso-height-percent:0;mso-wrap-distance-left:9pt;mso-wrap-distance-top:0;mso-wrap-distance-right:9pt;mso-wrap-distance-bottom:0;mso-position-horizontal:absolute;mso-position-horizontal-relative:text;mso-position-vertical:absolute;mso-position-vertical-relative:text;mso-height-percent:0;mso-height-relative:margin" from="103.75pt,19.25pt" to="103.75pt,272.6pt" o:gfxdata="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" strokecolor="black [3200]" strokeweight=".5pt">
                 <v:stroke dashstyle="dash" joinstyle="miter"/>
               </v:line>
             </w:pict>
@@ -13941,7 +14029,7 @@
           </mc:Choice>
           <mc:Fallback>
             <w:pict>
-              <v:line id="Straight Connector 348" o:spid="_x0000_s1026" style="position:absolute;z-index:251832320;visibility:visible;mso-wrap-style:square;mso-height-percent:0;mso-wrap-distance-left:9pt;mso-wrap-distance-top:0;mso-wrap-distance-right:9pt;mso-wrap-distance-bottom:0;mso-position-horizontal:absolute;mso-position-horizontal-relative:text;mso-position-vertical:absolute;mso-position-vertical-relative:text;mso-height-percent:0;mso-height-relative:margin" from="424.3pt,49.5pt" to="424.3pt,152.35pt" o:gfxdata="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" strokecolor="black [3200]" strokeweight=".5pt">
+              <v:line w14:anchorId="75E1691E" id="Straight Connector 348" o:spid="_x0000_s1026" style="position:absolute;z-index:251832320;visibility:visible;mso-wrap-style:square;mso-height-percent:0;mso-wrap-distance-left:9pt;mso-wrap-distance-top:0;mso-wrap-distance-right:9pt;mso-wrap-distance-bottom:0;mso-position-horizontal:absolute;mso-position-horizontal-relative:text;mso-position-vertical:absolute;mso-position-vertical-relative:text;mso-height-percent:0;mso-height-relative:margin" from="424.3pt,49.5pt" to="424.3pt,152.35pt" o:gfxdata="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" strokecolor="black [3200]" strokeweight=".5pt">
                 <v:stroke dashstyle="dash" joinstyle="miter"/>
               </v:line>
             </w:pict>
@@ -14028,15 +14116,12 @@
           </mc:Choice>
           <mc:Fallback>
             <w:pict>
-              <v:rect id="Rectangle 349" o:spid="_x0000_s1076" style="position:absolute;margin-left:387.05pt;margin-top:9.45pt;width:78.5pt;height:40.2pt;z-index:251830272;visibility:visible;mso-wrap-style:square;mso-width-percent:0;mso-height-percent:0;mso-wrap-distance-left:9pt;mso-wrap-distance-top:0;mso-wrap-distance-right:9pt;mso-wrap-distance-bottom:0;mso-position-horizontal:absolute;mso-position-horizontal-relative:text;mso-position-vertical:absolute;mso-position-vertical-relative:text;mso-width-percent:0;mso-height-percent:0;mso-width-relative:margin;mso-height-relative:margin;v-text-anchor:middle" o:gfxdata="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" fillcolor="white [3201]" strokecolor="black [3200]" strokeweight="1pt">
+              <v:rect w14:anchorId="154E19BF" id="Rectangle 349" o:spid="_x0000_s1076" style="position:absolute;margin-left:387.05pt;margin-top:9.45pt;width:78.5pt;height:40.2pt;z-index:251830272;visibility:visible;mso-wrap-style:square;mso-width-percent:0;mso-height-percent:0;mso-wrap-distance-left:9pt;mso-wrap-distance-top:0;mso-wrap-distance-right:9pt;mso-wrap-distance-bottom:0;mso-position-horizontal:absolute;mso-position-horizontal-relative:text;mso-position-vertical:absolute;mso-position-vertical-relative:text;mso-width-percent:0;mso-height-percent:0;mso-width-relative:margin;mso-height-relative:margin;v-text-anchor:middle" o:gfxdata="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" fillcolor="white [3201]" strokecolor="black [3200]" strokeweight="1pt">
                 <v:textbox>
                   <w:txbxContent>
                     <w:p>
                       <w:r>
-                        <w:t xml:space="preserve">Bookmark </w:t>
-                      </w:r>
-                      <w:r>
-                        <w:t>edited</w:t>
+                        <w:t>Bookmark edited</w:t>
                       </w:r>
                     </w:p>
                   </w:txbxContent>
@@ -14116,7 +14201,7 @@
           </mc:Choice>
           <mc:Fallback>
             <w:pict>
-              <v:rect id="Rectangle 350" o:spid="_x0000_s1026" style="position:absolute;margin-left:330.95pt;margin-top:16.05pt;width:14.95pt;height:62.65pt;z-index:251824128;visibility:visible;mso-wrap-style:square;mso-height-percent:0;mso-wrap-distance-left:9pt;mso-wrap-distance-top:0;mso-wrap-distance-right:9pt;mso-wrap-distance-bottom:0;mso-position-horizontal:absolute;mso-position-horizontal-relative:text;mso-position-vertical:absolute;mso-position-vertical-relative:text;mso-height-percent:0;mso-height-relative:margin;v-text-anchor:middle" o:gfxdata="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" fillcolor="black [3200]" strokecolor="black [1600]" strokeweight="1pt"/>
+              <v:rect w14:anchorId="00547390" id="Rectangle 350" o:spid="_x0000_s1026" style="position:absolute;margin-left:330.95pt;margin-top:16.05pt;width:14.95pt;height:62.65pt;z-index:251824128;visibility:visible;mso-wrap-style:square;mso-height-percent:0;mso-wrap-distance-left:9pt;mso-wrap-distance-top:0;mso-wrap-distance-right:9pt;mso-wrap-distance-bottom:0;mso-position-horizontal:absolute;mso-position-horizontal-relative:text;mso-position-vertical:absolute;mso-position-vertical-relative:text;mso-height-percent:0;mso-height-relative:margin;v-text-anchor:middle" o:gfxdata="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" fillcolor="black [3200]" strokecolor="black [1600]" strokeweight="1pt"/>
             </w:pict>
           </mc:Fallback>
         </mc:AlternateContent>
@@ -14194,7 +14279,7 @@
           </mc:Choice>
           <mc:Fallback>
             <w:pict>
-              <v:rect id="Rectangle 351" o:spid="_x0000_s1026" style="position:absolute;margin-left:96.3pt;margin-top:6.7pt;width:14.95pt;height:90.7pt;z-index:251822080;visibility:visible;mso-wrap-style:square;mso-width-percent:0;mso-height-percent:0;mso-wrap-distance-left:9pt;mso-wrap-distance-top:0;mso-wrap-distance-right:9pt;mso-wrap-distance-bottom:0;mso-position-horizontal:absolute;mso-position-horizontal-relative:text;mso-position-vertical:absolute;mso-position-vertical-relative:text;mso-width-percent:0;mso-height-percent:0;mso-width-relative:margin;mso-height-relative:margin;v-text-anchor:middle" o:gfxdata="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" fillcolor="black [3200]" strokecolor="black [1600]" strokeweight="1pt"/>
+              <v:rect w14:anchorId="208D6D7B" id="Rectangle 351" o:spid="_x0000_s1026" style="position:absolute;margin-left:96.3pt;margin-top:6.7pt;width:14.95pt;height:90.7pt;z-index:251822080;visibility:visible;mso-wrap-style:square;mso-width-percent:0;mso-height-percent:0;mso-wrap-distance-left:9pt;mso-wrap-distance-top:0;mso-wrap-distance-right:9pt;mso-wrap-distance-bottom:0;mso-position-horizontal:absolute;mso-position-horizontal-relative:text;mso-position-vertical:absolute;mso-position-vertical-relative:text;mso-width-percent:0;mso-height-percent:0;mso-width-relative:margin;mso-height-relative:margin;v-text-anchor:middle" o:gfxdata="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" fillcolor="black [3200]" strokecolor="black [1600]" strokeweight="1pt"/>
             </w:pict>
           </mc:Fallback>
         </mc:AlternateContent>
@@ -14262,7 +14347,7 @@
           </mc:Choice>
           <mc:Fallback>
             <w:pict>
-              <v:shape id="Straight Arrow Connector 352" o:spid="_x0000_s1026" type="#_x0000_t32" style="position:absolute;margin-left:14.05pt;margin-top:4.4pt;width:82.25pt;height:0;z-index:251825152;visibility:visible;mso-wrap-style:square;mso-wrap-distance-left:9pt;mso-wrap-distance-top:0;mso-wrap-distance-right:9pt;mso-wrap-distance-bottom:0;mso-position-horizontal:absolute;mso-position-horizontal-relative:text;mso-position-vertical:absolute;mso-position-vertical-relative:text" o:gfxdata="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" strokecolor="black [3200]" strokeweight="1.5pt">
+              <v:shape w14:anchorId="5689B648" id="Straight Arrow Connector 352" o:spid="_x0000_s1026" type="#_x0000_t32" style="position:absolute;margin-left:14.05pt;margin-top:4.4pt;width:82.25pt;height:0;z-index:251825152;visibility:visible;mso-wrap-style:square;mso-wrap-distance-left:9pt;mso-wrap-distance-top:0;mso-wrap-distance-right:9pt;mso-wrap-distance-bottom:0;mso-position-horizontal:absolute;mso-position-horizontal-relative:text;mso-position-vertical:absolute;mso-position-vertical-relative:text" o:gfxdata="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" strokecolor="black [3200]" strokeweight="1.5pt">
                 <v:stroke endarrow="open" joinstyle="miter"/>
               </v:shape>
             </w:pict>
@@ -14351,7 +14436,7 @@
           </mc:Choice>
           <mc:Fallback>
             <w:pict>
-              <v:rect id="Rectangle 353" o:spid="_x0000_s1026" style="position:absolute;margin-left:416.1pt;margin-top:21.6pt;width:14.95pt;height:17.75pt;z-index:251831296;visibility:visible;mso-wrap-style:square;mso-height-percent:0;mso-wrap-distance-left:9pt;mso-wrap-distance-top:0;mso-wrap-distance-right:9pt;mso-wrap-distance-bottom:0;mso-position-horizontal:absolute;mso-position-horizontal-relative:text;mso-position-vertical:absolute;mso-position-vertical-relative:text;mso-height-percent:0;mso-height-relative:margin;v-text-anchor:middle" o:gfxdata="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" fillcolor="black [3200]" strokecolor="black [1600]" strokeweight="1pt"/>
+              <v:rect w14:anchorId="0FE7075D" id="Rectangle 353" o:spid="_x0000_s1026" style="position:absolute;margin-left:416.1pt;margin-top:21.6pt;width:14.95pt;height:17.75pt;z-index:251831296;visibility:visible;mso-wrap-style:square;mso-height-percent:0;mso-wrap-distance-left:9pt;mso-wrap-distance-top:0;mso-wrap-distance-right:9pt;mso-wrap-distance-bottom:0;mso-position-horizontal:absolute;mso-position-horizontal-relative:text;mso-position-vertical:absolute;mso-position-vertical-relative:text;mso-height-percent:0;mso-height-relative:margin;v-text-anchor:middle" o:gfxdata="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" fillcolor="black [3200]" strokecolor="black [1600]" strokeweight="1pt"/>
             </w:pict>
           </mc:Fallback>
         </mc:AlternateContent>
@@ -14425,7 +14510,7 @@
           </mc:Choice>
           <mc:Fallback>
             <w:pict>
-              <v:shape id="Straight Arrow Connector 354" o:spid="_x0000_s1026" type="#_x0000_t32" style="position:absolute;margin-left:218.8pt;margin-top:12.3pt;width:112.2pt;height:0;z-index:251827200;visibility:visible;mso-wrap-style:square;mso-width-percent:0;mso-height-percent:0;mso-wrap-distance-left:9pt;mso-wrap-distance-top:0;mso-wrap-distance-right:9pt;mso-wrap-distance-bottom:0;mso-position-horizontal:absolute;mso-position-horizontal-relative:text;mso-position-vertical:absolute;mso-position-vertical-relative:text;mso-width-percent:0;mso-height-percent:0;mso-width-relative:margin;mso-height-relative:margin" o:gfxdata="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" strokecolor="black [3200]" strokeweight="1.5pt">
+              <v:shape w14:anchorId="5055B3E6" id="Straight Arrow Connector 354" o:spid="_x0000_s1026" type="#_x0000_t32" style="position:absolute;margin-left:218.8pt;margin-top:12.3pt;width:112.2pt;height:0;z-index:251827200;visibility:visible;mso-wrap-style:square;mso-width-percent:0;mso-height-percent:0;mso-wrap-distance-left:9pt;mso-wrap-distance-top:0;mso-wrap-distance-right:9pt;mso-wrap-distance-bottom:0;mso-position-horizontal:absolute;mso-position-horizontal-relative:text;mso-position-vertical:absolute;mso-position-vertical-relative:text;mso-width-percent:0;mso-height-percent:0;mso-width-relative:margin;mso-height-relative:margin" o:gfxdata="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" strokecolor="black [3200]" strokeweight="1.5pt">
                 <v:stroke endarrow="open" joinstyle="miter"/>
               </v:shape>
             </w:pict>
@@ -14505,7 +14590,7 @@
           </mc:Choice>
           <mc:Fallback>
             <w:pict>
-              <v:rect id="Rectangle 355" o:spid="_x0000_s1026" style="position:absolute;margin-left:203.8pt;margin-top:.1pt;width:14.95pt;height:32.7pt;z-index:251821056;visibility:visible;mso-wrap-style:square;mso-width-percent:0;mso-height-percent:0;mso-wrap-distance-left:9pt;mso-wrap-distance-top:0;mso-wrap-distance-right:9pt;mso-wrap-distance-bottom:0;mso-position-horizontal:absolute;mso-position-horizontal-relative:text;mso-position-vertical:absolute;mso-position-vertical-relative:text;mso-width-percent:0;mso-height-percent:0;mso-width-relative:margin;mso-height-relative:margin;v-text-anchor:middle" o:gfxdata="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" fillcolor="black [3200]" strokecolor="black [1600]" strokeweight="1pt"/>
+              <v:rect w14:anchorId="14C3F4DB" id="Rectangle 355" o:spid="_x0000_s1026" style="position:absolute;margin-left:203.8pt;margin-top:.1pt;width:14.95pt;height:32.7pt;z-index:251821056;visibility:visible;mso-wrap-style:square;mso-width-percent:0;mso-height-percent:0;mso-wrap-distance-left:9pt;mso-wrap-distance-top:0;mso-wrap-distance-right:9pt;mso-wrap-distance-bottom:0;mso-position-horizontal:absolute;mso-position-horizontal-relative:text;mso-position-vertical:absolute;mso-position-vertical-relative:text;mso-width-percent:0;mso-height-percent:0;mso-width-relative:margin;mso-height-relative:margin;v-text-anchor:middle" o:gfxdata="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" fillcolor="black [3200]" strokecolor="black [1600]" strokeweight="1pt"/>
             </w:pict>
           </mc:Fallback>
         </mc:AlternateContent>
@@ -14576,7 +14661,7 @@
           </mc:Choice>
           <mc:Fallback>
             <w:pict>
-              <v:shape id="Straight Arrow Connector 356" o:spid="_x0000_s1026" type="#_x0000_t32" style="position:absolute;margin-left:108.45pt;margin-top:.6pt;width:95.4pt;height:0;z-index:251826176;visibility:visible;mso-wrap-style:square;mso-width-percent:0;mso-wrap-distance-left:9pt;mso-wrap-distance-top:0;mso-wrap-distance-right:9pt;mso-wrap-distance-bottom:0;mso-position-horizontal:absolute;mso-position-horizontal-relative:text;mso-position-vertical:absolute;mso-position-vertical-relative:text;mso-width-percent:0;mso-width-relative:margin" o:gfxdata="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" strokecolor="black [3200]" strokeweight="1.5pt">
+              <v:shape w14:anchorId="122885FC" id="Straight Arrow Connector 356" o:spid="_x0000_s1026" type="#_x0000_t32" style="position:absolute;margin-left:108.45pt;margin-top:.6pt;width:95.4pt;height:0;z-index:251826176;visibility:visible;mso-wrap-style:square;mso-width-percent:0;mso-wrap-distance-left:9pt;mso-wrap-distance-top:0;mso-wrap-distance-right:9pt;mso-wrap-distance-bottom:0;mso-position-horizontal:absolute;mso-position-horizontal-relative:text;mso-position-vertical:absolute;mso-position-vertical-relative:text;mso-width-percent:0;mso-width-relative:margin" o:gfxdata="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" strokecolor="black [3200]" strokeweight="1.5pt">
                 <v:stroke endarrow="open" joinstyle="miter"/>
               </v:shape>
             </w:pict>
@@ -14664,7 +14749,7 @@
           </mc:Choice>
           <mc:Fallback>
             <w:pict>
-              <v:shape id="Straight Arrow Connector 357" o:spid="_x0000_s1026" type="#_x0000_t32" style="position:absolute;margin-left:344.1pt;margin-top:3.8pt;width:1in;height:0;z-index:251833344;visibility:visible;mso-wrap-style:square;mso-width-percent:0;mso-height-percent:0;mso-wrap-distance-left:9pt;mso-wrap-distance-top:0;mso-wrap-distance-right:9pt;mso-wrap-distance-bottom:0;mso-position-horizontal:absolute;mso-position-horizontal-relative:text;mso-position-vertical:absolute;mso-position-vertical-relative:text;mso-width-percent:0;mso-height-percent:0;mso-width-relative:margin;mso-height-relative:margin" o:gfxdata="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" strokecolor="black [3200]" strokeweight="1.5pt">
+              <v:shape w14:anchorId="159317CD" id="Straight Arrow Connector 357" o:spid="_x0000_s1026" type="#_x0000_t32" style="position:absolute;margin-left:344.1pt;margin-top:3.8pt;width:1in;height:0;z-index:251833344;visibility:visible;mso-wrap-style:square;mso-width-percent:0;mso-height-percent:0;mso-wrap-distance-left:9pt;mso-wrap-distance-top:0;mso-wrap-distance-right:9pt;mso-wrap-distance-bottom:0;mso-position-horizontal:absolute;mso-position-horizontal-relative:text;mso-position-vertical:absolute;mso-position-vertical-relative:text;mso-width-percent:0;mso-height-percent:0;mso-width-relative:margin;mso-height-relative:margin" o:gfxdata="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" strokecolor="black [3200]" strokeweight="1.5pt">
                 <v:stroke endarrow="open" joinstyle="miter"/>
               </v:shape>
             </w:pict>
@@ -14838,7 +14923,7 @@
           </mc:Choice>
           <mc:Fallback>
             <w:pict>
-              <v:shapetype id="_x0000_t120" coordsize="21600,21600" o:spt="120" path="m10800,qx,10800,10800,21600,21600,10800,10800,xe">
+              <v:shapetype w14:anchorId="292E4427" id="_x0000_t120" coordsize="21600,21600" o:spt="120" path="m10800,qx,10800,10800,21600,21600,10800,10800,xe">
                 <v:path gradientshapeok="t" o:connecttype="custom" o:connectlocs="10800,0;3163,3163;0,10800;3163,18437;10800,21600;18437,18437;21600,10800;18437,3163" textboxrect="3163,3163,18437,18437"/>
               </v:shapetype>
               <v:shape id="Flowchart: Connector 312" o:spid="_x0000_s1026" type="#_x0000_t120" style="position:absolute;margin-left:190.5pt;margin-top:2.3pt;width:15.75pt;height:17.25pt;z-index:251866112;visibility:visible;mso-wrap-style:square;mso-wrap-distance-left:9pt;mso-wrap-distance-top:0;mso-wrap-distance-right:9pt;mso-wrap-distance-bottom:0;mso-position-horizontal:absolute;mso-position-horizontal-relative:text;mso-position-vertical:absolute;mso-position-vertical-relative:text;v-text-anchor:middle" o:gfxdata="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" fillcolor="black [3200]" strokecolor="black [1600]" strokeweight="1pt">
@@ -14911,11 +14996,7 @@
           </mc:Choice>
           <mc:Fallback>
             <w:pict>
-              <v:shapetype id="_x0000_t32" coordsize="21600,21600" o:spt="32" o:oned="t" path="m,l21600,21600e" filled="f">
-                <v:path arrowok="t" fillok="f" o:connecttype="none"/>
-                <o:lock v:ext="edit" shapetype="t"/>
-              </v:shapetype>
-              <v:shape id="Straight Arrow Connector 18" o:spid="_x0000_s1026" type="#_x0000_t32" style="position:absolute;margin-left:198.75pt;margin-top:19.55pt;width:0;height:44.25pt;z-index:251849728;visibility:visible;mso-wrap-style:square;mso-wrap-distance-left:9pt;mso-wrap-distance-top:0;mso-wrap-distance-right:9pt;mso-wrap-distance-bottom:0;mso-position-horizontal:absolute;mso-position-horizontal-relative:text;mso-position-vertical:absolute;mso-position-vertical-relative:text" o:gfxdata="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" strokecolor="#5b9bd5 [3204]" strokeweight=".5pt">
+              <v:shape w14:anchorId="63DFA6AE" id="Straight Arrow Connector 18" o:spid="_x0000_s1026" type="#_x0000_t32" style="position:absolute;margin-left:198.75pt;margin-top:19.55pt;width:0;height:44.25pt;z-index:251849728;visibility:visible;mso-wrap-style:square;mso-wrap-distance-left:9pt;mso-wrap-distance-top:0;mso-wrap-distance-right:9pt;mso-wrap-distance-bottom:0;mso-position-horizontal:absolute;mso-position-horizontal-relative:text;mso-position-vertical:absolute;mso-position-vertical-relative:text" o:gfxdata="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" strokecolor="#5b9bd5 [3204]" strokeweight=".5pt">
                 <v:stroke endarrow="open" joinstyle="miter"/>
               </v:shape>
             </w:pict>
@@ -15038,11 +15119,7 @@
           </mc:Choice>
           <mc:Fallback>
             <w:pict>
-              <v:shapetype id="_x0000_t202" coordsize="21600,21600" o:spt="202" path="m,l,21600r21600,l21600,xe">
-                <v:stroke joinstyle="miter"/>
-                <v:path gradientshapeok="t" o:connecttype="rect"/>
-              </v:shapetype>
-              <v:shape id="Text Box 21" o:spid="_x0000_s1077" type="#_x0000_t202" style="position:absolute;margin-left:238.5pt;margin-top:20.35pt;width:64.5pt;height:18pt;z-index:251852800;visibility:visible;mso-wrap-style:square;mso-height-percent:0;mso-wrap-distance-left:9pt;mso-wrap-distance-top:0;mso-wrap-distance-right:9pt;mso-wrap-distance-bottom:0;mso-position-horizontal:absolute;mso-position-horizontal-relative:text;mso-position-vertical:absolute;mso-position-vertical-relative:text;mso-height-percent:0;mso-height-relative:margin;v-text-anchor:top" o:gfxdata="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" fillcolor="white [3201]" stroked="f" strokeweight=".5pt">
+              <v:shape w14:anchorId="25E4C442" id="Text Box 21" o:spid="_x0000_s1077" type="#_x0000_t202" style="position:absolute;margin-left:238.5pt;margin-top:20.35pt;width:64.5pt;height:18pt;z-index:251852800;visibility:visible;mso-wrap-style:square;mso-height-percent:0;mso-wrap-distance-left:9pt;mso-wrap-distance-top:0;mso-wrap-distance-right:9pt;mso-wrap-distance-bottom:0;mso-position-horizontal:absolute;mso-position-horizontal-relative:text;mso-position-vertical:absolute;mso-position-vertical-relative:text;mso-height-percent:0;mso-height-relative:margin;v-text-anchor:top" o:gfxdata="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" fillcolor="white [3201]" stroked="f" strokeweight=".5pt">
                 <v:textbox>
                   <w:txbxContent>
                     <w:p>
@@ -15144,7 +15221,7 @@
           </mc:Choice>
           <mc:Fallback>
             <w:pict>
-              <v:shapetype id="_x0000_t116" coordsize="21600,21600" o:spt="116" path="m3475,qx,10800,3475,21600l18125,21600qx21600,10800,18125,xe">
+              <v:shapetype w14:anchorId="2EA46C17" id="_x0000_t116" coordsize="21600,21600" o:spt="116" path="m3475,qx,10800,3475,21600l18125,21600qx21600,10800,18125,xe">
                 <v:stroke joinstyle="miter"/>
                 <v:path gradientshapeok="t" o:connecttype="rect" textboxrect="1018,3163,20582,18437"/>
               </v:shapetype>
@@ -15248,7 +15325,7 @@
           </mc:Choice>
           <mc:Fallback>
             <w:pict>
-              <v:shapetype id="_x0000_t110" coordsize="21600,21600" o:spt="110" path="m10800,l,10800,10800,21600,21600,10800xe">
+              <v:shapetype w14:anchorId="6EAD1F68" id="_x0000_t110" coordsize="21600,21600" o:spt="110" path="m10800,l,10800,10800,21600,21600,10800xe">
                 <v:stroke joinstyle="miter"/>
                 <v:path gradientshapeok="t" o:connecttype="rect" textboxrect="5400,5400,16200,16200"/>
               </v:shapetype>
@@ -15376,7 +15453,7 @@
           </mc:Choice>
           <mc:Fallback>
             <w:pict>
-              <v:shape id="Text Box 22" o:spid="_x0000_s1080" type="#_x0000_t202" style="position:absolute;margin-left:265.5pt;margin-top:23.75pt;width:27.75pt;height:14.25pt;z-index:251854848;visibility:visible;mso-wrap-style:square;mso-width-percent:0;mso-height-percent:0;mso-wrap-distance-left:9pt;mso-wrap-distance-top:0;mso-wrap-distance-right:9pt;mso-wrap-distance-bottom:0;mso-position-horizontal:absolute;mso-position-horizontal-relative:text;mso-position-vertical:absolute;mso-position-vertical-relative:text;mso-width-percent:0;mso-height-percent:0;mso-width-relative:margin;mso-height-relative:margin;v-text-anchor:top" o:gfxdata="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" fillcolor="white [3201]" stroked="f" strokeweight=".5pt">
+              <v:shape w14:anchorId="77673137" id="Text Box 22" o:spid="_x0000_s1080" type="#_x0000_t202" style="position:absolute;margin-left:265.5pt;margin-top:23.75pt;width:27.75pt;height:14.25pt;z-index:251854848;visibility:visible;mso-wrap-style:square;mso-width-percent:0;mso-height-percent:0;mso-wrap-distance-left:9pt;mso-wrap-distance-top:0;mso-wrap-distance-right:9pt;mso-wrap-distance-bottom:0;mso-position-horizontal:absolute;mso-position-horizontal-relative:text;mso-position-vertical:absolute;mso-position-vertical-relative:text;mso-width-percent:0;mso-height-percent:0;mso-width-relative:margin;mso-height-relative:margin;v-text-anchor:top" o:gfxdata="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" fillcolor="white [3201]" stroked="f" strokeweight=".5pt">
                 <v:textbox>
                   <w:txbxContent>
                     <w:p>
@@ -15464,7 +15541,7 @@
           </mc:Choice>
           <mc:Fallback>
             <w:pict>
-              <v:shape id="Straight Arrow Connector 19" o:spid="_x0000_s1026" type="#_x0000_t32" style="position:absolute;margin-left:238.5pt;margin-top:16.25pt;width:83.25pt;height:3pt;flip:y;z-index:251850752;visibility:visible;mso-wrap-style:square;mso-wrap-distance-left:9pt;mso-wrap-distance-top:0;mso-wrap-distance-right:9pt;mso-wrap-distance-bottom:0;mso-position-horizontal:absolute;mso-position-horizontal-relative:text;mso-position-vertical:absolute;mso-position-vertical-relative:text" o:gfxdata="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" strokecolor="#5b9bd5 [3204]" strokeweight=".5pt">
+              <v:shape w14:anchorId="687810E7" id="Straight Arrow Connector 19" o:spid="_x0000_s1026" type="#_x0000_t32" style="position:absolute;margin-left:238.5pt;margin-top:16.25pt;width:83.25pt;height:3pt;flip:y;z-index:251850752;visibility:visible;mso-wrap-style:square;mso-wrap-distance-left:9pt;mso-wrap-distance-top:0;mso-wrap-distance-right:9pt;mso-wrap-distance-bottom:0;mso-position-horizontal:absolute;mso-position-horizontal-relative:text;mso-position-vertical:absolute;mso-position-vertical-relative:text" o:gfxdata="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" strokecolor="#5b9bd5 [3204]" strokeweight=".5pt">
                 <v:stroke endarrow="open" joinstyle="miter"/>
               </v:shape>
             </w:pict>
@@ -15580,7 +15657,7 @@
           </mc:Choice>
           <mc:Fallback>
             <w:pict>
-              <v:shape id="Text Box 29" o:spid="_x0000_s1081" type="#_x0000_t202" style="position:absolute;margin-left:206.25pt;margin-top:21.95pt;width:27.75pt;height:18pt;z-index:251856896;visibility:visible;mso-wrap-style:square;mso-width-percent:0;mso-height-percent:0;mso-wrap-distance-left:9pt;mso-wrap-distance-top:0;mso-wrap-distance-right:9pt;mso-wrap-distance-bottom:0;mso-position-horizontal:absolute;mso-position-horizontal-relative:text;mso-position-vertical:absolute;mso-position-vertical-relative:text;mso-width-percent:0;mso-height-percent:0;mso-width-relative:margin;mso-height-relative:margin;v-text-anchor:top" o:gfxdata="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" fillcolor="white [3201]" stroked="f" strokeweight=".5pt">
+              <v:shape w14:anchorId="2184158E" id="Text Box 29" o:spid="_x0000_s1081" type="#_x0000_t202" style="position:absolute;margin-left:206.25pt;margin-top:21.95pt;width:27.75pt;height:18pt;z-index:251856896;visibility:visible;mso-wrap-style:square;mso-width-percent:0;mso-height-percent:0;mso-wrap-distance-left:9pt;mso-wrap-distance-top:0;mso-wrap-distance-right:9pt;mso-wrap-distance-bottom:0;mso-position-horizontal:absolute;mso-position-horizontal-relative:text;mso-position-vertical:absolute;mso-position-vertical-relative:text;mso-width-percent:0;mso-height-percent:0;mso-width-relative:margin;mso-height-relative:margin;v-text-anchor:top" o:gfxdata="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" fillcolor="white [3201]" stroked="f" strokeweight=".5pt">
                 <v:textbox>
                   <w:txbxContent>
                     <w:p>
@@ -15668,7 +15745,7 @@
           </mc:Choice>
           <mc:Fallback>
             <w:pict>
-              <v:shape id="Straight Arrow Connector 20" o:spid="_x0000_s1026" type="#_x0000_t32" style="position:absolute;margin-left:245.25pt;margin-top:.95pt;width:117pt;height:54pt;flip:x;z-index:251851776;visibility:visible;mso-wrap-style:square;mso-wrap-distance-left:9pt;mso-wrap-distance-top:0;mso-wrap-distance-right:9pt;mso-wrap-distance-bottom:0;mso-position-horizontal:absolute;mso-position-horizontal-relative:text;mso-position-vertical:absolute;mso-position-vertical-relative:text" o:gfxdata="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" strokecolor="#5b9bd5 [3204]" strokeweight=".5pt">
+              <v:shape w14:anchorId="0E23572A" id="Straight Arrow Connector 20" o:spid="_x0000_s1026" type="#_x0000_t32" style="position:absolute;margin-left:245.25pt;margin-top:.95pt;width:117pt;height:54pt;flip:x;z-index:251851776;visibility:visible;mso-wrap-style:square;mso-wrap-distance-left:9pt;mso-wrap-distance-top:0;mso-wrap-distance-right:9pt;mso-wrap-distance-bottom:0;mso-position-horizontal:absolute;mso-position-horizontal-relative:text;mso-position-vertical:absolute;mso-position-vertical-relative:text" o:gfxdata="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" strokecolor="#5b9bd5 [3204]" strokeweight=".5pt">
                 <v:stroke endarrow="open" joinstyle="miter"/>
               </v:shape>
             </w:pict>
@@ -15738,7 +15815,7 @@
           </mc:Choice>
           <mc:Fallback>
             <w:pict>
-              <v:shape id="Straight Arrow Connector 13" o:spid="_x0000_s1026" type="#_x0000_t32" style="position:absolute;margin-left:198.75pt;margin-top:27.2pt;width:0;height:23.25pt;z-index:251844608;visibility:visible;mso-wrap-style:square;mso-wrap-distance-left:9pt;mso-wrap-distance-top:0;mso-wrap-distance-right:9pt;mso-wrap-distance-bottom:0;mso-position-horizontal:absolute;mso-position-horizontal-relative:text;mso-position-vertical:absolute;mso-position-vertical-relative:text" o:gfxdata="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" strokecolor="#5b9bd5 [3204]" strokeweight=".5pt">
+              <v:shape w14:anchorId="03B9214B" id="Straight Arrow Connector 13" o:spid="_x0000_s1026" type="#_x0000_t32" style="position:absolute;margin-left:198.75pt;margin-top:27.2pt;width:0;height:23.25pt;z-index:251844608;visibility:visible;mso-wrap-style:square;mso-wrap-distance-left:9pt;mso-wrap-distance-top:0;mso-wrap-distance-right:9pt;mso-wrap-distance-bottom:0;mso-position-horizontal:absolute;mso-position-horizontal-relative:text;mso-position-vertical:absolute;mso-position-vertical-relative:text" o:gfxdata="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" strokecolor="#5b9bd5 [3204]" strokeweight=".5pt">
                 <v:stroke endarrow="open" joinstyle="miter"/>
               </v:shape>
             </w:pict>
@@ -15757,8 +15834,6 @@
           <w:sz w:val="28"/>
         </w:rPr>
       </w:pPr>
-      <w:bookmarkStart w:id="0" w:name="_GoBack"/>
-      <w:bookmarkEnd w:id="0"/>
       <w:r>
         <w:rPr>
           <w:rFonts w:ascii="Segoe UI Semilight" w:hAnsi="Segoe UI Semilight" w:cs="Segoe UI Semilight"/>
@@ -15822,7 +15897,7 @@
           </mc:Choice>
           <mc:Fallback>
             <w:pict>
-              <v:shape id="Straight Arrow Connector 314" o:spid="_x0000_s1026" type="#_x0000_t32" style="position:absolute;margin-left:198.75pt;margin-top:242.85pt;width:0;height:62.25pt;z-index:251868160;visibility:visible;mso-wrap-style:square;mso-wrap-distance-left:9pt;mso-wrap-distance-top:0;mso-wrap-distance-right:9pt;mso-wrap-distance-bottom:0;mso-position-horizontal:absolute;mso-position-horizontal-relative:text;mso-position-vertical:absolute;mso-position-vertical-relative:text" o:gfxdata="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" strokecolor="#5b9bd5 [3204]" strokeweight=".5pt">
+              <v:shape w14:anchorId="0905A753" id="Straight Arrow Connector 314" o:spid="_x0000_s1026" type="#_x0000_t32" style="position:absolute;margin-left:198.75pt;margin-top:242.85pt;width:0;height:62.25pt;z-index:251868160;visibility:visible;mso-wrap-style:square;mso-wrap-distance-left:9pt;mso-wrap-distance-top:0;mso-wrap-distance-right:9pt;mso-wrap-distance-bottom:0;mso-position-horizontal:absolute;mso-position-horizontal-relative:text;mso-position-vertical:absolute;mso-position-vertical-relative:text" o:gfxdata="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" strokecolor="#5b9bd5 [3204]" strokeweight=".5pt">
                 <v:stroke endarrow="open" joinstyle="miter"/>
               </v:shape>
             </w:pict>
@@ -15896,7 +15971,7 @@
           </mc:Choice>
           <mc:Fallback>
             <w:pict>
-              <v:shape id="Flowchart: Connector 313" o:spid="_x0000_s1026" type="#_x0000_t120" style="position:absolute;margin-left:190.5pt;margin-top:305.1pt;width:15.75pt;height:18.75pt;z-index:251867136;visibility:visible;mso-wrap-style:square;mso-wrap-distance-left:9pt;mso-wrap-distance-top:0;mso-wrap-distance-right:9pt;mso-wrap-distance-bottom:0;mso-position-horizontal:absolute;mso-position-horizontal-relative:text;mso-position-vertical:absolute;mso-position-vertical-relative:text;v-text-anchor:middle" o:gfxdata="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" fillcolor="black [3200]" strokecolor="black [1600]" strokeweight="1pt">
+              <v:shape w14:anchorId="574B2CA7" id="Flowchart: Connector 313" o:spid="_x0000_s1026" type="#_x0000_t120" style="position:absolute;margin-left:190.5pt;margin-top:305.1pt;width:15.75pt;height:18.75pt;z-index:251867136;visibility:visible;mso-wrap-style:square;mso-wrap-distance-left:9pt;mso-wrap-distance-top:0;mso-wrap-distance-right:9pt;mso-wrap-distance-bottom:0;mso-position-horizontal:absolute;mso-position-horizontal-relative:text;mso-position-vertical:absolute;mso-position-vertical-relative:text;v-text-anchor:middle" o:gfxdata="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" fillcolor="black [3200]" strokecolor="black [1600]" strokeweight="1pt">
                 <v:stroke joinstyle="miter"/>
               </v:shape>
             </w:pict>
@@ -15972,7 +16047,7 @@
           </mc:Choice>
           <mc:Fallback>
             <w:pict>
-              <v:shape id="Straight Arrow Connector 17" o:spid="_x0000_s1026" type="#_x0000_t32" style="position:absolute;margin-left:223.5pt;margin-top:144.6pt;width:113.95pt;height:66.75pt;flip:x;z-index:251848704;visibility:visible;mso-wrap-style:square;mso-width-percent:0;mso-height-percent:0;mso-wrap-distance-left:9pt;mso-wrap-distance-top:0;mso-wrap-distance-right:9pt;mso-wrap-distance-bottom:0;mso-position-horizontal:absolute;mso-position-horizontal-relative:text;mso-position-vertical:absolute;mso-position-vertical-relative:text;mso-width-percent:0;mso-height-percent:0;mso-width-relative:margin;mso-height-relative:margin" o:gfxdata="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" strokecolor="#5b9bd5 [3204]" strokeweight=".5pt">
+              <v:shape w14:anchorId="5E903FCD" id="Straight Arrow Connector 17" o:spid="_x0000_s1026" type="#_x0000_t32" style="position:absolute;margin-left:223.5pt;margin-top:144.6pt;width:113.95pt;height:66.75pt;flip:x;z-index:251848704;visibility:visible;mso-wrap-style:square;mso-width-percent:0;mso-height-percent:0;mso-wrap-distance-left:9pt;mso-wrap-distance-top:0;mso-wrap-distance-right:9pt;mso-wrap-distance-bottom:0;mso-position-horizontal:absolute;mso-position-horizontal-relative:text;mso-position-vertical:absolute;mso-position-vertical-relative:text;mso-width-percent:0;mso-height-percent:0;mso-width-relative:margin;mso-height-relative:margin" o:gfxdata="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" strokecolor="#5b9bd5 [3204]" strokeweight=".5pt">
                 <v:stroke endarrow="open" joinstyle="miter"/>
               </v:shape>
             </w:pict>
@@ -16058,7 +16133,7 @@
           </mc:Choice>
           <mc:Fallback>
             <w:pict>
-              <v:shape id="Flowchart: Terminator 12" o:spid="_x0000_s1082" type="#_x0000_t116" style="position:absolute;margin-left:323.25pt;margin-top:113.1pt;width:93pt;height:31.5pt;z-index:251843584;visibility:visible;mso-wrap-style:square;mso-wrap-distance-left:9pt;mso-wrap-distance-top:0;mso-wrap-distance-right:9pt;mso-wrap-distance-bottom:0;mso-position-horizontal:absolute;mso-position-horizontal-relative:text;mso-position-vertical:absolute;mso-position-vertical-relative:text;v-text-anchor:middle" o:gfxdata="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" fillcolor="#5b9bd5 [3204]" strokecolor="#1f4d78 [1604]" strokeweight="1pt">
+              <v:shape w14:anchorId="63B297F2" id="Flowchart: Terminator 12" o:spid="_x0000_s1082" type="#_x0000_t116" style="position:absolute;margin-left:323.25pt;margin-top:113.1pt;width:93pt;height:31.5pt;z-index:251843584;visibility:visible;mso-wrap-style:square;mso-wrap-distance-left:9pt;mso-wrap-distance-top:0;mso-wrap-distance-right:9pt;mso-wrap-distance-bottom:0;mso-position-horizontal:absolute;mso-position-horizontal-relative:text;mso-position-vertical:absolute;mso-position-vertical-relative:text;v-text-anchor:middle" o:gfxdata="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" fillcolor="#5b9bd5 [3204]" strokecolor="#1f4d78 [1604]" strokeweight="1pt">
                 <v:textbox>
                   <w:txbxContent>
                     <w:p>
@@ -16142,7 +16217,7 @@
           </mc:Choice>
           <mc:Fallback>
             <w:pict>
-              <v:shape id="Straight Arrow Connector 16" o:spid="_x0000_s1026" type="#_x0000_t32" style="position:absolute;margin-left:240pt;margin-top:129.6pt;width:83.25pt;height:0;z-index:251847680;visibility:visible;mso-wrap-style:square;mso-height-percent:0;mso-wrap-distance-left:9pt;mso-wrap-distance-top:0;mso-wrap-distance-right:9pt;mso-wrap-distance-bottom:0;mso-position-horizontal:absolute;mso-position-horizontal-relative:text;mso-position-vertical:absolute;mso-position-vertical-relative:text;mso-height-percent:0;mso-height-relative:margin" o:gfxdata="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" strokecolor="#5b9bd5 [3204]" strokeweight=".5pt">
+              <v:shape w14:anchorId="14D4D13F" id="Straight Arrow Connector 16" o:spid="_x0000_s1026" type="#_x0000_t32" style="position:absolute;margin-left:240pt;margin-top:129.6pt;width:83.25pt;height:0;z-index:251847680;visibility:visible;mso-wrap-style:square;mso-height-percent:0;mso-wrap-distance-left:9pt;mso-wrap-distance-top:0;mso-wrap-distance-right:9pt;mso-wrap-distance-bottom:0;mso-position-horizontal:absolute;mso-position-horizontal-relative:text;mso-position-vertical:absolute;mso-position-vertical-relative:text;mso-height-percent:0;mso-height-relative:margin" o:gfxdata="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" strokecolor="#5b9bd5 [3204]" strokeweight=".5pt">
                 <v:stroke endarrow="open" joinstyle="miter"/>
               </v:shape>
             </w:pict>
@@ -16244,7 +16319,7 @@
           </mc:Choice>
           <mc:Fallback>
             <w:pict>
-              <v:shape id="Text Box 311" o:spid="_x0000_s1083" type="#_x0000_t202" style="position:absolute;margin-left:252.75pt;margin-top:107.85pt;width:57.75pt;height:18.75pt;z-index:251865088;visibility:visible;mso-wrap-style:square;mso-width-percent:0;mso-height-percent:0;mso-wrap-distance-left:9pt;mso-wrap-distance-top:0;mso-wrap-distance-right:9pt;mso-wrap-distance-bottom:0;mso-position-horizontal:absolute;mso-position-horizontal-relative:text;mso-position-vertical:absolute;mso-position-vertical-relative:text;mso-width-percent:0;mso-height-percent:0;mso-width-relative:margin;mso-height-relative:margin;v-text-anchor:top" o:gfxdata="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" fillcolor="white [3201]" stroked="f" strokeweight=".5pt">
+              <v:shape w14:anchorId="42933854" id="Text Box 311" o:spid="_x0000_s1083" type="#_x0000_t202" style="position:absolute;margin-left:252.75pt;margin-top:107.85pt;width:57.75pt;height:18.75pt;z-index:251865088;visibility:visible;mso-wrap-style:square;mso-width-percent:0;mso-height-percent:0;mso-wrap-distance-left:9pt;mso-wrap-distance-top:0;mso-wrap-distance-right:9pt;mso-wrap-distance-bottom:0;mso-position-horizontal:absolute;mso-position-horizontal-relative:text;mso-position-vertical:absolute;mso-position-vertical-relative:text;mso-width-percent:0;mso-height-percent:0;mso-width-relative:margin;mso-height-relative:margin;v-text-anchor:top" o:gfxdata="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" fillcolor="white [3201]" stroked="f" strokeweight=".5pt">
                 <v:textbox>
                   <w:txbxContent>
                     <w:p>
@@ -16364,7 +16439,7 @@
           </mc:Choice>
           <mc:Fallback>
             <w:pict>
-              <v:shape id="Text Box 310" o:spid="_x0000_s1084" type="#_x0000_t202" style="position:absolute;margin-left:300.75pt;margin-top:182.85pt;width:36.75pt;height:14.25pt;z-index:251863040;visibility:visible;mso-wrap-style:square;mso-width-percent:0;mso-height-percent:0;mso-wrap-distance-left:9pt;mso-wrap-distance-top:0;mso-wrap-distance-right:9pt;mso-wrap-distance-bottom:0;mso-position-horizontal:absolute;mso-position-horizontal-relative:text;mso-position-vertical:absolute;mso-position-vertical-relative:text;mso-width-percent:0;mso-height-percent:0;mso-width-relative:margin;mso-height-relative:margin;v-text-anchor:top" o:gfxdata="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" fillcolor="white [3201]" stroked="f" strokeweight=".5pt">
+              <v:shape w14:anchorId="7568F970" id="Text Box 310" o:spid="_x0000_s1084" type="#_x0000_t202" style="position:absolute;margin-left:300.75pt;margin-top:182.85pt;width:36.75pt;height:14.25pt;z-index:251863040;visibility:visible;mso-wrap-style:square;mso-width-percent:0;mso-height-percent:0;mso-wrap-distance-left:9pt;mso-wrap-distance-top:0;mso-wrap-distance-right:9pt;mso-wrap-distance-bottom:0;mso-position-horizontal:absolute;mso-position-horizontal-relative:text;mso-position-vertical:absolute;mso-position-vertical-relative:text;mso-width-percent:0;mso-height-percent:0;mso-width-relative:margin;mso-height-relative:margin;v-text-anchor:top" o:gfxdata="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" fillcolor="white [3201]" stroked="f" strokeweight=".5pt">
                 <v:textbox>
                   <w:txbxContent>
                     <w:p>
@@ -16486,7 +16561,7 @@
           </mc:Choice>
           <mc:Fallback>
             <w:pict>
-              <v:shape id="Text Box 309" o:spid="_x0000_s1085" type="#_x0000_t202" style="position:absolute;margin-left:210pt;margin-top:169.35pt;width:42.75pt;height:20.25pt;z-index:251860992;visibility:visible;mso-wrap-style:square;mso-width-percent:0;mso-height-percent:0;mso-wrap-distance-left:9pt;mso-wrap-distance-top:0;mso-wrap-distance-right:9pt;mso-wrap-distance-bottom:0;mso-position-horizontal:absolute;mso-position-horizontal-relative:text;mso-position-vertical:absolute;mso-position-vertical-relative:text;mso-width-percent:0;mso-height-percent:0;mso-width-relative:margin;mso-height-relative:margin;v-text-anchor:top" o:gfxdata="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" fillcolor="white [3201]" stroked="f" strokeweight=".5pt">
+              <v:shape w14:anchorId="55FFB070" id="Text Box 309" o:spid="_x0000_s1085" type="#_x0000_t202" style="position:absolute;margin-left:210pt;margin-top:169.35pt;width:42.75pt;height:20.25pt;z-index:251860992;visibility:visible;mso-wrap-style:square;mso-width-percent:0;mso-height-percent:0;mso-wrap-distance-left:9pt;mso-wrap-distance-top:0;mso-wrap-distance-right:9pt;mso-wrap-distance-bottom:0;mso-position-horizontal:absolute;mso-position-horizontal-relative:text;mso-position-vertical:absolute;mso-position-vertical-relative:text;mso-width-percent:0;mso-height-percent:0;mso-width-relative:margin;mso-height-relative:margin;v-text-anchor:top" o:gfxdata="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" fillcolor="white [3201]" stroked="f" strokeweight=".5pt">
                 <v:textbox>
                   <w:txbxContent>
                     <w:p>
@@ -16609,7 +16684,7 @@
                                           </pic:cNvPicPr>
                                         </pic:nvPicPr>
                                         <pic:blipFill>
-                                          <a:blip r:embed="rId13">
+                                          <a:blip r:embed="rId12">
                                             <a:extLst>
                                               <a:ext uri="{28A0092B-C50C-407E-A947-70E740481C1C}">
                                                 <a14:useLocalDpi xmlns:a14="http://schemas.microsoft.com/office/drawing/2010/main" val="0"/>
@@ -16663,7 +16738,7 @@
           </mc:Choice>
           <mc:Fallback>
             <w:pict>
-              <v:shape id="Text Box 306" o:spid="_x0000_s1086" type="#_x0000_t202" style="position:absolute;margin-left:252.75pt;margin-top:139.35pt;width:27.75pt;height:17.25pt;z-index:251858944;visibility:visible;mso-wrap-style:square;mso-width-percent:0;mso-height-percent:0;mso-wrap-distance-left:9pt;mso-wrap-distance-top:0;mso-wrap-distance-right:9pt;mso-wrap-distance-bottom:0;mso-position-horizontal:absolute;mso-position-horizontal-relative:text;mso-position-vertical:absolute;mso-position-vertical-relative:text;mso-width-percent:0;mso-height-percent:0;mso-width-relative:margin;mso-height-relative:margin;v-text-anchor:top" o:gfxdata="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" fillcolor="white [3201]" stroked="f" strokeweight=".5pt">
+              <v:shape w14:anchorId="76BEA9E9" id="Text Box 306" o:spid="_x0000_s1086" type="#_x0000_t202" style="position:absolute;margin-left:252.75pt;margin-top:139.35pt;width:27.75pt;height:17.25pt;z-index:251858944;visibility:visible;mso-wrap-style:square;mso-width-percent:0;mso-height-percent:0;mso-wrap-distance-left:9pt;mso-wrap-distance-top:0;mso-wrap-distance-right:9pt;mso-wrap-distance-bottom:0;mso-position-horizontal:absolute;mso-position-horizontal-relative:text;mso-position-vertical:absolute;mso-position-vertical-relative:text;mso-width-percent:0;mso-height-percent:0;mso-width-relative:margin;mso-height-relative:margin;v-text-anchor:top" o:gfxdata="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" fillcolor="white [3201]" stroked="f" strokeweight=".5pt">
                 <v:textbox>
                   <w:txbxContent>
                     <w:p>
@@ -16704,7 +16779,7 @@
                                     </pic:cNvPicPr>
                                   </pic:nvPicPr>
                                   <pic:blipFill>
-                                    <a:blip r:embed="rId13">
+                                    <a:blip r:embed="rId12">
                                       <a:extLst>
                                         <a:ext uri="{28A0092B-C50C-407E-A947-70E740481C1C}">
                                           <a14:useLocalDpi xmlns:a14="http://schemas.microsoft.com/office/drawing/2010/main" val="0"/>
@@ -16806,7 +16881,7 @@
           </mc:Choice>
           <mc:Fallback>
             <w:pict>
-              <v:shape id="Straight Arrow Connector 15" o:spid="_x0000_s1026" type="#_x0000_t32" style="position:absolute;margin-left:198.75pt;margin-top:166.35pt;width:0;height:45pt;z-index:251846656;visibility:visible;mso-wrap-style:square;mso-wrap-distance-left:9pt;mso-wrap-distance-top:0;mso-wrap-distance-right:9pt;mso-wrap-distance-bottom:0;mso-position-horizontal:absolute;mso-position-horizontal-relative:text;mso-position-vertical:absolute;mso-position-vertical-relative:text" o:gfxdata="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" strokecolor="#5b9bd5 [3204]" strokeweight=".5pt">
+              <v:shape w14:anchorId="250D87D9" id="Straight Arrow Connector 15" o:spid="_x0000_s1026" type="#_x0000_t32" style="position:absolute;margin-left:198.75pt;margin-top:166.35pt;width:0;height:45pt;z-index:251846656;visibility:visible;mso-wrap-style:square;mso-wrap-distance-left:9pt;mso-wrap-distance-top:0;mso-wrap-distance-right:9pt;mso-wrap-distance-bottom:0;mso-position-horizontal:absolute;mso-position-horizontal-relative:text;mso-position-vertical:absolute;mso-position-vertical-relative:text" o:gfxdata="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" strokecolor="#5b9bd5 [3204]" strokeweight=".5pt">
                 <v:stroke endarrow="open" joinstyle="miter"/>
               </v:shape>
             </w:pict>
@@ -16876,7 +16951,7 @@
           </mc:Choice>
           <mc:Fallback>
             <w:pict>
-              <v:shape id="Straight Arrow Connector 14" o:spid="_x0000_s1026" type="#_x0000_t32" style="position:absolute;margin-left:198.75pt;margin-top:53.85pt;width:0;height:36.75pt;z-index:251845632;visibility:visible;mso-wrap-style:square;mso-wrap-distance-left:9pt;mso-wrap-distance-top:0;mso-wrap-distance-right:9pt;mso-wrap-distance-bottom:0;mso-position-horizontal:absolute;mso-position-horizontal-relative:text;mso-position-vertical:absolute;mso-position-vertical-relative:text" o:gfxdata="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" strokecolor="#5b9bd5 [3204]" strokeweight=".5pt">
+              <v:shape w14:anchorId="77C28CDE" id="Straight Arrow Connector 14" o:spid="_x0000_s1026" type="#_x0000_t32" style="position:absolute;margin-left:198.75pt;margin-top:53.85pt;width:0;height:36.75pt;z-index:251845632;visibility:visible;mso-wrap-style:square;mso-wrap-distance-left:9pt;mso-wrap-distance-top:0;mso-wrap-distance-right:9pt;mso-wrap-distance-bottom:0;mso-position-horizontal:absolute;mso-position-horizontal-relative:text;mso-position-vertical:absolute;mso-position-vertical-relative:text" o:gfxdata="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" strokecolor="#5b9bd5 [3204]" strokeweight=".5pt">
                 <v:stroke endarrow="open" joinstyle="miter"/>
               </v:shape>
             </w:pict>
@@ -16962,7 +17037,7 @@
           </mc:Choice>
           <mc:Fallback>
             <w:pict>
-              <v:shape id="Flowchart: Terminator 10" o:spid="_x0000_s1087" type="#_x0000_t116" style="position:absolute;margin-left:152.25pt;margin-top:211.35pt;width:93pt;height:31.5pt;z-index:251839488;visibility:visible;mso-wrap-style:square;mso-wrap-distance-left:9pt;mso-wrap-distance-top:0;mso-wrap-distance-right:9pt;mso-wrap-distance-bottom:0;mso-position-horizontal:absolute;mso-position-horizontal-relative:text;mso-position-vertical:absolute;mso-position-vertical-relative:text;v-text-anchor:middle" o:gfxdata="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" fillcolor="#5b9bd5 [3204]" strokecolor="#1f4d78 [1604]" strokeweight="1pt">
+              <v:shape w14:anchorId="581520F8" id="Flowchart: Terminator 10" o:spid="_x0000_s1087" type="#_x0000_t116" style="position:absolute;margin-left:152.25pt;margin-top:211.35pt;width:93pt;height:31.5pt;z-index:251839488;visibility:visible;mso-wrap-style:square;mso-wrap-distance-left:9pt;mso-wrap-distance-top:0;mso-wrap-distance-right:9pt;mso-wrap-distance-bottom:0;mso-position-horizontal:absolute;mso-position-horizontal-relative:text;mso-position-vertical:absolute;mso-position-vertical-relative:text;v-text-anchor:middle" o:gfxdata="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" fillcolor="#5b9bd5 [3204]" strokecolor="#1f4d78 [1604]" strokeweight="1pt">
                 <v:textbox>
                   <w:txbxContent>
                     <w:p>
@@ -17053,7 +17128,7 @@
           </mc:Choice>
           <mc:Fallback>
             <w:pict>
-              <v:shape id="Flowchart: Decision 9" o:spid="_x0000_s1026" type="#_x0000_t110" style="position:absolute;margin-left:159.75pt;margin-top:90.6pt;width:78.75pt;height:75.75pt;z-index:251837440;visibility:visible;mso-wrap-style:square;mso-width-percent:0;mso-height-percent:0;mso-wrap-distance-left:9pt;mso-wrap-distance-top:0;mso-wrap-distance-right:9pt;mso-wrap-distance-bottom:0;mso-position-horizontal:absolute;mso-position-horizontal-relative:text;mso-position-vertical:absolute;mso-position-vertical-relative:text;mso-width-percent:0;mso-height-percent:0;mso-width-relative:margin;mso-height-relative:margin;v-text-anchor:middle" o:gfxdata="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" fillcolor="#5b9bd5 [3204]" strokecolor="#1f4d78 [1604]" strokeweight="1pt"/>
+              <v:shape w14:anchorId="0BC7DE2A" id="Flowchart: Decision 9" o:spid="_x0000_s1026" type="#_x0000_t110" style="position:absolute;margin-left:159.75pt;margin-top:90.6pt;width:78.75pt;height:75.75pt;z-index:251837440;visibility:visible;mso-wrap-style:square;mso-width-percent:0;mso-height-percent:0;mso-wrap-distance-left:9pt;mso-wrap-distance-top:0;mso-wrap-distance-right:9pt;mso-wrap-distance-bottom:0;mso-position-horizontal:absolute;mso-position-horizontal-relative:text;mso-position-vertical:absolute;mso-position-vertical-relative:text;mso-width-percent:0;mso-height-percent:0;mso-width-relative:margin;mso-height-relative:margin;v-text-anchor:middle" o:gfxdata="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" fillcolor="#5b9bd5 [3204]" strokecolor="#1f4d78 [1604]" strokeweight="1pt"/>
             </w:pict>
           </mc:Fallback>
         </mc:AlternateContent>
@@ -17139,7 +17214,7 @@
           </mc:Choice>
           <mc:Fallback>
             <w:pict>
-              <v:shape id="Flowchart: Terminator 8" o:spid="_x0000_s1088" type="#_x0000_t116" style="position:absolute;margin-left:159.75pt;margin-top:22.35pt;width:93pt;height:31.5pt;z-index:251835392;visibility:visible;mso-wrap-style:square;mso-wrap-distance-left:9pt;mso-wrap-distance-top:0;mso-wrap-distance-right:9pt;mso-wrap-distance-bottom:0;mso-position-horizontal:absolute;mso-position-horizontal-relative:text;mso-position-vertical:absolute;mso-position-vertical-relative:text;v-text-anchor:middle" o:gfxdata="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" fillcolor="#5b9bd5 [3204]" strokecolor="#1f4d78 [1604]" strokeweight="1pt">
+              <v:shape w14:anchorId="7B06DD15" id="Flowchart: Terminator 8" o:spid="_x0000_s1088" type="#_x0000_t116" style="position:absolute;margin-left:159.75pt;margin-top:22.35pt;width:93pt;height:31.5pt;z-index:251835392;visibility:visible;mso-wrap-style:square;mso-wrap-distance-left:9pt;mso-wrap-distance-top:0;mso-wrap-distance-right:9pt;mso-wrap-distance-bottom:0;mso-position-horizontal:absolute;mso-position-horizontal-relative:text;mso-position-vertical:absolute;mso-position-vertical-relative:text;v-text-anchor:middle" o:gfxdata="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" fillcolor="#5b9bd5 [3204]" strokecolor="#1f4d78 [1604]" strokeweight="1pt">
                 <v:textbox>
                   <w:txbxContent>
                     <w:p>
@@ -17179,7 +17254,7 @@
 </file>
 
 <file path=word/numbering.xml><?xml version="1.0" encoding="utf-8"?>
-<w:numbering xmlns:wpc="http://schemas.microsoft.com/office/word/2010/wordprocessingCanvas" xmlns:mc="http://schemas.openxmlformats.org/markup-compatibility/2006" xmlns:o="urn:schemas-microsoft-com:office:office" xmlns:r="http://schemas.openxmlformats.org/officeDocument/2006/relationships" xmlns:m="http://schemas.openxmlformats.org/officeDocument/2006/math" xmlns:v="urn:schemas-microsoft-com:vml" xmlns:wp14="http://schemas.microsoft.com/office/word/2010/wordprocessingDrawing" xmlns:wp="http://schemas.openxmlformats.org/drawingml/2006/wordprocessingDrawing" xmlns:w10="urn:schemas-microsoft-com:office:word" xmlns:w="http://schemas.openxmlformats.org/wordprocessingml/2006/main" xmlns:w14="http://schemas.microsoft.com/office/word/2010/wordml" xmlns:wpg="http://schemas.microsoft.com/office/word/2010/wordprocessingGroup" xmlns:wpi="http://schemas.microsoft.com/office/word/2010/wordprocessingInk" xmlns:wne="http://schemas.microsoft.com/office/word/2006/wordml" xmlns:wps="http://schemas.microsoft.com/office/word/2010/wordprocessingShape" mc:Ignorable="w14 wp14">
+<w:numbering xmlns:wpc="http://schemas.microsoft.com/office/word/2010/wordprocessingCanvas" xmlns:mc="http://schemas.openxmlformats.org/markup-compatibility/2006" xmlns:o="urn:schemas-microsoft-com:office:office" xmlns:r="http://schemas.openxmlformats.org/officeDocument/2006/relationships" xmlns:m="http://schemas.openxmlformats.org/officeDocument/2006/math" xmlns:v="urn:schemas-microsoft-com:vml" xmlns:wp14="http://schemas.microsoft.com/office/word/2010/wordprocessingDrawing" xmlns:wp="http://schemas.openxmlformats.org/drawingml/2006/wordprocessingDrawing" xmlns:w10="urn:schemas-microsoft-com:office:word" xmlns:w="http://schemas.openxmlformats.org/wordprocessingml/2006/main" xmlns:w14="http://schemas.microsoft.com/office/word/2010/wordml" xmlns:w15="http://schemas.microsoft.com/office/word/2012/wordml" xmlns:wpg="http://schemas.microsoft.com/office/word/2010/wordprocessingGroup" xmlns:wpi="http://schemas.microsoft.com/office/word/2010/wordprocessingInk" xmlns:wne="http://schemas.microsoft.com/office/word/2006/wordml" xmlns:wps="http://schemas.microsoft.com/office/word/2010/wordprocessingShape" mc:Ignorable="w14 w15 wp14">
   <w:abstractNum w:abstractNumId="0">
     <w:nsid w:val="03BF6411"/>
     <w:multiLevelType w:val="hybridMultilevel"/>
@@ -17270,6 +17345,119 @@
     </w:lvl>
   </w:abstractNum>
   <w:abstractNum w:abstractNumId="1">
+    <w:nsid w:val="03E64835"/>
+    <w:multiLevelType w:val="hybridMultilevel"/>
+    <w:tmpl w:val="2A9273D0"/>
+    <w:lvl w:ilvl="0" w:tplc="04090001">
+      <w:start w:val="1"/>
+      <w:numFmt w:val="bullet"/>
+      <w:lvlText w:val=""/>
+      <w:lvlJc w:val="left"/>
+      <w:pPr>
+        <w:ind w:left="720" w:hanging="360"/>
+      </w:pPr>
+      <w:rPr>
+        <w:rFonts w:ascii="Symbol" w:hAnsi="Symbol" w:hint="default"/>
+      </w:rPr>
+    </w:lvl>
+    <w:lvl w:ilvl="1" w:tplc="04090003" w:tentative="1">
+      <w:start w:val="1"/>
+      <w:numFmt w:val="bullet"/>
+      <w:lvlText w:val="o"/>
+      <w:lvlJc w:val="left"/>
+      <w:pPr>
+        <w:ind w:left="1440" w:hanging="360"/>
+      </w:pPr>
+      <w:rPr>
+        <w:rFonts w:ascii="Courier New" w:hAnsi="Courier New" w:cs="Courier New" w:hint="default"/>
+      </w:rPr>
+    </w:lvl>
+    <w:lvl w:ilvl="2" w:tplc="04090005" w:tentative="1">
+      <w:start w:val="1"/>
+      <w:numFmt w:val="bullet"/>
+      <w:lvlText w:val=""/>
+      <w:lvlJc w:val="left"/>
+      <w:pPr>
+        <w:ind w:left="2160" w:hanging="360"/>
+      </w:pPr>
+      <w:rPr>
+        <w:rFonts w:ascii="Wingdings" w:hAnsi="Wingdings" w:hint="default"/>
+      </w:rPr>
+    </w:lvl>
+    <w:lvl w:ilvl="3" w:tplc="04090001" w:tentative="1">
+      <w:start w:val="1"/>
+      <w:numFmt w:val="bullet"/>
+      <w:lvlText w:val=""/>
+      <w:lvlJc w:val="left"/>
+      <w:pPr>
+        <w:ind w:left="2880" w:hanging="360"/>
+      </w:pPr>
+      <w:rPr>
+        <w:rFonts w:ascii="Symbol" w:hAnsi="Symbol" w:hint="default"/>
+      </w:rPr>
+    </w:lvl>
+    <w:lvl w:ilvl="4" w:tplc="04090003" w:tentative="1">
+      <w:start w:val="1"/>
+      <w:numFmt w:val="bullet"/>
+      <w:lvlText w:val="o"/>
+      <w:lvlJc w:val="left"/>
+      <w:pPr>
+        <w:ind w:left="3600" w:hanging="360"/>
+      </w:pPr>
+      <w:rPr>
+        <w:rFonts w:ascii="Courier New" w:hAnsi="Courier New" w:cs="Courier New" w:hint="default"/>
+      </w:rPr>
+    </w:lvl>
+    <w:lvl w:ilvl="5" w:tplc="04090005" w:tentative="1">
+      <w:start w:val="1"/>
+      <w:numFmt w:val="bullet"/>
+      <w:lvlText w:val=""/>
+      <w:lvlJc w:val="left"/>
+      <w:pPr>
+        <w:ind w:left="4320" w:hanging="360"/>
+      </w:pPr>
+      <w:rPr>
+        <w:rFonts w:ascii="Wingdings" w:hAnsi="Wingdings" w:hint="default"/>
+      </w:rPr>
+    </w:lvl>
+    <w:lvl w:ilvl="6" w:tplc="04090001" w:tentative="1">
+      <w:start w:val="1"/>
+      <w:numFmt w:val="bullet"/>
+      <w:lvlText w:val=""/>
+      <w:lvlJc w:val="left"/>
+      <w:pPr>
+        <w:ind w:left="5040" w:hanging="360"/>
+      </w:pPr>
+      <w:rPr>
+        <w:rFonts w:ascii="Symbol" w:hAnsi="Symbol" w:hint="default"/>
+      </w:rPr>
+    </w:lvl>
+    <w:lvl w:ilvl="7" w:tplc="04090003" w:tentative="1">
+      <w:start w:val="1"/>
+      <w:numFmt w:val="bullet"/>
+      <w:lvlText w:val="o"/>
+      <w:lvlJc w:val="left"/>
+      <w:pPr>
+        <w:ind w:left="5760" w:hanging="360"/>
+      </w:pPr>
+      <w:rPr>
+        <w:rFonts w:ascii="Courier New" w:hAnsi="Courier New" w:cs="Courier New" w:hint="default"/>
+      </w:rPr>
+    </w:lvl>
+    <w:lvl w:ilvl="8" w:tplc="04090005" w:tentative="1">
+      <w:start w:val="1"/>
+      <w:numFmt w:val="bullet"/>
+      <w:lvlText w:val=""/>
+      <w:lvlJc w:val="left"/>
+      <w:pPr>
+        <w:ind w:left="6480" w:hanging="360"/>
+      </w:pPr>
+      <w:rPr>
+        <w:rFonts w:ascii="Wingdings" w:hAnsi="Wingdings" w:hint="default"/>
+      </w:rPr>
+    </w:lvl>
+  </w:abstractNum>
+  <w:abstractNum w:abstractNumId="2">
     <w:nsid w:val="066032F3"/>
     <w:multiLevelType w:val="hybridMultilevel"/>
     <w:tmpl w:val="DA3A7140"/>
@@ -17359,7 +17547,7 @@
       </w:pPr>
     </w:lvl>
   </w:abstractNum>
-  <w:abstractNum w:abstractNumId="2">
+  <w:abstractNum w:abstractNumId="3">
     <w:nsid w:val="27A75BE5"/>
     <w:multiLevelType w:val="hybridMultilevel"/>
     <w:tmpl w:val="A730874C"/>
@@ -17448,7 +17636,7 @@
       </w:pPr>
     </w:lvl>
   </w:abstractNum>
-  <w:abstractNum w:abstractNumId="3">
+  <w:abstractNum w:abstractNumId="4">
     <w:nsid w:val="45AB6DD7"/>
     <w:multiLevelType w:val="hybridMultilevel"/>
     <w:tmpl w:val="CCE86796"/>
@@ -17538,22 +17726,25 @@
     </w:lvl>
   </w:abstractNum>
   <w:num w:numId="1">
-    <w:abstractNumId w:val="2"/>
+    <w:abstractNumId w:val="3"/>
   </w:num>
   <w:num w:numId="2">
-    <w:abstractNumId w:val="3"/>
+    <w:abstractNumId w:val="4"/>
   </w:num>
   <w:num w:numId="3">
     <w:abstractNumId w:val="0"/>
   </w:num>
   <w:num w:numId="4">
+    <w:abstractNumId w:val="2"/>
+  </w:num>
+  <w:num w:numId="5">
     <w:abstractNumId w:val="1"/>
   </w:num>
 </w:numbering>
 </file>
 
 <file path=word/styles.xml><?xml version="1.0" encoding="utf-8"?>
-<w:styles xmlns:mc="http://schemas.openxmlformats.org/markup-compatibility/2006" xmlns:r="http://schemas.openxmlformats.org/officeDocument/2006/relationships" xmlns:w="http://schemas.openxmlformats.org/wordprocessingml/2006/main" xmlns:w14="http://schemas.microsoft.com/office/word/2010/wordml" mc:Ignorable="w14">
+<w:styles xmlns:mc="http://schemas.openxmlformats.org/markup-compatibility/2006" xmlns:r="http://schemas.openxmlformats.org/officeDocument/2006/relationships" xmlns:w="http://schemas.openxmlformats.org/wordprocessingml/2006/main" xmlns:w14="http://schemas.microsoft.com/office/word/2010/wordml" xmlns:w15="http://schemas.microsoft.com/office/word/2012/wordml" mc:Ignorable="w14 w15">
   <w:docDefaults>
     <w:rPrDefault>
       <w:rPr>
@@ -17569,400 +17760,378 @@
       </w:pPr>
     </w:pPrDefault>
   </w:docDefaults>
-  <w:latentStyles w:defLockedState="0" w:defUIPriority="99" w:defSemiHidden="1" w:defUnhideWhenUsed="1" w:defQFormat="0" w:count="267">
-    <w:lsdException w:name="Normal" w:semiHidden="0" w:uiPriority="0" w:unhideWhenUsed="0" w:qFormat="1"/>
-    <w:lsdException w:name="heading 1" w:semiHidden="0" w:uiPriority="9" w:unhideWhenUsed="0" w:qFormat="1"/>
-    <w:lsdException w:name="heading 2" w:uiPriority="9" w:qFormat="1"/>
-    <w:lsdException w:name="heading 3" w:uiPriority="9" w:qFormat="1"/>
-    <w:lsdException w:name="heading 4" w:uiPriority="9" w:qFormat="1"/>
-    <w:lsdException w:name="heading 5" w:uiPriority="9" w:qFormat="1"/>
-    <w:lsdException w:name="heading 6" w:uiPriority="9" w:qFormat="1"/>
-    <w:lsdException w:name="heading 7" w:uiPriority="9" w:qFormat="1"/>
-    <w:lsdException w:name="heading 8" w:uiPriority="9" w:qFormat="1"/>
-    <w:lsdException w:name="heading 9" w:uiPriority="9" w:qFormat="1"/>
-    <w:lsdException w:name="toc 1" w:uiPriority="39"/>
-    <w:lsdException w:name="toc 2" w:uiPriority="39"/>
-    <w:lsdException w:name="toc 3" w:uiPriority="39"/>
-    <w:lsdException w:name="toc 4" w:uiPriority="39"/>
-    <w:lsdException w:name="toc 5" w:uiPriority="39"/>
-    <w:lsdException w:name="toc 6" w:uiPriority="39"/>
-    <w:lsdException w:name="toc 7" w:uiPriority="39"/>
-    <w:lsdException w:name="toc 8" w:uiPriority="39"/>
-    <w:lsdException w:name="toc 9" w:uiPriority="39"/>
-    <w:lsdException w:name="caption" w:uiPriority="35" w:qFormat="1"/>
-    <w:lsdException w:name="Title" w:semiHidden="0" w:uiPriority="10" w:unhideWhenUsed="0" w:qFormat="1"/>
-    <w:lsdException w:name="Default Paragraph Font" w:uiPriority="1"/>
-    <w:lsdException w:name="Subtitle" w:semiHidden="0" w:uiPriority="11" w:unhideWhenUsed="0" w:qFormat="1"/>
-    <w:lsdException w:name="Strong" w:semiHidden="0" w:uiPriority="22" w:unhideWhenUsed="0" w:qFormat="1"/>
-    <w:lsdException w:name="Emphasis" w:semiHidden="0" w:uiPriority="20" w:unhideWhenUsed="0" w:qFormat="1"/>
-    <w:lsdException w:name="Table Grid" w:semiHidden="0" w:uiPriority="39" w:unhideWhenUsed="0"/>
-    <w:lsdException w:name="Placeholder Text" w:unhideWhenUsed="0"/>
-    <w:lsdException w:name="No Spacing" w:semiHidden="0" w:uiPriority="1" w:unhideWhenUsed="0" w:qFormat="1"/>
-    <w:lsdException w:name="Light Shading" w:semiHidden="0" w:uiPriority="60" w:unhideWhenUsed="0"/>
-    <w:lsdException w:name="Light List" w:semiHidden="0" w:uiPriority="61" w:unhideWhenUsed="0"/>
-    <w:lsdException w:name="Light Grid" w:semiHidden="0" w:uiPriority="62" w:unhideWhenUsed="0"/>
-    <w:lsdException w:name="Medium Shading 1" w:semiHidden="0" w:uiPriority="63" w:unhideWhenUsed="0"/>
-    <w:lsdException w:name="Medium Shading 2" w:semiHidden="0" w:uiPriority="64" w:unhideWhenUsed="0"/>
-    <w:lsdException w:name="Medium List 1" w:semiHidden="0" w:uiPriority="65" w:unhideWhenUsed="0"/>
-    <w:lsdException w:name="Medium List 2" w:semiHidden="0" w:uiPriority="66" w:unhideWhenUsed="0"/>
-    <w:lsdException w:name="Medium Grid 1" w:semiHidden="0" w:uiPriority="67" w:unhideWhenUsed="0"/>
-    <w:lsdException w:name="Medium Grid 2" w:semiHidden="0" w:uiPriority="68" w:unhideWhenUsed="0"/>
-    <w:lsdException w:name="Medium Grid 3" w:semiHidden="0" w:uiPriority="69" w:unhideWhenUsed="0"/>
-    <w:lsdException w:name="Dark List" w:semiHidden="0" w:uiPriority="70" w:unhideWhenUsed="0"/>
-    <w:lsdException w:name="Colorful Shading" w:semiHidden="0" w:uiPriority="71" w:unhideWhenUsed="0"/>
-    <w:lsdException w:name="Colorful List" w:semiHidden="0" w:uiPriority="72" w:unhideWhenUsed="0"/>
-    <w:lsdException w:name="Colorful Grid" w:semiHidden="0" w:uiPriority="73" w:unhideWhenUsed="0"/>
-    <w:lsdException w:name="Light Shading Accent 1" w:semiHidden="0" w:uiPriority="60" w:unhideWhenUsed="0"/>
-    <w:lsdException w:name="Light List Accent 1" w:semiHidden="0" w:uiPriority="61" w:unhideWhenUsed="0"/>
-    <w:lsdException w:name="Light Grid Accent 1" w:semiHidden="0" w:uiPriority="62" w:unhideWhenUsed="0"/>
-    <w:lsdException w:name="Medium Shading 1 Accent 1" w:semiHidden="0" w:uiPriority="63" w:unhideWhenUsed="0"/>
-    <w:lsdException w:name="Medium Shading 2 Accent 1" w:semiHidden="0" w:uiPriority="64" w:unhideWhenUsed="0"/>
-    <w:lsdException w:name="Medium List 1 Accent 1" w:semiHidden="0" w:uiPriority="65" w:unhideWhenUsed="0"/>
-    <w:lsdException w:name="Revision" w:unhideWhenUsed="0"/>
-    <w:lsdException w:name="List Paragraph" w:semiHidden="0" w:uiPriority="34" w:unhideWhenUsed="0" w:qFormat="1"/>
-    <w:lsdException w:name="Quote" w:semiHidden="0" w:uiPriority="29" w:unhideWhenUsed="0" w:qFormat="1"/>
-    <w:lsdException w:name="Intense Quote" w:semiHidden="0" w:uiPriority="30" w:unhideWhenUsed="0" w:qFormat="1"/>
-    <w:lsdException w:name="Medium List 2 Accent 1" w:semiHidden="0" w:uiPriority="66" w:unhideWhenUsed="0"/>
-    <w:lsdException w:name="Medium Grid 1 Accent 1" w:semiHidden="0" w:uiPriority="67" w:unhideWhenUsed="0"/>
-    <w:lsdException w:name="Medium Grid 2 Accent 1" w:semiHidden="0" w:uiPriority="68" w:unhideWhenUsed="0"/>
-    <w:lsdException w:name="Medium Grid 3 Accent 1" w:semiHidden="0" w:uiPriority="69" w:unhideWhenUsed="0"/>
-    <w:lsdException w:name="Dark List Accent 1" w:semiHidden="0" w:uiPriority="70" w:unhideWhenUsed="0"/>
-    <w:lsdException w:name="Colorful Shading Accent 1" w:semiHidden="0" w:uiPriority="71" w:unhideWhenUsed="0"/>
-    <w:lsdException w:name="Colorful List Accent 1" w:semiHidden="0" w:uiPriority="72" w:unhideWhenUsed="0"/>
-    <w:lsdException w:name="Colorful Grid Accent 1" w:semiHidden="0" w:uiPriority="73" w:unhideWhenUsed="0"/>
-    <w:lsdException w:name="Light Shading Accent 2" w:semiHidden="0" w:uiPriority="60" w:unhideWhenUsed="0"/>
-    <w:lsdException w:name="Light List Accent 2" w:semiHidden="0" w:uiPriority="61" w:unhideWhenUsed="0"/>
-    <w:lsdException w:name="Light Grid Accent 2" w:semiHidden="0" w:uiPriority="62" w:unhideWhenUsed="0"/>
-    <w:lsdException w:name="Medium Shading 1 Accent 2" w:semiHidden="0" w:uiPriority="63" w:unhideWhenUsed="0"/>
-    <w:lsdException w:name="Medium Shading 2 Accent 2" w:semiHidden="0" w:uiPriority="64" w:unhideWhenUsed="0"/>
-    <w:lsdException w:name="Medium List 1 Accent 2" w:semiHidden="0" w:uiPriority="65" w:unhideWhenUsed="0"/>
-    <w:lsdException w:name="Medium List 2 Accent 2" w:semiHidden="0" w:uiPriority="66" w:unhideWhenUsed="0"/>
-    <w:lsdException w:name="Medium Grid 1 Accent 2" w:semiHidden="0" w:uiPriority="67" w:unhideWhenUsed="0"/>
-    <w:lsdException w:name="Medium Grid 2 Accent 2" w:semiHidden="0" w:uiPriority="68" w:unhideWhenUsed="0"/>
-    <w:lsdException w:name="Medium Grid 3 Accent 2" w:semiHidden="0" w:uiPriority="69" w:unhideWhenUsed="0"/>
-    <w:lsdException w:name="Dark List Accent 2" w:semiHidden="0" w:uiPriority="70" w:unhideWhenUsed="0"/>
-    <w:lsdException w:name="Colorful Shading Accent 2" w:semiHidden="0" w:uiPriority="71" w:unhideWhenUsed="0"/>
-    <w:lsdException w:name="Colorful List Accent 2" w:semiHidden="0" w:uiPriority="72" w:unhideWhenUsed="0"/>
-    <w:lsdException w:name="Colorful Grid Accent 2" w:semiHidden="0" w:uiPriority="73" w:unhideWhenUsed="0"/>
-    <w:lsdException w:name="Light Shading Accent 3" w:semiHidden="0" w:uiPriority="60" w:unhideWhenUsed="0"/>
-    <w:lsdException w:name="Light List Accent 3" w:semiHidden="0" w:uiPriority="61" w:unhideWhenUsed="0"/>
-    <w:lsdException w:name="Light Grid Accent 3" w:semiHidden="0" w:uiPriority="62" w:unhideWhenUsed="0"/>
-    <w:lsdException w:name="Medium Shading 1 Accent 3" w:semiHidden="0" w:uiPriority="63" w:unhideWhenUsed="0"/>
-    <w:lsdException w:name="Medium Shading 2 Accent 3" w:semiHidden="0" w:uiPriority="64" w:unhideWhenUsed="0"/>
-    <w:lsdException w:name="Medium List 1 Accent 3" w:semiHidden="0" w:uiPriority="65" w:unhideWhenUsed="0"/>
-    <w:lsdException w:name="Medium List 2 Accent 3" w:semiHidden="0" w:uiPriority="66" w:unhideWhenUsed="0"/>
-    <w:lsdException w:name="Medium Grid 1 Accent 3" w:semiHidden="0" w:uiPriority="67" w:unhideWhenUsed="0"/>
-    <w:lsdException w:name="Medium Grid 2 Accent 3" w:semiHidden="0" w:uiPriority="68" w:unhideWhenUsed="0"/>
-    <w:lsdException w:name="Medium Grid 3 Accent 3" w:semiHidden="0" w:uiPriority="69" w:unhideWhenUsed="0"/>
-    <w:lsdException w:name="Dark List Accent 3" w:semiHidden="0" w:uiPriority="70" w:unhideWhenUsed="0"/>
-    <w:lsdException w:name="Colorful Shading Accent 3" w:semiHidden="0" w:uiPriority="71" w:unhideWhenUsed="0"/>
-    <w:lsdException w:name="Colorful List Accent 3" w:semiHidden="0" w:uiPriority="72" w:unhideWhenUsed="0"/>
-    <w:lsdException w:name="Colorful Grid Accent 3" w:semiHidden="0" w:uiPriority="73" w:unhideWhenUsed="0"/>
-    <w:lsdException w:name="Light Shading Accent 4" w:semiHidden="0" w:uiPriority="60" w:unhideWhenUsed="0"/>
-    <w:lsdException w:name="Light List Accent 4" w:semiHidden="0" w:uiPriority="61" w:unhideWhenUsed="0"/>
-    <w:lsdException w:name="Light Grid Accent 4" w:semiHidden="0" w:uiPriority="62" w:unhideWhenUsed="0"/>
-    <w:lsdException w:name="Medium Shading 1 Accent 4" w:semiHidden="0" w:uiPriority="63" w:unhideWhenUsed="0"/>
-    <w:lsdException w:name="Medium Shading 2 Accent 4" w:semiHidden="0" w:uiPriority="64" w:unhideWhenUsed="0"/>
-    <w:lsdException w:name="Medium List 1 Accent 4" w:semiHidden="0" w:uiPriority="65" w:unhideWhenUsed="0"/>
-    <w:lsdException w:name="Medium List 2 Accent 4" w:semiHidden="0" w:uiPriority="66" w:unhideWhenUsed="0"/>
-    <w:lsdException w:name="Medium Grid 1 Accent 4" w:semiHidden="0" w:uiPriority="67" w:unhideWhenUsed="0"/>
-    <w:lsdException w:name="Medium Grid 2 Accent 4" w:semiHidden="0" w:uiPriority="68" w:unhideWhenUsed="0"/>
-    <w:lsdException w:name="Medium Grid 3 Accent 4" w:semiHidden="0" w:uiPriority="69" w:unhideWhenUsed="0"/>
-    <w:lsdException w:name="Dark List Accent 4" w:semiHidden="0" w:uiPriority="70" w:unhideWhenUsed="0"/>
-    <w:lsdException w:name="Colorful Shading Accent 4" w:semiHidden="0" w:uiPriority="71" w:unhideWhenUsed="0"/>
-    <w:lsdException w:name="Colorful List Accent 4" w:semiHidden="0" w:uiPriority="72" w:unhideWhenUsed="0"/>
-    <w:lsdException w:name="Colorful Grid Accent 4" w:semiHidden="0" w:uiPriority="73" w:unhideWhenUsed="0"/>
-    <w:lsdException w:name="Light Shading Accent 5" w:semiHidden="0" w:uiPriority="60" w:unhideWhenUsed="0"/>
-    <w:lsdException w:name="Light List Accent 5" w:semiHidden="0" w:uiPriority="61" w:unhideWhenUsed="0"/>
-    <w:lsdException w:name="Light Grid Accent 5" w:semiHidden="0" w:uiPriority="62" w:unhideWhenUsed="0"/>
-    <w:lsdException w:name="Medium Shading 1 Accent 5" w:semiHidden="0" w:uiPriority="63" w:unhideWhenUsed="0"/>
-    <w:lsdException w:name="Medium Shading 2 Accent 5" w:semiHidden="0" w:uiPriority="64" w:unhideWhenUsed="0"/>
-    <w:lsdException w:name="Medium List 1 Accent 5" w:semiHidden="0" w:uiPriority="65" w:unhideWhenUsed="0"/>
-    <w:lsdException w:name="Medium List 2 Accent 5" w:semiHidden="0" w:uiPriority="66" w:unhideWhenUsed="0"/>
-    <w:lsdException w:name="Medium Grid 1 Accent 5" w:semiHidden="0" w:uiPriority="67" w:unhideWhenUsed="0"/>
-    <w:lsdException w:name="Medium Grid 2 Accent 5" w:semiHidden="0" w:uiPriority="68" w:unhideWhenUsed="0"/>
-    <w:lsdException w:name="Medium Grid 3 Accent 5" w:semiHidden="0" w:uiPriority="69" w:unhideWhenUsed="0"/>
-    <w:lsdException w:name="Dark List Accent 5" w:semiHidden="0" w:uiPriority="70" w:unhideWhenUsed="0"/>
-    <w:lsdException w:name="Colorful Shading Accent 5" w:semiHidden="0" w:uiPriority="71" w:unhideWhenUsed="0"/>
-    <w:lsdException w:name="Colorful List Accent 5" w:semiHidden="0" w:uiPriority="72" w:unhideWhenUsed="0"/>
-    <w:lsdException w:name="Colorful Grid Accent 5" w:semiHidden="0" w:uiPriority="73" w:unhideWhenUsed="0"/>
-    <w:lsdException w:name="Light Shading Accent 6" w:semiHidden="0" w:uiPriority="60" w:unhideWhenUsed="0"/>
-    <w:lsdException w:name="Light List Accent 6" w:semiHidden="0" w:uiPriority="61" w:unhideWhenUsed="0"/>
-    <w:lsdException w:name="Light Grid Accent 6" w:semiHidden="0" w:uiPriority="62" w:unhideWhenUsed="0"/>
-    <w:lsdException w:name="Medium Shading 1 Accent 6" w:semiHidden="0" w:uiPriority="63" w:unhideWhenUsed="0"/>
-    <w:lsdException w:name="Medium Shading 2 Accent 6" w:semiHidden="0" w:uiPriority="64" w:unhideWhenUsed="0"/>
-    <w:lsdException w:name="Medium List 1 Accent 6" w:semiHidden="0" w:uiPriority="65" w:unhideWhenUsed="0"/>
-    <w:lsdException w:name="Medium List 2 Accent 6" w:semiHidden="0" w:uiPriority="66" w:unhideWhenUsed="0"/>
-    <w:lsdException w:name="Medium Grid 1 Accent 6" w:semiHidden="0" w:uiPriority="67" w:unhideWhenUsed="0"/>
-    <w:lsdException w:name="Medium Grid 2 Accent 6" w:semiHidden="0" w:uiPriority="68" w:unhideWhenUsed="0"/>
-    <w:lsdException w:name="Medium Grid 3 Accent 6" w:semiHidden="0" w:uiPriority="69" w:unhideWhenUsed="0"/>
-    <w:lsdException w:name="Dark List Accent 6" w:semiHidden="0" w:uiPriority="70" w:unhideWhenUsed="0"/>
-    <w:lsdException w:name="Colorful Shading Accent 6" w:semiHidden="0" w:uiPriority="71" w:unhideWhenUsed="0"/>
-    <w:lsdException w:name="Colorful List Accent 6" w:semiHidden="0" w:uiPriority="72" w:unhideWhenUsed="0"/>
-    <w:lsdException w:name="Colorful Grid Accent 6" w:semiHidden="0" w:uiPriority="73" w:unhideWhenUsed="0"/>
-    <w:lsdException w:name="Subtle Emphasis" w:semiHidden="0" w:uiPriority="19" w:unhideWhenUsed="0" w:qFormat="1"/>
-    <w:lsdException w:name="Intense Emphasis" w:semiHidden="0" w:uiPriority="21" w:unhideWhenUsed="0" w:qFormat="1"/>
-    <w:lsdException w:name="Subtle Reference" w:semiHidden="0" w:uiPriority="31" w:unhideWhenUsed="0" w:qFormat="1"/>
-    <w:lsdException w:name="Intense Reference" w:semiHidden="0" w:uiPriority="32" w:unhideWhenUsed="0" w:qFormat="1"/>
-    <w:lsdException w:name="Book Title" w:semiHidden="0" w:uiPriority="33" w:unhideWhenUsed="0" w:qFormat="1"/>
-    <w:lsdException w:name="Bibliography" w:uiPriority="37"/>
-    <w:lsdException w:name="TOC Heading" w:uiPriority="39" w:qFormat="1"/>
-  </w:latentStyles>
-  <w:style w:type="paragraph" w:default="1" w:styleId="Normal">
-    <w:name w:val="Normal"/>
-    <w:qFormat/>
-  </w:style>
-  <w:style w:type="character" w:default="1" w:styleId="DefaultParagraphFont">
-    <w:name w:val="Default Paragraph Font"/>
-    <w:uiPriority w:val="1"/>
-    <w:semiHidden/>
-    <w:unhideWhenUsed/>
-  </w:style>
-  <w:style w:type="table" w:default="1" w:styleId="TableNormal">
-    <w:name w:val="Normal Table"/>
-    <w:uiPriority w:val="99"/>
-    <w:semiHidden/>
-    <w:unhideWhenUsed/>
-    <w:tblPr>
-      <w:tblInd w:w="0" w:type="dxa"/>
-      <w:tblCellMar>
-        <w:top w:w="0" w:type="dxa"/>
-        <w:left w:w="108" w:type="dxa"/>
-        <w:bottom w:w="0" w:type="dxa"/>
-        <w:right w:w="108" w:type="dxa"/>
-      </w:tblCellMar>
-    </w:tblPr>
-  </w:style>
-  <w:style w:type="numbering" w:default="1" w:styleId="NoList">
-    <w:name w:val="No List"/>
-    <w:uiPriority w:val="99"/>
-    <w:semiHidden/>
-    <w:unhideWhenUsed/>
-  </w:style>
-  <w:style w:type="paragraph" w:styleId="NoSpacing">
-    <w:name w:val="No Spacing"/>
-    <w:link w:val="NoSpacingChar"/>
-    <w:uiPriority w:val="1"/>
-    <w:qFormat/>
-    <w:rsid w:val="00E52AED"/>
-    <w:pPr>
-      <w:spacing w:after="0" w:line="240" w:lineRule="auto"/>
-    </w:pPr>
-    <w:rPr>
-      <w:rFonts w:eastAsiaTheme="minorEastAsia"/>
-      <w:lang w:val="en-US"/>
-    </w:rPr>
-  </w:style>
-  <w:style w:type="character" w:customStyle="1" w:styleId="NoSpacingChar">
-    <w:name w:val="No Spacing Char"/>
-    <w:basedOn w:val="DefaultParagraphFont"/>
-    <w:link w:val="NoSpacing"/>
-    <w:uiPriority w:val="1"/>
-    <w:rsid w:val="00E52AED"/>
-    <w:rPr>
-      <w:rFonts w:eastAsiaTheme="minorEastAsia"/>
-      <w:lang w:val="en-US"/>
-    </w:rPr>
-  </w:style>
-  <w:style w:type="paragraph" w:styleId="BalloonText">
-    <w:name w:val="Balloon Text"/>
-    <w:basedOn w:val="Normal"/>
-    <w:link w:val="BalloonTextChar"/>
-    <w:uiPriority w:val="99"/>
-    <w:semiHidden/>
-    <w:unhideWhenUsed/>
-    <w:rsid w:val="00936F07"/>
-    <w:pPr>
-      <w:spacing w:after="0" w:line="240" w:lineRule="auto"/>
-    </w:pPr>
-    <w:rPr>
-      <w:rFonts w:ascii="Tahoma" w:hAnsi="Tahoma" w:cs="Tahoma"/>
-      <w:sz w:val="16"/>
-      <w:szCs w:val="16"/>
-    </w:rPr>
-  </w:style>
-  <w:style w:type="character" w:customStyle="1" w:styleId="BalloonTextChar">
-    <w:name w:val="Balloon Text Char"/>
-    <w:basedOn w:val="DefaultParagraphFont"/>
-    <w:link w:val="BalloonText"/>
-    <w:uiPriority w:val="99"/>
-    <w:semiHidden/>
-    <w:rsid w:val="00936F07"/>
-    <w:rPr>
-      <w:rFonts w:ascii="Tahoma" w:hAnsi="Tahoma" w:cs="Tahoma"/>
-      <w:sz w:val="16"/>
-      <w:szCs w:val="16"/>
-    </w:rPr>
-  </w:style>
-  <w:style w:type="paragraph" w:styleId="ListParagraph">
-    <w:name w:val="List Paragraph"/>
-    <w:basedOn w:val="Normal"/>
-    <w:uiPriority w:val="34"/>
-    <w:qFormat/>
-    <w:rsid w:val="00936F07"/>
-    <w:pPr>
-      <w:ind w:left="720"/>
-      <w:contextualSpacing/>
-    </w:pPr>
-  </w:style>
-</w:styles>
-</file>
-
-<file path=word/stylesWithEffects.xml><?xml version="1.0" encoding="utf-8"?>
-<w:styles xmlns:wpc="http://schemas.microsoft.com/office/word/2010/wordprocessingCanvas" xmlns:mc="http://schemas.openxmlformats.org/markup-compatibility/2006" xmlns:o="urn:schemas-microsoft-com:office:office" xmlns:r="http://schemas.openxmlformats.org/officeDocument/2006/relationships" xmlns:m="http://schemas.openxmlformats.org/officeDocument/2006/math" xmlns:v="urn:schemas-microsoft-com:vml" xmlns:wp14="http://schemas.microsoft.com/office/word/2010/wordprocessingDrawing" xmlns:wp="http://schemas.openxmlformats.org/drawingml/2006/wordprocessingDrawing" xmlns:w10="urn:schemas-microsoft-com:office:word" xmlns:w="http://schemas.openxmlformats.org/wordprocessingml/2006/main" xmlns:w14="http://schemas.microsoft.com/office/word/2010/wordml" xmlns:wpg="http://schemas.microsoft.com/office/word/2010/wordprocessingGroup" xmlns:wpi="http://schemas.microsoft.com/office/word/2010/wordprocessingInk" xmlns:wne="http://schemas.microsoft.com/office/word/2006/wordml" xmlns:wps="http://schemas.microsoft.com/office/word/2010/wordprocessingShape" mc:Ignorable="w14 wp14">
-  <w:docDefaults>
-    <w:rPrDefault>
-      <w:rPr>
-        <w:rFonts w:asciiTheme="minorHAnsi" w:eastAsiaTheme="minorHAnsi" w:hAnsiTheme="minorHAnsi" w:cstheme="minorBidi"/>
-        <w:sz w:val="22"/>
-        <w:szCs w:val="22"/>
-        <w:lang w:val="en-IN" w:eastAsia="en-US" w:bidi="ar-SA"/>
-      </w:rPr>
-    </w:rPrDefault>
-    <w:pPrDefault>
-      <w:pPr>
-        <w:spacing w:after="160" w:line="259" w:lineRule="auto"/>
-      </w:pPr>
-    </w:pPrDefault>
-  </w:docDefaults>
-  <w:latentStyles w:defLockedState="0" w:defUIPriority="99" w:defSemiHidden="1" w:defUnhideWhenUsed="1" w:defQFormat="0" w:count="267">
-    <w:lsdException w:name="Normal" w:semiHidden="0" w:uiPriority="0" w:unhideWhenUsed="0" w:qFormat="1"/>
-    <w:lsdException w:name="heading 1" w:semiHidden="0" w:uiPriority="9" w:unhideWhenUsed="0" w:qFormat="1"/>
-    <w:lsdException w:name="heading 2" w:uiPriority="9" w:qFormat="1"/>
-    <w:lsdException w:name="heading 3" w:uiPriority="9" w:qFormat="1"/>
-    <w:lsdException w:name="heading 4" w:uiPriority="9" w:qFormat="1"/>
-    <w:lsdException w:name="heading 5" w:uiPriority="9" w:qFormat="1"/>
-    <w:lsdException w:name="heading 6" w:uiPriority="9" w:qFormat="1"/>
-    <w:lsdException w:name="heading 7" w:uiPriority="9" w:qFormat="1"/>
-    <w:lsdException w:name="heading 8" w:uiPriority="9" w:qFormat="1"/>
-    <w:lsdException w:name="heading 9" w:uiPriority="9" w:qFormat="1"/>
-    <w:lsdException w:name="toc 1" w:uiPriority="39"/>
-    <w:lsdException w:name="toc 2" w:uiPriority="39"/>
-    <w:lsdException w:name="toc 3" w:uiPriority="39"/>
-    <w:lsdException w:name="toc 4" w:uiPriority="39"/>
-    <w:lsdException w:name="toc 5" w:uiPriority="39"/>
-    <w:lsdException w:name="toc 6" w:uiPriority="39"/>
-    <w:lsdException w:name="toc 7" w:uiPriority="39"/>
-    <w:lsdException w:name="toc 8" w:uiPriority="39"/>
-    <w:lsdException w:name="toc 9" w:uiPriority="39"/>
-    <w:lsdException w:name="caption" w:uiPriority="35" w:qFormat="1"/>
-    <w:lsdException w:name="Title" w:semiHidden="0" w:uiPriority="10" w:unhideWhenUsed="0" w:qFormat="1"/>
-    <w:lsdException w:name="Default Paragraph Font" w:uiPriority="1"/>
-    <w:lsdException w:name="Subtitle" w:semiHidden="0" w:uiPriority="11" w:unhideWhenUsed="0" w:qFormat="1"/>
-    <w:lsdException w:name="Strong" w:semiHidden="0" w:uiPriority="22" w:unhideWhenUsed="0" w:qFormat="1"/>
-    <w:lsdException w:name="Emphasis" w:semiHidden="0" w:uiPriority="20" w:unhideWhenUsed="0" w:qFormat="1"/>
-    <w:lsdException w:name="Table Grid" w:semiHidden="0" w:uiPriority="39" w:unhideWhenUsed="0"/>
-    <w:lsdException w:name="Placeholder Text" w:unhideWhenUsed="0"/>
-    <w:lsdException w:name="No Spacing" w:semiHidden="0" w:uiPriority="1" w:unhideWhenUsed="0" w:qFormat="1"/>
-    <w:lsdException w:name="Light Shading" w:semiHidden="0" w:uiPriority="60" w:unhideWhenUsed="0"/>
-    <w:lsdException w:name="Light List" w:semiHidden="0" w:uiPriority="61" w:unhideWhenUsed="0"/>
-    <w:lsdException w:name="Light Grid" w:semiHidden="0" w:uiPriority="62" w:unhideWhenUsed="0"/>
-    <w:lsdException w:name="Medium Shading 1" w:semiHidden="0" w:uiPriority="63" w:unhideWhenUsed="0"/>
-    <w:lsdException w:name="Medium Shading 2" w:semiHidden="0" w:uiPriority="64" w:unhideWhenUsed="0"/>
-    <w:lsdException w:name="Medium List 1" w:semiHidden="0" w:uiPriority="65" w:unhideWhenUsed="0"/>
-    <w:lsdException w:name="Medium List 2" w:semiHidden="0" w:uiPriority="66" w:unhideWhenUsed="0"/>
-    <w:lsdException w:name="Medium Grid 1" w:semiHidden="0" w:uiPriority="67" w:unhideWhenUsed="0"/>
-    <w:lsdException w:name="Medium Grid 2" w:semiHidden="0" w:uiPriority="68" w:unhideWhenUsed="0"/>
-    <w:lsdException w:name="Medium Grid 3" w:semiHidden="0" w:uiPriority="69" w:unhideWhenUsed="0"/>
-    <w:lsdException w:name="Dark List" w:semiHidden="0" w:uiPriority="70" w:unhideWhenUsed="0"/>
-    <w:lsdException w:name="Colorful Shading" w:semiHidden="0" w:uiPriority="71" w:unhideWhenUsed="0"/>
-    <w:lsdException w:name="Colorful List" w:semiHidden="0" w:uiPriority="72" w:unhideWhenUsed="0"/>
-    <w:lsdException w:name="Colorful Grid" w:semiHidden="0" w:uiPriority="73" w:unhideWhenUsed="0"/>
-    <w:lsdException w:name="Light Shading Accent 1" w:semiHidden="0" w:uiPriority="60" w:unhideWhenUsed="0"/>
-    <w:lsdException w:name="Light List Accent 1" w:semiHidden="0" w:uiPriority="61" w:unhideWhenUsed="0"/>
-    <w:lsdException w:name="Light Grid Accent 1" w:semiHidden="0" w:uiPriority="62" w:unhideWhenUsed="0"/>
-    <w:lsdException w:name="Medium Shading 1 Accent 1" w:semiHidden="0" w:uiPriority="63" w:unhideWhenUsed="0"/>
-    <w:lsdException w:name="Medium Shading 2 Accent 1" w:semiHidden="0" w:uiPriority="64" w:unhideWhenUsed="0"/>
-    <w:lsdException w:name="Medium List 1 Accent 1" w:semiHidden="0" w:uiPriority="65" w:unhideWhenUsed="0"/>
-    <w:lsdException w:name="Revision" w:unhideWhenUsed="0"/>
-    <w:lsdException w:name="List Paragraph" w:semiHidden="0" w:uiPriority="34" w:unhideWhenUsed="0" w:qFormat="1"/>
-    <w:lsdException w:name="Quote" w:semiHidden="0" w:uiPriority="29" w:unhideWhenUsed="0" w:qFormat="1"/>
-    <w:lsdException w:name="Intense Quote" w:semiHidden="0" w:uiPriority="30" w:unhideWhenUsed="0" w:qFormat="1"/>
-    <w:lsdException w:name="Medium List 2 Accent 1" w:semiHidden="0" w:uiPriority="66" w:unhideWhenUsed="0"/>
-    <w:lsdException w:name="Medium Grid 1 Accent 1" w:semiHidden="0" w:uiPriority="67" w:unhideWhenUsed="0"/>
-    <w:lsdException w:name="Medium Grid 2 Accent 1" w:semiHidden="0" w:uiPriority="68" w:unhideWhenUsed="0"/>
-    <w:lsdException w:name="Medium Grid 3 Accent 1" w:semiHidden="0" w:uiPriority="69" w:unhideWhenUsed="0"/>
-    <w:lsdException w:name="Dark List Accent 1" w:semiHidden="0" w:uiPriority="70" w:unhideWhenUsed="0"/>
-    <w:lsdException w:name="Colorful Shading Accent 1" w:semiHidden="0" w:uiPriority="71" w:unhideWhenUsed="0"/>
-    <w:lsdException w:name="Colorful List Accent 1" w:semiHidden="0" w:uiPriority="72" w:unhideWhenUsed="0"/>
-    <w:lsdException w:name="Colorful Grid Accent 1" w:semiHidden="0" w:uiPriority="73" w:unhideWhenUsed="0"/>
-    <w:lsdException w:name="Light Shading Accent 2" w:semiHidden="0" w:uiPriority="60" w:unhideWhenUsed="0"/>
-    <w:lsdException w:name="Light List Accent 2" w:semiHidden="0" w:uiPriority="61" w:unhideWhenUsed="0"/>
-    <w:lsdException w:name="Light Grid Accent 2" w:semiHidden="0" w:uiPriority="62" w:unhideWhenUsed="0"/>
-    <w:lsdException w:name="Medium Shading 1 Accent 2" w:semiHidden="0" w:uiPriority="63" w:unhideWhenUsed="0"/>
-    <w:lsdException w:name="Medium Shading 2 Accent 2" w:semiHidden="0" w:uiPriority="64" w:unhideWhenUsed="0"/>
-    <w:lsdException w:name="Medium List 1 Accent 2" w:semiHidden="0" w:uiPriority="65" w:unhideWhenUsed="0"/>
-    <w:lsdException w:name="Medium List 2 Accent 2" w:semiHidden="0" w:uiPriority="66" w:unhideWhenUsed="0"/>
-    <w:lsdException w:name="Medium Grid 1 Accent 2" w:semiHidden="0" w:uiPriority="67" w:unhideWhenUsed="0"/>
-    <w:lsdException w:name="Medium Grid 2 Accent 2" w:semiHidden="0" w:uiPriority="68" w:unhideWhenUsed="0"/>
-    <w:lsdException w:name="Medium Grid 3 Accent 2" w:semiHidden="0" w:uiPriority="69" w:unhideWhenUsed="0"/>
-    <w:lsdException w:name="Dark List Accent 2" w:semiHidden="0" w:uiPriority="70" w:unhideWhenUsed="0"/>
-    <w:lsdException w:name="Colorful Shading Accent 2" w:semiHidden="0" w:uiPriority="71" w:unhideWhenUsed="0"/>
-    <w:lsdException w:name="Colorful List Accent 2" w:semiHidden="0" w:uiPriority="72" w:unhideWhenUsed="0"/>
-    <w:lsdException w:name="Colorful Grid Accent 2" w:semiHidden="0" w:uiPriority="73" w:unhideWhenUsed="0"/>
-    <w:lsdException w:name="Light Shading Accent 3" w:semiHidden="0" w:uiPriority="60" w:unhideWhenUsed="0"/>
-    <w:lsdException w:name="Light List Accent 3" w:semiHidden="0" w:uiPriority="61" w:unhideWhenUsed="0"/>
-    <w:lsdException w:name="Light Grid Accent 3" w:semiHidden="0" w:uiPriority="62" w:unhideWhenUsed="0"/>
-    <w:lsdException w:name="Medium Shading 1 Accent 3" w:semiHidden="0" w:uiPriority="63" w:unhideWhenUsed="0"/>
-    <w:lsdException w:name="Medium Shading 2 Accent 3" w:semiHidden="0" w:uiPriority="64" w:unhideWhenUsed="0"/>
-    <w:lsdException w:name="Medium List 1 Accent 3" w:semiHidden="0" w:uiPriority="65" w:unhideWhenUsed="0"/>
-    <w:lsdException w:name="Medium List 2 Accent 3" w:semiHidden="0" w:uiPriority="66" w:unhideWhenUsed="0"/>
-    <w:lsdException w:name="Medium Grid 1 Accent 3" w:semiHidden="0" w:uiPriority="67" w:unhideWhenUsed="0"/>
-    <w:lsdException w:name="Medium Grid 2 Accent 3" w:semiHidden="0" w:uiPriority="68" w:unhideWhenUsed="0"/>
-    <w:lsdException w:name="Medium Grid 3 Accent 3" w:semiHidden="0" w:uiPriority="69" w:unhideWhenUsed="0"/>
-    <w:lsdException w:name="Dark List Accent 3" w:semiHidden="0" w:uiPriority="70" w:unhideWhenUsed="0"/>
-    <w:lsdException w:name="Colorful Shading Accent 3" w:semiHidden="0" w:uiPriority="71" w:unhideWhenUsed="0"/>
-    <w:lsdException w:name="Colorful List Accent 3" w:semiHidden="0" w:uiPriority="72" w:unhideWhenUsed="0"/>
-    <w:lsdException w:name="Colorful Grid Accent 3" w:semiHidden="0" w:uiPriority="73" w:unhideWhenUsed="0"/>
-    <w:lsdException w:name="Light Shading Accent 4" w:semiHidden="0" w:uiPriority="60" w:unhideWhenUsed="0"/>
-    <w:lsdException w:name="Light List Accent 4" w:semiHidden="0" w:uiPriority="61" w:unhideWhenUsed="0"/>
-    <w:lsdException w:name="Light Grid Accent 4" w:semiHidden="0" w:uiPriority="62" w:unhideWhenUsed="0"/>
-    <w:lsdException w:name="Medium Shading 1 Accent 4" w:semiHidden="0" w:uiPriority="63" w:unhideWhenUsed="0"/>
-    <w:lsdException w:name="Medium Shading 2 Accent 4" w:semiHidden="0" w:uiPriority="64" w:unhideWhenUsed="0"/>
-    <w:lsdException w:name="Medium List 1 Accent 4" w:semiHidden="0" w:uiPriority="65" w:unhideWhenUsed="0"/>
-    <w:lsdException w:name="Medium List 2 Accent 4" w:semiHidden="0" w:uiPriority="66" w:unhideWhenUsed="0"/>
-    <w:lsdException w:name="Medium Grid 1 Accent 4" w:semiHidden="0" w:uiPriority="67" w:unhideWhenUsed="0"/>
-    <w:lsdException w:name="Medium Grid 2 Accent 4" w:semiHidden="0" w:uiPriority="68" w:unhideWhenUsed="0"/>
-    <w:lsdException w:name="Medium Grid 3 Accent 4" w:semiHidden="0" w:uiPriority="69" w:unhideWhenUsed="0"/>
-    <w:lsdException w:name="Dark List Accent 4" w:semiHidden="0" w:uiPriority="70" w:unhideWhenUsed="0"/>
-    <w:lsdException w:name="Colorful Shading Accent 4" w:semiHidden="0" w:uiPriority="71" w:unhideWhenUsed="0"/>
-    <w:lsdException w:name="Colorful List Accent 4" w:semiHidden="0" w:uiPriority="72" w:unhideWhenUsed="0"/>
-    <w:lsdException w:name="Colorful Grid Accent 4" w:semiHidden="0" w:uiPriority="73" w:unhideWhenUsed="0"/>
-    <w:lsdException w:name="Light Shading Accent 5" w:semiHidden="0" w:uiPriority="60" w:unhideWhenUsed="0"/>
-    <w:lsdException w:name="Light List Accent 5" w:semiHidden="0" w:uiPriority="61" w:unhideWhenUsed="0"/>
-    <w:lsdException w:name="Light Grid Accent 5" w:semiHidden="0" w:uiPriority="62" w:unhideWhenUsed="0"/>
-    <w:lsdException w:name="Medium Shading 1 Accent 5" w:semiHidden="0" w:uiPriority="63" w:unhideWhenUsed="0"/>
-    <w:lsdException w:name="Medium Shading 2 Accent 5" w:semiHidden="0" w:uiPriority="64" w:unhideWhenUsed="0"/>
-    <w:lsdException w:name="Medium List 1 Accent 5" w:semiHidden="0" w:uiPriority="65" w:unhideWhenUsed="0"/>
-    <w:lsdException w:name="Medium List 2 Accent 5" w:semiHidden="0" w:uiPriority="66" w:unhideWhenUsed="0"/>
-    <w:lsdException w:name="Medium Grid 1 Accent 5" w:semiHidden="0" w:uiPriority="67" w:unhideWhenUsed="0"/>
-    <w:lsdException w:name="Medium Grid 2 Accent 5" w:semiHidden="0" w:uiPriority="68" w:unhideWhenUsed="0"/>
-    <w:lsdException w:name="Medium Grid 3 Accent 5" w:semiHidden="0" w:uiPriority="69" w:unhideWhenUsed="0"/>
-    <w:lsdException w:name="Dark List Accent 5" w:semiHidden="0" w:uiPriority="70" w:unhideWhenUsed="0"/>
-    <w:lsdException w:name="Colorful Shading Accent 5" w:semiHidden="0" w:uiPriority="71" w:unhideWhenUsed="0"/>
-    <w:lsdException w:name="Colorful List Accent 5" w:semiHidden="0" w:uiPriority="72" w:unhideWhenUsed="0"/>
-    <w:lsdException w:name="Colorful Grid Accent 5" w:semiHidden="0" w:uiPriority="73" w:unhideWhenUsed="0"/>
-    <w:lsdException w:name="Light Shading Accent 6" w:semiHidden="0" w:uiPriority="60" w:unhideWhenUsed="0"/>
-    <w:lsdException w:name="Light List Accent 6" w:semiHidden="0" w:uiPriority="61" w:unhideWhenUsed="0"/>
-    <w:lsdException w:name="Light Grid Accent 6" w:semiHidden="0" w:uiPriority="62" w:unhideWhenUsed="0"/>
-    <w:lsdException w:name="Medium Shading 1 Accent 6" w:semiHidden="0" w:uiPriority="63" w:unhideWhenUsed="0"/>
-    <w:lsdException w:name="Medium Shading 2 Accent 6" w:semiHidden="0" w:uiPriority="64" w:unhideWhenUsed="0"/>
-    <w:lsdException w:name="Medium List 1 Accent 6" w:semiHidden="0" w:uiPriority="65" w:unhideWhenUsed="0"/>
-    <w:lsdException w:name="Medium List 2 Accent 6" w:semiHidden="0" w:uiPriority="66" w:unhideWhenUsed="0"/>
-    <w:lsdException w:name="Medium Grid 1 Accent 6" w:semiHidden="0" w:uiPriority="67" w:unhideWhenUsed="0"/>
-    <w:lsdException w:name="Medium Grid 2 Accent 6" w:semiHidden="0" w:uiPriority="68" w:unhideWhenUsed="0"/>
-    <w:lsdException w:name="Medium Grid 3 Accent 6" w:semiHidden="0" w:uiPriority="69" w:unhideWhenUsed="0"/>
-    <w:lsdException w:name="Dark List Accent 6" w:semiHidden="0" w:uiPriority="70" w:unhideWhenUsed="0"/>
-    <w:lsdException w:name="Colorful Shading Accent 6" w:semiHidden="0" w:uiPriority="71" w:unhideWhenUsed="0"/>
-    <w:lsdException w:name="Colorful List Accent 6" w:semiHidden="0" w:uiPriority="72" w:unhideWhenUsed="0"/>
-    <w:lsdException w:name="Colorful Grid Accent 6" w:semiHidden="0" w:uiPriority="73" w:unhideWhenUsed="0"/>
-    <w:lsdException w:name="Subtle Emphasis" w:semiHidden="0" w:uiPriority="19" w:unhideWhenUsed="0" w:qFormat="1"/>
-    <w:lsdException w:name="Intense Emphasis" w:semiHidden="0" w:uiPriority="21" w:unhideWhenUsed="0" w:qFormat="1"/>
-    <w:lsdException w:name="Subtle Reference" w:semiHidden="0" w:uiPriority="31" w:unhideWhenUsed="0" w:qFormat="1"/>
-    <w:lsdException w:name="Intense Reference" w:semiHidden="0" w:uiPriority="32" w:unhideWhenUsed="0" w:qFormat="1"/>
-    <w:lsdException w:name="Book Title" w:semiHidden="0" w:uiPriority="33" w:unhideWhenUsed="0" w:qFormat="1"/>
-    <w:lsdException w:name="Bibliography" w:uiPriority="37"/>
-    <w:lsdException w:name="TOC Heading" w:uiPriority="39" w:qFormat="1"/>
+  <w:latentStyles w:defLockedState="0" w:defUIPriority="99" w:defSemiHidden="0" w:defUnhideWhenUsed="0" w:defQFormat="0" w:count="371">
+    <w:lsdException w:name="Normal" w:uiPriority="0" w:qFormat="1"/>
+    <w:lsdException w:name="heading 1" w:uiPriority="9" w:qFormat="1"/>
+    <w:lsdException w:name="heading 2" w:semiHidden="1" w:uiPriority="9" w:unhideWhenUsed="1" w:qFormat="1"/>
+    <w:lsdException w:name="heading 3" w:semiHidden="1" w:uiPriority="9" w:unhideWhenUsed="1" w:qFormat="1"/>
+    <w:lsdException w:name="heading 4" w:semiHidden="1" w:uiPriority="9" w:unhideWhenUsed="1" w:qFormat="1"/>
+    <w:lsdException w:name="heading 5" w:semiHidden="1" w:uiPriority="9" w:unhideWhenUsed="1" w:qFormat="1"/>
+    <w:lsdException w:name="heading 6" w:semiHidden="1" w:uiPriority="9" w:unhideWhenUsed="1" w:qFormat="1"/>
+    <w:lsdException w:name="heading 7" w:semiHidden="1" w:uiPriority="9" w:unhideWhenUsed="1" w:qFormat="1"/>
+    <w:lsdException w:name="heading 8" w:semiHidden="1" w:uiPriority="9" w:unhideWhenUsed="1" w:qFormat="1"/>
+    <w:lsdException w:name="heading 9" w:semiHidden="1" w:uiPriority="9" w:unhideWhenUsed="1" w:qFormat="1"/>
+    <w:lsdException w:name="index 1" w:semiHidden="1" w:unhideWhenUsed="1"/>
+    <w:lsdException w:name="index 2" w:semiHidden="1" w:unhideWhenUsed="1"/>
+    <w:lsdException w:name="index 3" w:semiHidden="1" w:unhideWhenUsed="1"/>
+    <w:lsdException w:name="index 4" w:semiHidden="1" w:unhideWhenUsed="1"/>
+    <w:lsdException w:name="index 5" w:semiHidden="1" w:unhideWhenUsed="1"/>
+    <w:lsdException w:name="index 6" w:semiHidden="1" w:unhideWhenUsed="1"/>
+    <w:lsdException w:name="index 7" w:semiHidden="1" w:unhideWhenUsed="1"/>
+    <w:lsdException w:name="index 8" w:semiHidden="1" w:unhideWhenUsed="1"/>
+    <w:lsdException w:name="index 9" w:semiHidden="1" w:unhideWhenUsed="1"/>
+    <w:lsdException w:name="toc 1" w:semiHidden="1" w:uiPriority="39" w:unhideWhenUsed="1"/>
+    <w:lsdException w:name="toc 2" w:semiHidden="1" w:uiPriority="39" w:unhideWhenUsed="1"/>
+    <w:lsdException w:name="toc 3" w:semiHidden="1" w:uiPriority="39" w:unhideWhenUsed="1"/>
+    <w:lsdException w:name="toc 4" w:semiHidden="1" w:uiPriority="39" w:unhideWhenUsed="1"/>
+    <w:lsdException w:name="toc 5" w:semiHidden="1" w:uiPriority="39" w:unhideWhenUsed="1"/>
+    <w:lsdException w:name="toc 6" w:semiHidden="1" w:uiPriority="39" w:unhideWhenUsed="1"/>
+    <w:lsdException w:name="toc 7" w:semiHidden="1" w:uiPriority="39" w:unhideWhenUsed="1"/>
+    <w:lsdException w:name="toc 8" w:semiHidden="1" w:uiPriority="39" w:unhideWhenUsed="1"/>
+    <w:lsdException w:name="toc 9" w:semiHidden="1" w:uiPriority="39" w:unhideWhenUsed="1"/>
+    <w:lsdException w:name="Normal Indent" w:semiHidden="1" w:unhideWhenUsed="1"/>
+    <w:lsdException w:name="footnote text" w:semiHidden="1" w:unhideWhenUsed="1"/>
+    <w:lsdException w:name="annotation text" w:semiHidden="1" w:unhideWhenUsed="1"/>
+    <w:lsdException w:name="header" w:semiHidden="1" w:unhideWhenUsed="1"/>
+    <w:lsdException w:name="footer" w:semiHidden="1" w:unhideWhenUsed="1"/>
+    <w:lsdException w:name="index heading" w:semiHidden="1" w:unhideWhenUsed="1"/>
+    <w:lsdException w:name="caption" w:semiHidden="1" w:uiPriority="35" w:unhideWhenUsed="1" w:qFormat="1"/>
+    <w:lsdException w:name="table of figures" w:semiHidden="1" w:unhideWhenUsed="1"/>
+    <w:lsdException w:name="envelope address" w:semiHidden="1" w:unhideWhenUsed="1"/>
+    <w:lsdException w:name="envelope return" w:semiHidden="1" w:unhideWhenUsed="1"/>
+    <w:lsdException w:name="footnote reference" w:semiHidden="1" w:unhideWhenUsed="1"/>
+    <w:lsdException w:name="annotation reference" w:semiHidden="1" w:unhideWhenUsed="1"/>
+    <w:lsdException w:name="line number" w:semiHidden="1" w:unhideWhenUsed="1"/>
+    <w:lsdException w:name="page number" w:semiHidden="1" w:unhideWhenUsed="1"/>
+    <w:lsdException w:name="endnote reference" w:semiHidden="1" w:unhideWhenUsed="1"/>
+    <w:lsdException w:name="endnote text" w:semiHidden="1" w:unhideWhenUsed="1"/>
+    <w:lsdException w:name="table of authorities" w:semiHidden="1" w:unhideWhenUsed="1"/>
+    <w:lsdException w:name="macro" w:semiHidden="1" w:unhideWhenUsed="1"/>
+    <w:lsdException w:name="toa heading" w:semiHidden="1" w:unhideWhenUsed="1"/>
+    <w:lsdException w:name="List" w:semiHidden="1" w:unhideWhenUsed="1"/>
+    <w:lsdException w:name="List Bullet" w:semiHidden="1" w:unhideWhenUsed="1"/>
+    <w:lsdException w:name="List Number" w:semiHidden="1" w:unhideWhenUsed="1"/>
+    <w:lsdException w:name="List 2" w:semiHidden="1" w:unhideWhenUsed="1"/>
+    <w:lsdException w:name="List 3" w:semiHidden="1" w:unhideWhenUsed="1"/>
+    <w:lsdException w:name="List 4" w:semiHidden="1" w:unhideWhenUsed="1"/>
+    <w:lsdException w:name="List 5" w:semiHidden="1" w:unhideWhenUsed="1"/>
+    <w:lsdException w:name="List Bullet 2" w:semiHidden="1" w:unhideWhenUsed="1"/>
+    <w:lsdException w:name="List Bullet 3" w:semiHidden="1" w:unhideWhenUsed="1"/>
+    <w:lsdException w:name="List Bullet 4" w:semiHidden="1" w:unhideWhenUsed="1"/>
+    <w:lsdException w:name="List Bullet 5" w:semiHidden="1" w:unhideWhenUsed="1"/>
+    <w:lsdException w:name="List Number 2" w:semiHidden="1" w:unhideWhenUsed="1"/>
+    <w:lsdException w:name="List Number 3" w:semiHidden="1" w:unhideWhenUsed="1"/>
+    <w:lsdException w:name="List Number 4" w:semiHidden="1" w:unhideWhenUsed="1"/>
+    <w:lsdException w:name="List Number 5" w:semiHidden="1" w:unhideWhenUsed="1"/>
+    <w:lsdException w:name="Title" w:uiPriority="10" w:qFormat="1"/>
+    <w:lsdException w:name="Closing" w:semiHidden="1" w:unhideWhenUsed="1"/>
+    <w:lsdException w:name="Signature" w:semiHidden="1" w:unhideWhenUsed="1"/>
+    <w:lsdException w:name="Default Paragraph Font" w:semiHidden="1" w:uiPriority="1" w:unhideWhenUsed="1"/>
+    <w:lsdException w:name="Body Text" w:semiHidden="1" w:unhideWhenUsed="1"/>
+    <w:lsdException w:name="Body Text Indent" w:semiHidden="1" w:unhideWhenUsed="1"/>
+    <w:lsdException w:name="List Continue" w:semiHidden="1" w:unhideWhenUsed="1"/>
+    <w:lsdException w:name="List Continue 2" w:semiHidden="1" w:unhideWhenUsed="1"/>
+    <w:lsdException w:name="List Continue 3" w:semiHidden="1" w:unhideWhenUsed="1"/>
+    <w:lsdException w:name="List Continue 4" w:semiHidden="1" w:unhideWhenUsed="1"/>
+    <w:lsdException w:name="List Continue 5" w:semiHidden="1" w:unhideWhenUsed="1"/>
+    <w:lsdException w:name="Message Header" w:semiHidden="1" w:unhideWhenUsed="1"/>
+    <w:lsdException w:name="Subtitle" w:uiPriority="11" w:qFormat="1"/>
+    <w:lsdException w:name="Salutation" w:semiHidden="1" w:unhideWhenUsed="1"/>
+    <w:lsdException w:name="Date" w:semiHidden="1" w:unhideWhenUsed="1"/>
+    <w:lsdException w:name="Body Text First Indent" w:semiHidden="1" w:unhideWhenUsed="1"/>
+    <w:lsdException w:name="Body Text First Indent 2" w:semiHidden="1" w:unhideWhenUsed="1"/>
+    <w:lsdException w:name="Note Heading" w:semiHidden="1" w:unhideWhenUsed="1"/>
+    <w:lsdException w:name="Body Text 2" w:semiHidden="1" w:unhideWhenUsed="1"/>
+    <w:lsdException w:name="Body Text 3" w:semiHidden="1" w:unhideWhenUsed="1"/>
+    <w:lsdException w:name="Body Text Indent 2" w:semiHidden="1" w:unhideWhenUsed="1"/>
+    <w:lsdException w:name="Body Text Indent 3" w:semiHidden="1" w:unhideWhenUsed="1"/>
+    <w:lsdException w:name="Block Text" w:semiHidden="1" w:unhideWhenUsed="1"/>
+    <w:lsdException w:name="Hyperlink" w:semiHidden="1" w:unhideWhenUsed="1"/>
+    <w:lsdException w:name="FollowedHyperlink" w:semiHidden="1" w:unhideWhenUsed="1"/>
+    <w:lsdException w:name="Strong" w:uiPriority="22" w:qFormat="1"/>
+    <w:lsdException w:name="Emphasis" w:uiPriority="20" w:qFormat="1"/>
+    <w:lsdException w:name="Document Map" w:semiHidden="1" w:unhideWhenUsed="1"/>
+    <w:lsdException w:name="Plain Text" w:semiHidden="1" w:unhideWhenUsed="1"/>
+    <w:lsdException w:name="E-mail Signature" w:semiHidden="1" w:unhideWhenUsed="1"/>
+    <w:lsdException w:name="HTML Top of Form" w:semiHidden="1" w:unhideWhenUsed="1"/>
+    <w:lsdException w:name="HTML Bottom of Form" w:semiHidden="1" w:unhideWhenUsed="1"/>
+    <w:lsdException w:name="Normal (Web)" w:semiHidden="1" w:unhideWhenUsed="1"/>
+    <w:lsdException w:name="HTML Acronym" w:semiHidden="1" w:unhideWhenUsed="1"/>
+    <w:lsdException w:name="HTML Address" w:semiHidden="1" w:unhideWhenUsed="1"/>
+    <w:lsdException w:name="HTML Cite" w:semiHidden="1" w:unhideWhenUsed="1"/>
+    <w:lsdException w:name="HTML Code" w:semiHidden="1" w:unhideWhenUsed="1"/>
+    <w:lsdException w:name="HTML Definition" w:semiHidden="1" w:unhideWhenUsed="1"/>
+    <w:lsdException w:name="HTML Keyboard" w:semiHidden="1" w:unhideWhenUsed="1"/>
+    <w:lsdException w:name="HTML Preformatted" w:semiHidden="1" w:unhideWhenUsed="1"/>
+    <w:lsdException w:name="HTML Sample" w:semiHidden="1" w:unhideWhenUsed="1"/>
+    <w:lsdException w:name="HTML Typewriter" w:semiHidden="1" w:unhideWhenUsed="1"/>
+    <w:lsdException w:name="HTML Variable" w:semiHidden="1" w:unhideWhenUsed="1"/>
+    <w:lsdException w:name="Normal Table" w:semiHidden="1" w:unhideWhenUsed="1"/>
+    <w:lsdException w:name="annotation subject" w:semiHidden="1" w:unhideWhenUsed="1"/>
+    <w:lsdException w:name="No List" w:semiHidden="1" w:unhideWhenUsed="1"/>
+    <w:lsdException w:name="Outline List 1" w:semiHidden="1" w:unhideWhenUsed="1"/>
+    <w:lsdException w:name="Outline List 2" w:semiHidden="1" w:unhideWhenUsed="1"/>
+    <w:lsdException w:name="Outline List 3" w:semiHidden="1" w:unhideWhenUsed="1"/>
+    <w:lsdException w:name="Table Simple 1" w:semiHidden="1" w:unhideWhenUsed="1"/>
+    <w:lsdException w:name="Table Simple 2" w:semiHidden="1" w:unhideWhenUsed="1"/>
+    <w:lsdException w:name="Table Simple 3" w:semiHidden="1" w:unhideWhenUsed="1"/>
+    <w:lsdException w:name="Table Classic 1" w:semiHidden="1" w:unhideWhenUsed="1"/>
+    <w:lsdException w:name="Table Classic 2" w:semiHidden="1" w:unhideWhenUsed="1"/>
+    <w:lsdException w:name="Table Classic 3" w:semiHidden="1" w:unhideWhenUsed="1"/>
+    <w:lsdException w:name="Table Classic 4" w:semiHidden="1" w:unhideWhenUsed="1"/>
+    <w:lsdException w:name="Table Colorful 1" w:semiHidden="1" w:unhideWhenUsed="1"/>
+    <w:lsdException w:name="Table Colorful 2" w:semiHidden="1" w:unhideWhenUsed="1"/>
+    <w:lsdException w:name="Table Colorful 3" w:semiHidden="1" w:unhideWhenUsed="1"/>
+    <w:lsdException w:name="Table Columns 1" w:semiHidden="1" w:unhideWhenUsed="1"/>
+    <w:lsdException w:name="Table Columns 2" w:semiHidden="1" w:unhideWhenUsed="1"/>
+    <w:lsdException w:name="Table Columns 3" w:semiHidden="1" w:unhideWhenUsed="1"/>
+    <w:lsdException w:name="Table Columns 4" w:semiHidden="1" w:unhideWhenUsed="1"/>
+    <w:lsdException w:name="Table Columns 5" w:semiHidden="1" w:unhideWhenUsed="1"/>
+    <w:lsdException w:name="Table Grid 1" w:semiHidden="1" w:unhideWhenUsed="1"/>
+    <w:lsdException w:name="Table Grid 2" w:semiHidden="1" w:unhideWhenUsed="1"/>
+    <w:lsdException w:name="Table Grid 3" w:semiHidden="1" w:unhideWhenUsed="1"/>
+    <w:lsdException w:name="Table Grid 4" w:semiHidden="1" w:unhideWhenUsed="1"/>
+    <w:lsdException w:name="Table Grid 5" w:semiHidden="1" w:unhideWhenUsed="1"/>
+    <w:lsdException w:name="Table Grid 6" w:semiHidden="1" w:unhideWhenUsed="1"/>
+    <w:lsdException w:name="Table Grid 7" w:semiHidden="1" w:unhideWhenUsed="1"/>
+    <w:lsdException w:name="Table Grid 8" w:semiHidden="1" w:unhideWhenUsed="1"/>
+    <w:lsdException w:name="Table List 1" w:semiHidden="1" w:unhideWhenUsed="1"/>
+    <w:lsdException w:name="Table List 2" w:semiHidden="1" w:unhideWhenUsed="1"/>
+    <w:lsdException w:name="Table List 3" w:semiHidden="1" w:unhideWhenUsed="1"/>
+    <w:lsdException w:name="Table List 4" w:semiHidden="1" w:unhideWhenUsed="1"/>
+    <w:lsdException w:name="Table List 5" w:semiHidden="1" w:unhideWhenUsed="1"/>
+    <w:lsdException w:name="Table List 6" w:semiHidden="1" w:unhideWhenUsed="1"/>
+    <w:lsdException w:name="Table List 7" w:semiHidden="1" w:unhideWhenUsed="1"/>
+    <w:lsdException w:name="Table List 8" w:semiHidden="1" w:unhideWhenUsed="1"/>
+    <w:lsdException w:name="Table 3D effects 1" w:semiHidden="1" w:unhideWhenUsed="1"/>
+    <w:lsdException w:name="Table 3D effects 2" w:semiHidden="1" w:unhideWhenUsed="1"/>
+    <w:lsdException w:name="Table 3D effects 3" w:semiHidden="1" w:unhideWhenUsed="1"/>
+    <w:lsdException w:name="Table Contemporary" w:semiHidden="1" w:unhideWhenUsed="1"/>
+    <w:lsdException w:name="Table Elegant" w:semiHidden="1" w:unhideWhenUsed="1"/>
+    <w:lsdException w:name="Table Professional" w:semiHidden="1" w:unhideWhenUsed="1"/>
+    <w:lsdException w:name="Table Subtle 1" w:semiHidden="1" w:unhideWhenUsed="1"/>
+    <w:lsdException w:name="Table Subtle 2" w:semiHidden="1" w:unhideWhenUsed="1"/>
+    <w:lsdException w:name="Table Web 1" w:semiHidden="1" w:unhideWhenUsed="1"/>
+    <w:lsdException w:name="Table Web 2" w:semiHidden="1" w:unhideWhenUsed="1"/>
+    <w:lsdException w:name="Table Web 3" w:semiHidden="1" w:unhideWhenUsed="1"/>
+    <w:lsdException w:name="Balloon Text" w:semiHidden="1" w:unhideWhenUsed="1"/>
+    <w:lsdException w:name="Table Grid" w:uiPriority="39"/>
+    <w:lsdException w:name="Table Theme" w:semiHidden="1" w:unhideWhenUsed="1"/>
+    <w:lsdException w:name="Placeholder Text" w:semiHidden="1"/>
+    <w:lsdException w:name="No Spacing" w:uiPriority="1" w:qFormat="1"/>
+    <w:lsdException w:name="Light Shading" w:uiPriority="60"/>
+    <w:lsdException w:name="Light List" w:uiPriority="61"/>
+    <w:lsdException w:name="Light Grid" w:uiPriority="62"/>
+    <w:lsdException w:name="Medium Shading 1" w:uiPriority="63"/>
+    <w:lsdException w:name="Medium Shading 2" w:uiPriority="64"/>
+    <w:lsdException w:name="Medium List 1" w:uiPriority="65"/>
+    <w:lsdException w:name="Medium List 2" w:uiPriority="66"/>
+    <w:lsdException w:name="Medium Grid 1" w:uiPriority="67"/>
+    <w:lsdException w:name="Medium Grid 2" w:uiPriority="68"/>
+    <w:lsdException w:name="Medium Grid 3" w:uiPriority="69"/>
+    <w:lsdException w:name="Dark List" w:uiPriority="70"/>
+    <w:lsdException w:name="Colorful Shading" w:uiPriority="71"/>
+    <w:lsdException w:name="Colorful List" w:uiPriority="72"/>
+    <w:lsdException w:name="Colorful Grid" w:uiPriority="73"/>
+    <w:lsdException w:name="Light Shading Accent 1" w:uiPriority="60"/>
+    <w:lsdException w:name="Light List Accent 1" w:uiPriority="61"/>
+    <w:lsdException w:name="Light Grid Accent 1" w:uiPriority="62"/>
+    <w:lsdException w:name="Medium Shading 1 Accent 1" w:uiPriority="63"/>
+    <w:lsdException w:name="Medium Shading 2 Accent 1" w:uiPriority="64"/>
+    <w:lsdException w:name="Medium List 1 Accent 1" w:uiPriority="65"/>
+    <w:lsdException w:name="Revision" w:semiHidden="1"/>
+    <w:lsdException w:name="List Paragraph" w:uiPriority="34" w:qFormat="1"/>
+    <w:lsdException w:name="Quote" w:uiPriority="29" w:qFormat="1"/>
+    <w:lsdException w:name="Intense Quote" w:uiPriority="30" w:qFormat="1"/>
+    <w:lsdException w:name="Medium List 2 Accent 1" w:uiPriority="66"/>
+    <w:lsdException w:name="Medium Grid 1 Accent 1" w:uiPriority="67"/>
+    <w:lsdException w:name="Medium Grid 2 Accent 1" w:uiPriority="68"/>
+    <w:lsdException w:name="Medium Grid 3 Accent 1" w:uiPriority="69"/>
+    <w:lsdException w:name="Dark List Accent 1" w:uiPriority="70"/>
+    <w:lsdException w:name="Colorful Shading Accent 1" w:uiPriority="71"/>
+    <w:lsdException w:name="Colorful List Accent 1" w:uiPriority="72"/>
+    <w:lsdException w:name="Colorful Grid Accent 1" w:uiPriority="73"/>
+    <w:lsdException w:name="Light Shading Accent 2" w:uiPriority="60"/>
+    <w:lsdException w:name="Light List Accent 2" w:uiPriority="61"/>
+    <w:lsdException w:name="Light Grid Accent 2" w:uiPriority="62"/>
+    <w:lsdException w:name="Medium Shading 1 Accent 2" w:uiPriority="63"/>
+    <w:lsdException w:name="Medium Shading 2 Accent 2" w:uiPriority="64"/>
+    <w:lsdException w:name="Medium List 1 Accent 2" w:uiPriority="65"/>
+    <w:lsdException w:name="Medium List 2 Accent 2" w:uiPriority="66"/>
+    <w:lsdException w:name="Medium Grid 1 Accent 2" w:uiPriority="67"/>
+    <w:lsdException w:name="Medium Grid 2 Accent 2" w:uiPriority="68"/>
+    <w:lsdException w:name="Medium Grid 3 Accent 2" w:uiPriority="69"/>
+    <w:lsdException w:name="Dark List Accent 2" w:uiPriority="70"/>
+    <w:lsdException w:name="Colorful Shading Accent 2" w:uiPriority="71"/>
+    <w:lsdException w:name="Colorful List Accent 2" w:uiPriority="72"/>
+    <w:lsdException w:name="Colorful Grid Accent 2" w:uiPriority="73"/>
+    <w:lsdException w:name="Light Shading Accent 3" w:uiPriority="60"/>
+    <w:lsdException w:name="Light List Accent 3" w:uiPriority="61"/>
+    <w:lsdException w:name="Light Grid Accent 3" w:uiPriority="62"/>
+    <w:lsdException w:name="Medium Shading 1 Accent 3" w:uiPriority="63"/>
+    <w:lsdException w:name="Medium Shading 2 Accent 3" w:uiPriority="64"/>
+    <w:lsdException w:name="Medium List 1 Accent 3" w:uiPriority="65"/>
+    <w:lsdException w:name="Medium List 2 Accent 3" w:uiPriority="66"/>
+    <w:lsdException w:name="Medium Grid 1 Accent 3" w:uiPriority="67"/>
+    <w:lsdException w:name="Medium Grid 2 Accent 3" w:uiPriority="68"/>
+    <w:lsdException w:name="Medium Grid 3 Accent 3" w:uiPriority="69"/>
+    <w:lsdException w:name="Dark List Accent 3" w:uiPriority="70"/>
+    <w:lsdException w:name="Colorful Shading Accent 3" w:uiPriority="71"/>
+    <w:lsdException w:name="Colorful List Accent 3" w:uiPriority="72"/>
+    <w:lsdException w:name="Colorful Grid Accent 3" w:uiPriority="73"/>
+    <w:lsdException w:name="Light Shading Accent 4" w:uiPriority="60"/>
+    <w:lsdException w:name="Light List Accent 4" w:uiPriority="61"/>
+    <w:lsdException w:name="Light Grid Accent 4" w:uiPriority="62"/>
+    <w:lsdException w:name="Medium Shading 1 Accent 4" w:uiPriority="63"/>
+    <w:lsdException w:name="Medium Shading 2 Accent 4" w:uiPriority="64"/>
+    <w:lsdException w:name="Medium List 1 Accent 4" w:uiPriority="65"/>
+    <w:lsdException w:name="Medium List 2 Accent 4" w:uiPriority="66"/>
+    <w:lsdException w:name="Medium Grid 1 Accent 4" w:uiPriority="67"/>
+    <w:lsdException w:name="Medium Grid 2 Accent 4" w:uiPriority="68"/>
+    <w:lsdException w:name="Medium Grid 3 Accent 4" w:uiPriority="69"/>
+    <w:lsdException w:name="Dark List Accent 4" w:uiPriority="70"/>
+    <w:lsdException w:name="Colorful Shading Accent 4" w:uiPriority="71"/>
+    <w:lsdException w:name="Colorful List Accent 4" w:uiPriority="72"/>
+    <w:lsdException w:name="Colorful Grid Accent 4" w:uiPriority="73"/>
+    <w:lsdException w:name="Light Shading Accent 5" w:uiPriority="60"/>
+    <w:lsdException w:name="Light List Accent 5" w:uiPriority="61"/>
+    <w:lsdException w:name="Light Grid Accent 5" w:uiPriority="62"/>
+    <w:lsdException w:name="Medium Shading 1 Accent 5" w:uiPriority="63"/>
+    <w:lsdException w:name="Medium Shading 2 Accent 5" w:uiPriority="64"/>
+    <w:lsdException w:name="Medium List 1 Accent 5" w:uiPriority="65"/>
+    <w:lsdException w:name="Medium List 2 Accent 5" w:uiPriority="66"/>
+    <w:lsdException w:name="Medium Grid 1 Accent 5" w:uiPriority="67"/>
+    <w:lsdException w:name="Medium Grid 2 Accent 5" w:uiPriority="68"/>
+    <w:lsdException w:name="Medium Grid 3 Accent 5" w:uiPriority="69"/>
+    <w:lsdException w:name="Dark List Accent 5" w:uiPriority="70"/>
+    <w:lsdException w:name="Colorful Shading Accent 5" w:uiPriority="71"/>
+    <w:lsdException w:name="Colorful List Accent 5" w:uiPriority="72"/>
+    <w:lsdException w:name="Colorful Grid Accent 5" w:uiPriority="73"/>
+    <w:lsdException w:name="Light Shading Accent 6" w:uiPriority="60"/>
+    <w:lsdException w:name="Light List Accent 6" w:uiPriority="61"/>
+    <w:lsdException w:name="Light Grid Accent 6" w:uiPriority="62"/>
+    <w:lsdException w:name="Medium Shading 1 Accent 6" w:uiPriority="63"/>
+    <w:lsdException w:name="Medium Shading 2 Accent 6" w:uiPriority="64"/>
+    <w:lsdException w:name="Medium List 1 Accent 6" w:uiPriority="65"/>
+    <w:lsdException w:name="Medium List 2 Accent 6" w:uiPriority="66"/>
+    <w:lsdException w:name="Medium Grid 1 Accent 6" w:uiPriority="67"/>
+    <w:lsdException w:name="Medium Grid 2 Accent 6" w:uiPriority="68"/>
+    <w:lsdException w:name="Medium Grid 3 Accent 6" w:uiPriority="69"/>
+    <w:lsdException w:name="Dark List Accent 6" w:uiPriority="70"/>
+    <w:lsdException w:name="Colorful Shading Accent 6" w:uiPriority="71"/>
+    <w:lsdException w:name="Colorful List Accent 6" w:uiPriority="72"/>
+    <w:lsdException w:name="Colorful Grid Accent 6" w:uiPriority="73"/>
+    <w:lsdException w:name="Subtle Emphasis" w:uiPriority="19" w:qFormat="1"/>
+    <w:lsdException w:name="Intense Emphasis" w:uiPriority="21" w:qFormat="1"/>
+    <w:lsdException w:name="Subtle Reference" w:uiPriority="31" w:qFormat="1"/>
+    <w:lsdException w:name="Intense Reference" w:uiPriority="32" w:qFormat="1"/>
+    <w:lsdException w:name="Book Title" w:uiPriority="33" w:qFormat="1"/>
+    <w:lsdException w:name="Bibliography" w:semiHidden="1" w:uiPriority="37" w:unhideWhenUsed="1"/>
+    <w:lsdException w:name="TOC Heading" w:semiHidden="1" w:uiPriority="39" w:unhideWhenUsed="1" w:qFormat="1"/>
+    <w:lsdException w:name="Plain Table 1" w:uiPriority="41"/>
+    <w:lsdException w:name="Plain Table 2" w:uiPriority="42"/>
+    <w:lsdException w:name="Plain Table 3" w:uiPriority="43"/>
+    <w:lsdException w:name="Plain Table 4" w:uiPriority="44"/>
+    <w:lsdException w:name="Plain Table 5" w:uiPriority="45"/>
+    <w:lsdException w:name="Grid Table Light" w:uiPriority="40"/>
+    <w:lsdException w:name="Grid Table 1 Light" w:uiPriority="46"/>
+    <w:lsdException w:name="Grid Table 2" w:uiPriority="47"/>
+    <w:lsdException w:name="Grid Table 3" w:uiPriority="48"/>
+    <w:lsdException w:name="Grid Table 4" w:uiPriority="49"/>
+    <w:lsdException w:name="Grid Table 5 Dark" w:uiPriority="50"/>
+    <w:lsdException w:name="Grid Table 6 Colorful" w:uiPriority="51"/>
+    <w:lsdException w:name="Grid Table 7 Colorful" w:uiPriority="52"/>
+    <w:lsdException w:name="Grid Table 1 Light Accent 1" w:uiPriority="46"/>
+    <w:lsdException w:name="Grid Table 2 Accent 1" w:uiPriority="47"/>
+    <w:lsdException w:name="Grid Table 3 Accent 1" w:uiPriority="48"/>
+    <w:lsdException w:name="Grid Table 4 Accent 1" w:uiPriority="49"/>
+    <w:lsdException w:name="Grid Table 5 Dark Accent 1" w:uiPriority="50"/>
+    <w:lsdException w:name="Grid Table 6 Colorful Accent 1" w:uiPriority="51"/>
+    <w:lsdException w:name="Grid Table 7 Colorful Accent 1" w:uiPriority="52"/>
+    <w:lsdException w:name="Grid Table 1 Light Accent 2" w:uiPriority="46"/>
+    <w:lsdException w:name="Grid Table 2 Accent 2" w:uiPriority="47"/>
+    <w:lsdException w:name="Grid Table 3 Accent 2" w:uiPriority="48"/>
+    <w:lsdException w:name="Grid Table 4 Accent 2" w:uiPriority="49"/>
+    <w:lsdException w:name="Grid Table 5 Dark Accent 2" w:uiPriority="50"/>
+    <w:lsdException w:name="Grid Table 6 Colorful Accent 2" w:uiPriority="51"/>
+    <w:lsdException w:name="Grid Table 7 Colorful Accent 2" w:uiPriority="52"/>
+    <w:lsdException w:name="Grid Table 1 Light Accent 3" w:uiPriority="46"/>
+    <w:lsdException w:name="Grid Table 2 Accent 3" w:uiPriority="47"/>
+    <w:lsdException w:name="Grid Table 3 Accent 3" w:uiPriority="48"/>
+    <w:lsdException w:name="Grid Table 4 Accent 3" w:uiPriority="49"/>
+    <w:lsdException w:name="Grid Table 5 Dark Accent 3" w:uiPriority="50"/>
+    <w:lsdException w:name="Grid Table 6 Colorful Accent 3" w:uiPriority="51"/>
+    <w:lsdException w:name="Grid Table 7 Colorful Accent 3" w:uiPriority="52"/>
+    <w:lsdException w:name="Grid Table 1 Light Accent 4" w:uiPriority="46"/>
+    <w:lsdException w:name="Grid Table 2 Accent 4" w:uiPriority="47"/>
+    <w:lsdException w:name="Grid Table 3 Accent 4" w:uiPriority="48"/>
+    <w:lsdException w:name="Grid Table 4 Accent 4" w:uiPriority="49"/>
+    <w:lsdException w:name="Grid Table 5 Dark Accent 4" w:uiPriority="50"/>
+    <w:lsdException w:name="Grid Table 6 Colorful Accent 4" w:uiPriority="51"/>
+    <w:lsdException w:name="Grid Table 7 Colorful Accent 4" w:uiPriority="52"/>
+    <w:lsdException w:name="Grid Table 1 Light Accent 5" w:uiPriority="46"/>
+    <w:lsdException w:name="Grid Table 2 Accent 5" w:uiPriority="47"/>
+    <w:lsdException w:name="Grid Table 3 Accent 5" w:uiPriority="48"/>
+    <w:lsdException w:name="Grid Table 4 Accent 5" w:uiPriority="49"/>
+    <w:lsdException w:name="Grid Table 5 Dark Accent 5" w:uiPriority="50"/>
+    <w:lsdException w:name="Grid Table 6 Colorful Accent 5" w:uiPriority="51"/>
+    <w:lsdException w:name="Grid Table 7 Colorful Accent 5" w:uiPriority="52"/>
+    <w:lsdException w:name="Grid Table 1 Light Accent 6" w:uiPriority="46"/>
+    <w:lsdException w:name="Grid Table 2 Accent 6" w:uiPriority="47"/>
+    <w:lsdException w:name="Grid Table 3 Accent 6" w:uiPriority="48"/>
+    <w:lsdException w:name="Grid Table 4 Accent 6" w:uiPriority="49"/>
+    <w:lsdException w:name="Grid Table 5 Dark Accent 6" w:uiPriority="50"/>
+    <w:lsdException w:name="Grid Table 6 Colorful Accent 6" w:uiPriority="51"/>
+    <w:lsdException w:name="Grid Table 7 Colorful Accent 6" w:uiPriority="52"/>
+    <w:lsdException w:name="List Table 1 Light" w:uiPriority="46"/>
+    <w:lsdException w:name="List Table 2" w:uiPriority="47"/>
+    <w:lsdException w:name="List Table 3" w:uiPriority="48"/>
+    <w:lsdException w:name="List Table 4" w:uiPriority="49"/>
+    <w:lsdException w:name="List Table 5 Dark" w:uiPriority="50"/>
+    <w:lsdException w:name="List Table 6 Colorful" w:uiPriority="51"/>
+    <w:lsdException w:name="List Table 7 Colorful" w:uiPriority="52"/>
+    <w:lsdException w:name="List Table 1 Light Accent 1" w:uiPriority="46"/>
+    <w:lsdException w:name="List Table 2 Accent 1" w:uiPriority="47"/>
+    <w:lsdException w:name="List Table 3 Accent 1" w:uiPriority="48"/>
+    <w:lsdException w:name="List Table 4 Accent 1" w:uiPriority="49"/>
+    <w:lsdException w:name="List Table 5 Dark Accent 1" w:uiPriority="50"/>
+    <w:lsdException w:name="List Table 6 Colorful Accent 1" w:uiPriority="51"/>
+    <w:lsdException w:name="List Table 7 Colorful Accent 1" w:uiPriority="52"/>
+    <w:lsdException w:name="List Table 1 Light Accent 2" w:uiPriority="46"/>
+    <w:lsdException w:name="List Table 2 Accent 2" w:uiPriority="47"/>
+    <w:lsdException w:name="List Table 3 Accent 2" w:uiPriority="48"/>
+    <w:lsdException w:name="List Table 4 Accent 2" w:uiPriority="49"/>
+    <w:lsdException w:name="List Table 5 Dark Accent 2" w:uiPriority="50"/>
+    <w:lsdException w:name="List Table 6 Colorful Accent 2" w:uiPriority="51"/>
+    <w:lsdException w:name="List Table 7 Colorful Accent 2" w:uiPriority="52"/>
+    <w:lsdException w:name="List Table 1 Light Accent 3" w:uiPriority="46"/>
+    <w:lsdException w:name="List Table 2 Accent 3" w:uiPriority="47"/>
+    <w:lsdException w:name="List Table 3 Accent 3" w:uiPriority="48"/>
+    <w:lsdException w:name="List Table 4 Accent 3" w:uiPriority="49"/>
+    <w:lsdException w:name="List Table 5 Dark Accent 3" w:uiPriority="50"/>
+    <w:lsdException w:name="List Table 6 Colorful Accent 3" w:uiPriority="51"/>
+    <w:lsdException w:name="List Table 7 Colorful Accent 3" w:uiPriority="52"/>
+    <w:lsdException w:name="List Table 1 Light Accent 4" w:uiPriority="46"/>
+    <w:lsdException w:name="List Table 2 Accent 4" w:uiPriority="47"/>
+    <w:lsdException w:name="List Table 3 Accent 4" w:uiPriority="48"/>
+    <w:lsdException w:name="List Table 4 Accent 4" w:uiPriority="49"/>
+    <w:lsdException w:name="List Table 5 Dark Accent 4" w:uiPriority="50"/>
+    <w:lsdException w:name="List Table 6 Colorful Accent 4" w:uiPriority="51"/>
+    <w:lsdException w:name="List Table 7 Colorful Accent 4" w:uiPriority="52"/>
+    <w:lsdException w:name="List Table 1 Light Accent 5" w:uiPriority="46"/>
+    <w:lsdException w:name="List Table 2 Accent 5" w:uiPriority="47"/>
+    <w:lsdException w:name="List Table 3 Accent 5" w:uiPriority="48"/>
+    <w:lsdException w:name="List Table 4 Accent 5" w:uiPriority="49"/>
+    <w:lsdException w:name="List Table 5 Dark Accent 5" w:uiPriority="50"/>
+    <w:lsdException w:name="List Table 6 Colorful Accent 5" w:uiPriority="51"/>
+    <w:lsdException w:name="List Table 7 Colorful Accent 5" w:uiPriority="52"/>
+    <w:lsdException w:name="List Table 1 Light Accent 6" w:uiPriority="46"/>
+    <w:lsdException w:name="List Table 2 Accent 6" w:uiPriority="47"/>
+    <w:lsdException w:name="List Table 3 Accent 6" w:uiPriority="48"/>
+    <w:lsdException w:name="List Table 4 Accent 6" w:uiPriority="49"/>
+    <w:lsdException w:name="List Table 5 Dark Accent 6" w:uiPriority="50"/>
+    <w:lsdException w:name="List Table 6 Colorful Accent 6" w:uiPriority="51"/>
+    <w:lsdException w:name="List Table 7 Colorful Accent 6" w:uiPriority="52"/>
   </w:latentStyles>
   <w:style w:type="paragraph" w:default="1" w:styleId="Normal">
     <w:name w:val="Normal"/>
@@ -19091,34 +19260,34 @@
     </dgm:pt>
   </dgm:ptLst>
   <dgm:cxnLst>
-    <dgm:cxn modelId="{83C56E5D-219F-4240-87C8-7CBC5A357B78}" type="presOf" srcId="{F8645A22-3384-48FD-95BC-BCFC4302418B}" destId="{A0D5330C-BC1B-48DE-8927-1755E4F357E0}" srcOrd="1" destOrd="0" presId="urn:microsoft.com/office/officeart/2009/3/layout/BlockDescendingList"/>
-    <dgm:cxn modelId="{FD1EEBBB-E72F-4FA7-8ABA-5547B6F764D5}" type="presOf" srcId="{486C8C36-317C-4CD3-8A55-FF360F32AA20}" destId="{DC007E0F-5CAB-41E0-B2BC-47F90E571589}" srcOrd="0" destOrd="0" presId="urn:microsoft.com/office/officeart/2009/3/layout/BlockDescendingList"/>
     <dgm:cxn modelId="{6BABC261-29D6-41EC-B8EE-87FB962E908A}" srcId="{486C8C36-317C-4CD3-8A55-FF360F32AA20}" destId="{F06D9CFC-177D-4115-9E43-F450BDD1A9DF}" srcOrd="0" destOrd="0" parTransId="{3BB444C3-A25D-40E7-851B-0D494150C5D9}" sibTransId="{EE11A98C-A7EC-427F-B6D5-91F2E774DB7D}"/>
-    <dgm:cxn modelId="{B348465C-EF7A-4E1B-A495-485A4FC4AEEB}" type="presOf" srcId="{77F78066-34FC-47EC-B297-933422555835}" destId="{C40B8BD0-AD7C-4104-B637-50D01B639F44}" srcOrd="0" destOrd="0" presId="urn:microsoft.com/office/officeart/2009/3/layout/BlockDescendingList"/>
+    <dgm:cxn modelId="{C6FD0045-4BDE-4965-B3D1-B8ABCD3D4091}" type="presOf" srcId="{F8645A22-3384-48FD-95BC-BCFC4302418B}" destId="{A0D5330C-BC1B-48DE-8927-1755E4F357E0}" srcOrd="1" destOrd="0" presId="urn:microsoft.com/office/officeart/2009/3/layout/BlockDescendingList"/>
+    <dgm:cxn modelId="{AD840D25-4E90-476C-8D86-1C59265AC8EA}" type="presOf" srcId="{F06D9CFC-177D-4115-9E43-F450BDD1A9DF}" destId="{7F7A5676-D819-4332-8C89-C77EBB3CA4E5}" srcOrd="0" destOrd="0" presId="urn:microsoft.com/office/officeart/2009/3/layout/BlockDescendingList"/>
+    <dgm:cxn modelId="{8EE30177-45C7-45F9-A8C4-5FBC4099B8C9}" type="presOf" srcId="{F06D9CFC-177D-4115-9E43-F450BDD1A9DF}" destId="{2D35B233-2BFB-4FBD-B3E0-8A59487AD013}" srcOrd="1" destOrd="0" presId="urn:microsoft.com/office/officeart/2009/3/layout/BlockDescendingList"/>
+    <dgm:cxn modelId="{4E31084F-ADDD-4432-AB68-C5C1BA6B3A8C}" type="presOf" srcId="{486C8C36-317C-4CD3-8A55-FF360F32AA20}" destId="{DC007E0F-5CAB-41E0-B2BC-47F90E571589}" srcOrd="0" destOrd="0" presId="urn:microsoft.com/office/officeart/2009/3/layout/BlockDescendingList"/>
     <dgm:cxn modelId="{D9E5E8BE-6703-4E32-B0C9-61FFA3551D93}" srcId="{486C8C36-317C-4CD3-8A55-FF360F32AA20}" destId="{F8645A22-3384-48FD-95BC-BCFC4302418B}" srcOrd="1" destOrd="0" parTransId="{4BA4A81C-B1D2-4D68-8934-025E251E97C2}" sibTransId="{5A8776F6-C1C8-44C6-BB7E-581742A9E9E9}"/>
-    <dgm:cxn modelId="{FE6E3A63-E637-4016-9E00-B3173E226F2B}" type="presOf" srcId="{F8645A22-3384-48FD-95BC-BCFC4302418B}" destId="{33495CD3-8D3E-4B5A-9416-A7C25D311283}" srcOrd="0" destOrd="0" presId="urn:microsoft.com/office/officeart/2009/3/layout/BlockDescendingList"/>
-    <dgm:cxn modelId="{BE10FC0A-3575-4DE0-A72C-3018FB41D2EB}" type="presOf" srcId="{F06D9CFC-177D-4115-9E43-F450BDD1A9DF}" destId="{2D35B233-2BFB-4FBD-B3E0-8A59487AD013}" srcOrd="1" destOrd="0" presId="urn:microsoft.com/office/officeart/2009/3/layout/BlockDescendingList"/>
-    <dgm:cxn modelId="{29CA9FFF-8EE0-436E-A3E3-54CE588FEAD0}" type="presOf" srcId="{F06D9CFC-177D-4115-9E43-F450BDD1A9DF}" destId="{7F7A5676-D819-4332-8C89-C77EBB3CA4E5}" srcOrd="0" destOrd="0" presId="urn:microsoft.com/office/officeart/2009/3/layout/BlockDescendingList"/>
-    <dgm:cxn modelId="{A41F833F-B61B-42EA-9716-23B1D892ABF1}" type="presOf" srcId="{77F78066-34FC-47EC-B297-933422555835}" destId="{40DAAAE0-EEA1-4F63-B08D-1E34D62CFDF7}" srcOrd="1" destOrd="0" presId="urn:microsoft.com/office/officeart/2009/3/layout/BlockDescendingList"/>
+    <dgm:cxn modelId="{D6B3D721-F284-4932-B0CA-48174B5AA2A0}" type="presOf" srcId="{77F78066-34FC-47EC-B297-933422555835}" destId="{C40B8BD0-AD7C-4104-B637-50D01B639F44}" srcOrd="0" destOrd="0" presId="urn:microsoft.com/office/officeart/2009/3/layout/BlockDescendingList"/>
+    <dgm:cxn modelId="{43A3E721-FFF0-4A25-B632-D0B910C0D5E3}" type="presOf" srcId="{F8645A22-3384-48FD-95BC-BCFC4302418B}" destId="{33495CD3-8D3E-4B5A-9416-A7C25D311283}" srcOrd="0" destOrd="0" presId="urn:microsoft.com/office/officeart/2009/3/layout/BlockDescendingList"/>
+    <dgm:cxn modelId="{1B8092C9-C374-4BC4-B82C-157D9F6CE9F1}" type="presOf" srcId="{77F78066-34FC-47EC-B297-933422555835}" destId="{40DAAAE0-EEA1-4F63-B08D-1E34D62CFDF7}" srcOrd="1" destOrd="0" presId="urn:microsoft.com/office/officeart/2009/3/layout/BlockDescendingList"/>
     <dgm:cxn modelId="{9DE5926F-0EED-407E-9D6F-D7A5267D7618}" srcId="{486C8C36-317C-4CD3-8A55-FF360F32AA20}" destId="{77F78066-34FC-47EC-B297-933422555835}" srcOrd="2" destOrd="0" parTransId="{769EBAE2-D474-4447-AC28-C7C3FBC1171E}" sibTransId="{CC4401F6-4281-42F3-8C43-AC4C04D9FCEA}"/>
-    <dgm:cxn modelId="{D10DA3FA-E85C-435D-B9FC-1EEEC0BD59F8}" type="presParOf" srcId="{DC007E0F-5CAB-41E0-B2BC-47F90E571589}" destId="{7F7A5676-D819-4332-8C89-C77EBB3CA4E5}" srcOrd="0" destOrd="0" presId="urn:microsoft.com/office/officeart/2009/3/layout/BlockDescendingList"/>
-    <dgm:cxn modelId="{0F7AE036-F358-4421-A3DE-E5155E5D190D}" type="presParOf" srcId="{DC007E0F-5CAB-41E0-B2BC-47F90E571589}" destId="{CA4EAA16-3E4F-48F8-A1D4-B285E897D123}" srcOrd="1" destOrd="0" presId="urn:microsoft.com/office/officeart/2009/3/layout/BlockDescendingList"/>
-    <dgm:cxn modelId="{D7F631EF-FC38-4582-89B7-D07DF0FEEE5A}" type="presParOf" srcId="{DC007E0F-5CAB-41E0-B2BC-47F90E571589}" destId="{CF5EAE22-FA42-4718-8474-73458D33A768}" srcOrd="2" destOrd="0" presId="urn:microsoft.com/office/officeart/2009/3/layout/BlockDescendingList"/>
-    <dgm:cxn modelId="{DB2CE37F-B61D-4030-9A0D-F7103F4BCF3A}" type="presParOf" srcId="{CF5EAE22-FA42-4718-8474-73458D33A768}" destId="{2D35B233-2BFB-4FBD-B3E0-8A59487AD013}" srcOrd="0" destOrd="0" presId="urn:microsoft.com/office/officeart/2009/3/layout/BlockDescendingList"/>
-    <dgm:cxn modelId="{3BC0A9A7-BD47-4268-8DED-24E32B1BE27B}" type="presParOf" srcId="{DC007E0F-5CAB-41E0-B2BC-47F90E571589}" destId="{33495CD3-8D3E-4B5A-9416-A7C25D311283}" srcOrd="3" destOrd="0" presId="urn:microsoft.com/office/officeart/2009/3/layout/BlockDescendingList"/>
-    <dgm:cxn modelId="{5608DD53-8D3C-4E06-9040-121AB108790F}" type="presParOf" srcId="{DC007E0F-5CAB-41E0-B2BC-47F90E571589}" destId="{B92F8628-45CA-41F2-BC34-186D6A6C82E7}" srcOrd="4" destOrd="0" presId="urn:microsoft.com/office/officeart/2009/3/layout/BlockDescendingList"/>
-    <dgm:cxn modelId="{BAB7D8BF-1680-4217-9DD6-34E864D7483B}" type="presParOf" srcId="{DC007E0F-5CAB-41E0-B2BC-47F90E571589}" destId="{29B6B3C3-8742-45A5-A68D-4A7EF2F6E63D}" srcOrd="5" destOrd="0" presId="urn:microsoft.com/office/officeart/2009/3/layout/BlockDescendingList"/>
-    <dgm:cxn modelId="{E1C371F7-5307-4641-8630-2FFE49D5E7DB}" type="presParOf" srcId="{29B6B3C3-8742-45A5-A68D-4A7EF2F6E63D}" destId="{A0D5330C-BC1B-48DE-8927-1755E4F357E0}" srcOrd="0" destOrd="0" presId="urn:microsoft.com/office/officeart/2009/3/layout/BlockDescendingList"/>
-    <dgm:cxn modelId="{2BD8D67B-AA3A-4FEF-94A0-6982642A89D3}" type="presParOf" srcId="{DC007E0F-5CAB-41E0-B2BC-47F90E571589}" destId="{C40B8BD0-AD7C-4104-B637-50D01B639F44}" srcOrd="6" destOrd="0" presId="urn:microsoft.com/office/officeart/2009/3/layout/BlockDescendingList"/>
-    <dgm:cxn modelId="{5B4EE88C-4DEC-4CF8-B5D3-35CC12DCDD2C}" type="presParOf" srcId="{DC007E0F-5CAB-41E0-B2BC-47F90E571589}" destId="{C63F66CC-AF7F-4B64-A9B8-89FF737FEB70}" srcOrd="7" destOrd="0" presId="urn:microsoft.com/office/officeart/2009/3/layout/BlockDescendingList"/>
-    <dgm:cxn modelId="{55427B38-2CA7-4BDF-BBD5-9AF90EC0DD5D}" type="presParOf" srcId="{DC007E0F-5CAB-41E0-B2BC-47F90E571589}" destId="{85ED5555-1B16-4213-8AC4-F552E69ACF5E}" srcOrd="8" destOrd="0" presId="urn:microsoft.com/office/officeart/2009/3/layout/BlockDescendingList"/>
-    <dgm:cxn modelId="{97CEB9EC-70F4-4F58-9EFA-85735D19E394}" type="presParOf" srcId="{85ED5555-1B16-4213-8AC4-F552E69ACF5E}" destId="{40DAAAE0-EEA1-4F63-B08D-1E34D62CFDF7}" srcOrd="0" destOrd="0" presId="urn:microsoft.com/office/officeart/2009/3/layout/BlockDescendingList"/>
+    <dgm:cxn modelId="{BF12DADA-C91B-455B-8E7B-1E7E5293F205}" type="presParOf" srcId="{DC007E0F-5CAB-41E0-B2BC-47F90E571589}" destId="{7F7A5676-D819-4332-8C89-C77EBB3CA4E5}" srcOrd="0" destOrd="0" presId="urn:microsoft.com/office/officeart/2009/3/layout/BlockDescendingList"/>
+    <dgm:cxn modelId="{2FD052AF-E09E-4ED0-9A53-5B7101FDE36A}" type="presParOf" srcId="{DC007E0F-5CAB-41E0-B2BC-47F90E571589}" destId="{CA4EAA16-3E4F-48F8-A1D4-B285E897D123}" srcOrd="1" destOrd="0" presId="urn:microsoft.com/office/officeart/2009/3/layout/BlockDescendingList"/>
+    <dgm:cxn modelId="{06BD4656-0D47-458A-8BC2-FFABBCB4B3AD}" type="presParOf" srcId="{DC007E0F-5CAB-41E0-B2BC-47F90E571589}" destId="{CF5EAE22-FA42-4718-8474-73458D33A768}" srcOrd="2" destOrd="0" presId="urn:microsoft.com/office/officeart/2009/3/layout/BlockDescendingList"/>
+    <dgm:cxn modelId="{3640CCC4-BC75-446F-A98C-34215E7F0F9B}" type="presParOf" srcId="{CF5EAE22-FA42-4718-8474-73458D33A768}" destId="{2D35B233-2BFB-4FBD-B3E0-8A59487AD013}" srcOrd="0" destOrd="0" presId="urn:microsoft.com/office/officeart/2009/3/layout/BlockDescendingList"/>
+    <dgm:cxn modelId="{4F83031E-6118-479C-A42B-A08D0174FF3C}" type="presParOf" srcId="{DC007E0F-5CAB-41E0-B2BC-47F90E571589}" destId="{33495CD3-8D3E-4B5A-9416-A7C25D311283}" srcOrd="3" destOrd="0" presId="urn:microsoft.com/office/officeart/2009/3/layout/BlockDescendingList"/>
+    <dgm:cxn modelId="{EE77B1FB-DAE2-4F95-B997-13E1D9D6B826}" type="presParOf" srcId="{DC007E0F-5CAB-41E0-B2BC-47F90E571589}" destId="{B92F8628-45CA-41F2-BC34-186D6A6C82E7}" srcOrd="4" destOrd="0" presId="urn:microsoft.com/office/officeart/2009/3/layout/BlockDescendingList"/>
+    <dgm:cxn modelId="{0FCFB7EB-BB5F-4538-ACAB-8F7159192142}" type="presParOf" srcId="{DC007E0F-5CAB-41E0-B2BC-47F90E571589}" destId="{29B6B3C3-8742-45A5-A68D-4A7EF2F6E63D}" srcOrd="5" destOrd="0" presId="urn:microsoft.com/office/officeart/2009/3/layout/BlockDescendingList"/>
+    <dgm:cxn modelId="{70187A3B-1FF9-49EE-A868-D6544A301E2F}" type="presParOf" srcId="{29B6B3C3-8742-45A5-A68D-4A7EF2F6E63D}" destId="{A0D5330C-BC1B-48DE-8927-1755E4F357E0}" srcOrd="0" destOrd="0" presId="urn:microsoft.com/office/officeart/2009/3/layout/BlockDescendingList"/>
+    <dgm:cxn modelId="{3C83A490-0F1B-48F9-A944-8BD754B87D37}" type="presParOf" srcId="{DC007E0F-5CAB-41E0-B2BC-47F90E571589}" destId="{C40B8BD0-AD7C-4104-B637-50D01B639F44}" srcOrd="6" destOrd="0" presId="urn:microsoft.com/office/officeart/2009/3/layout/BlockDescendingList"/>
+    <dgm:cxn modelId="{B2FAA60D-082E-41B9-A975-86DB2A0C4400}" type="presParOf" srcId="{DC007E0F-5CAB-41E0-B2BC-47F90E571589}" destId="{C63F66CC-AF7F-4B64-A9B8-89FF737FEB70}" srcOrd="7" destOrd="0" presId="urn:microsoft.com/office/officeart/2009/3/layout/BlockDescendingList"/>
+    <dgm:cxn modelId="{6EBDE147-7856-4005-AF4D-9D9859DFAD48}" type="presParOf" srcId="{DC007E0F-5CAB-41E0-B2BC-47F90E571589}" destId="{85ED5555-1B16-4213-8AC4-F552E69ACF5E}" srcOrd="8" destOrd="0" presId="urn:microsoft.com/office/officeart/2009/3/layout/BlockDescendingList"/>
+    <dgm:cxn modelId="{77CB8DE4-1D7F-42F8-95F2-D3388FEA695D}" type="presParOf" srcId="{85ED5555-1B16-4213-8AC4-F552E69ACF5E}" destId="{40DAAAE0-EEA1-4F63-B08D-1E34D62CFDF7}" srcOrd="0" destOrd="0" presId="urn:microsoft.com/office/officeart/2009/3/layout/BlockDescendingList"/>
   </dgm:cxnLst>
   <dgm:bg/>
   <dgm:whole/>
   <dgm:extLst>
     <a:ext uri="http://schemas.microsoft.com/office/drawing/2008/diagram">
-      <dsp:dataModelExt xmlns:dsp="http://schemas.microsoft.com/office/drawing/2008/diagram" relId="rId11" minVer="http://schemas.openxmlformats.org/drawingml/2006/diagram"/>
+      <dsp:dataModelExt xmlns:dsp="http://schemas.microsoft.com/office/drawing/2008/diagram" relId="rId10" minVer="http://schemas.openxmlformats.org/drawingml/2006/diagram"/>
     </a:ext>
   </dgm:extLst>
 </dgm:dataModel>
@@ -22376,7 +22545,7 @@
   <a:extraClrSchemeLst/>
   <a:extLst>
     <a:ext uri="{05A4C25C-085E-4340-85A3-A5531E510DB2}">
-      <thm15:themeFamily xmlns="" xmlns:thm15="http://schemas.microsoft.com/office/thememl/2012/main" name="Office Theme" id="{62F939B6-93AF-4DB8-9C6B-D6C7DFDC589F}" vid="{4A3C46E8-61CC-4603-A589-7422A47A8E4A}"/>
+      <thm15:themeFamily xmlns:thm15="http://schemas.microsoft.com/office/thememl/2012/main" name="Office Theme" id="{62F939B6-93AF-4DB8-9C6B-D6C7DFDC589F}" vid="{4A3C46E8-61CC-4603-A589-7422A47A8E4A}"/>
     </a:ext>
   </a:extLst>
 </a:theme>
@@ -22387,7 +22556,7 @@
 </file>
 
 <file path=customXml/itemProps1.xml><?xml version="1.0" encoding="utf-8"?>
-<ds:datastoreItem xmlns:ds="http://schemas.openxmlformats.org/officeDocument/2006/customXml" ds:itemID="{1DCED7EE-58D1-4A02-B75D-E922BF46CDC6}">
+<ds:datastoreItem xmlns:ds="http://schemas.openxmlformats.org/officeDocument/2006/customXml" ds:itemID="{B99B7240-3EA1-4AB2-A971-CF94C51C77DD}">
   <ds:schemaRefs>
     <ds:schemaRef ds:uri="http://schemas.openxmlformats.org/officeDocument/2006/bibliography"/>
   </ds:schemaRefs>

</xml_diff>